<commit_message>
beef up final report
</commit_message>
<xml_diff>
--- a/Report/Final report draft.docx
+++ b/Report/Final report draft.docx
@@ -44,6 +44,12 @@
       </w:r>
     </w:p>
     <w:p>
+      <w:pPr>
+        <w:jc w:val="both"/>
+        <w:pPrChange w:id="0" w:author="david lo" w:date="2020-12-09T15:28:00Z">
+          <w:pPr/>
+        </w:pPrChange>
+      </w:pPr>
       <w:r>
         <w:t xml:space="preserve">Machine Learning has been adopted long in finance and the area of stock trading. Models are trained to identify technical indicators, optimise portfolio diversification and build automated trading system. </w:t>
       </w:r>
@@ -53,14 +59,30 @@
       <w:r>
         <w:t>listing issuer, stock underwriters which then sell the shares to investors</w:t>
       </w:r>
-      <w:r>
-        <w:t xml:space="preserve"> and the outcome of the subscription price is often thought to deviate from the true market value, which can be reflected by the public market on the first day of trading.</w:t>
+      <w:del w:id="1" w:author="david lo" w:date="2020-12-09T11:37:00Z">
+        <w:r>
+          <w:delText xml:space="preserve"> and t</w:delText>
+        </w:r>
+      </w:del>
+      <w:ins w:id="2" w:author="david lo" w:date="2020-12-09T11:37:00Z">
+        <w:r>
+          <w:t>. T</w:t>
+        </w:r>
+      </w:ins>
+      <w:r>
+        <w:t>he outcome of the subscription price is often thought to deviate from the true market value, which can be reflected by the public market on the first day of trading.</w:t>
       </w:r>
       <w:r>
         <w:t xml:space="preserve"> </w:t>
       </w:r>
     </w:p>
     <w:p>
+      <w:pPr>
+        <w:jc w:val="both"/>
+        <w:pPrChange w:id="3" w:author="david lo" w:date="2020-12-09T15:28:00Z">
+          <w:pPr/>
+        </w:pPrChange>
+      </w:pPr>
       <w:r>
         <w:t>Before and shortly after the 21</w:t>
       </w:r>
@@ -131,7 +153,15 @@
         <w:t xml:space="preserve"> in 2017, and ensemble method has become a mainstream in studying the topic of IPO returns.</w:t>
       </w:r>
       <w:r>
-        <w:t xml:space="preserve"> In this study, we will explore other artificial intelligence algorithms, namely </w:t>
+        <w:t xml:space="preserve"> In this study, we will explore other</w:t>
+      </w:r>
+      <w:ins w:id="4" w:author="david lo" w:date="2020-12-09T11:38:00Z">
+        <w:r>
+          <w:t xml:space="preserve"> evolving and popular</w:t>
+        </w:r>
+      </w:ins>
+      <w:r>
+        <w:t xml:space="preserve"> artificial intelligence algorithms, namely </w:t>
       </w:r>
       <w:proofErr w:type="spellStart"/>
       <w:r>
@@ -144,10 +174,14 @@
     </w:p>
     <w:p>
       <w:pPr>
+        <w:jc w:val="both"/>
         <w:rPr>
           <w:b/>
           <w:bCs/>
         </w:rPr>
+        <w:pPrChange w:id="5" w:author="david lo" w:date="2020-12-09T15:28:00Z">
+          <w:pPr/>
+        </w:pPrChange>
       </w:pPr>
       <w:r>
         <w:rPr>
@@ -158,6 +192,12 @@
       </w:r>
     </w:p>
     <w:p>
+      <w:pPr>
+        <w:jc w:val="both"/>
+        <w:pPrChange w:id="6" w:author="david lo" w:date="2020-12-09T15:28:00Z">
+          <w:pPr/>
+        </w:pPrChange>
+      </w:pPr>
       <w:r>
         <w:t>Extreme Gradient Boosting, often known as “</w:t>
       </w:r>
@@ -175,15 +215,7 @@
       </w:r>
       <w:proofErr w:type="spellEnd"/>
       <w:r>
-        <w:t xml:space="preserve">, which is also an ensemble machine learning method, is powerful and efficient that a number of </w:t>
-      </w:r>
-      <w:proofErr w:type="gramStart"/>
-      <w:r>
-        <w:t>competition</w:t>
-      </w:r>
-      <w:proofErr w:type="gramEnd"/>
-      <w:r>
-        <w:t xml:space="preserve"> winning machine learning algorithms have been based on </w:t>
+        <w:t xml:space="preserve">, which is also an ensemble machine learning method, is powerful and efficient that a number of competition winning machine learning algorithms have been based on </w:t>
       </w:r>
       <w:proofErr w:type="spellStart"/>
       <w:r>
@@ -207,10 +239,14 @@
     </w:p>
     <w:p>
       <w:pPr>
+        <w:jc w:val="both"/>
         <w:rPr>
           <w:b/>
           <w:bCs/>
         </w:rPr>
+        <w:pPrChange w:id="7" w:author="david lo" w:date="2020-12-09T15:28:00Z">
+          <w:pPr/>
+        </w:pPrChange>
       </w:pPr>
       <w:r>
         <w:rPr>
@@ -221,8 +257,32 @@
       </w:r>
     </w:p>
     <w:p>
-      <w:r>
-        <w:t>A dataset is obtained from AAStocks</w:t>
+      <w:pPr>
+        <w:jc w:val="both"/>
+        <w:pPrChange w:id="8" w:author="david lo" w:date="2020-12-09T15:28:00Z">
+          <w:pPr/>
+        </w:pPrChange>
+      </w:pPr>
+      <w:r>
+        <w:t xml:space="preserve">A dataset </w:t>
+      </w:r>
+      <w:ins w:id="9" w:author="david lo" w:date="2020-12-09T11:42:00Z">
+        <w:r>
+          <w:t>of IPO stocks over the</w:t>
+        </w:r>
+      </w:ins>
+      <w:ins w:id="10" w:author="david lo" w:date="2020-12-09T11:43:00Z">
+        <w:r>
+          <w:t xml:space="preserve"> last three years with selected a number of select attributes</w:t>
+        </w:r>
+      </w:ins>
+      <w:ins w:id="11" w:author="david lo" w:date="2020-12-09T11:42:00Z">
+        <w:r>
+          <w:t xml:space="preserve"> </w:t>
+        </w:r>
+      </w:ins>
+      <w:r>
+        <w:t>is obtained from AAStocks</w:t>
       </w:r>
       <w:r>
         <w:t>.com</w:t>
@@ -234,7 +294,23 @@
         <w:t xml:space="preserve">which is a leading Hong Kong financial market real-time data provider. </w:t>
       </w:r>
       <w:r>
-        <w:t xml:space="preserve">Table 1 below provides the attributes which we obtained from AAStocks.com and employed for our </w:t>
+        <w:t xml:space="preserve">Table 1 below provides the attributes which we </w:t>
+      </w:r>
+      <w:del w:id="12" w:author="david lo" w:date="2020-12-09T11:43:00Z">
+        <w:r>
+          <w:delText xml:space="preserve">obtained </w:delText>
+        </w:r>
+      </w:del>
+      <w:ins w:id="13" w:author="david lo" w:date="2020-12-09T11:43:00Z">
+        <w:r>
+          <w:t>selected</w:t>
+        </w:r>
+        <w:r>
+          <w:t xml:space="preserve"> </w:t>
+        </w:r>
+      </w:ins>
+      <w:r>
+        <w:t xml:space="preserve">from AAStocks.com and employed for our </w:t>
       </w:r>
       <w:proofErr w:type="spellStart"/>
       <w:r>
@@ -247,40 +323,90 @@
     </w:p>
     <w:tbl>
       <w:tblPr>
-        <w:tblW w:w="8670" w:type="dxa"/>
+        <w:tblStyle w:val="TableGrid"/>
+        <w:tblW w:w="9021" w:type="dxa"/>
         <w:tblLook w:val="04A0" w:firstRow="1" w:lastRow="0" w:firstColumn="1" w:lastColumn="0" w:noHBand="0" w:noVBand="1"/>
+        <w:tblPrChange w:id="14" w:author="david lo" w:date="2020-12-09T11:48:00Z">
+          <w:tblPr>
+            <w:tblW w:w="8670" w:type="dxa"/>
+            <w:tblLook w:val="04A0" w:firstRow="1" w:lastRow="0" w:firstColumn="1" w:lastColumn="0" w:noHBand="0" w:noVBand="1"/>
+          </w:tblPr>
+        </w:tblPrChange>
       </w:tblPr>
       <w:tblGrid>
-        <w:gridCol w:w="940"/>
-        <w:gridCol w:w="1470"/>
-        <w:gridCol w:w="1276"/>
-        <w:gridCol w:w="1134"/>
-        <w:gridCol w:w="1495"/>
-        <w:gridCol w:w="969"/>
-        <w:gridCol w:w="1440"/>
+        <w:gridCol w:w="846"/>
+        <w:gridCol w:w="94"/>
+        <w:gridCol w:w="1062"/>
+        <w:gridCol w:w="441"/>
+        <w:gridCol w:w="642"/>
+        <w:gridCol w:w="682"/>
+        <w:gridCol w:w="320"/>
+        <w:gridCol w:w="814"/>
+        <w:gridCol w:w="188"/>
+        <w:gridCol w:w="1315"/>
+        <w:gridCol w:w="112"/>
+        <w:gridCol w:w="857"/>
+        <w:gridCol w:w="135"/>
+        <w:gridCol w:w="1418"/>
+        <w:gridCol w:w="95"/>
+        <w:tblGridChange w:id="15">
+          <w:tblGrid>
+            <w:gridCol w:w="5"/>
+            <w:gridCol w:w="935"/>
+            <w:gridCol w:w="66"/>
+            <w:gridCol w:w="1001"/>
+            <w:gridCol w:w="403"/>
+            <w:gridCol w:w="680"/>
+            <w:gridCol w:w="596"/>
+            <w:gridCol w:w="406"/>
+            <w:gridCol w:w="728"/>
+            <w:gridCol w:w="274"/>
+            <w:gridCol w:w="1013"/>
+            <w:gridCol w:w="208"/>
+            <w:gridCol w:w="791"/>
+            <w:gridCol w:w="178"/>
+            <w:gridCol w:w="787"/>
+            <w:gridCol w:w="653"/>
+          </w:tblGrid>
+        </w:tblGridChange>
       </w:tblGrid>
       <w:tr>
         <w:trPr>
           <w:trHeight w:val="288"/>
+          <w:del w:id="16" w:author="david lo" w:date="2020-12-09T11:44:00Z"/>
+          <w:trPrChange w:id="17" w:author="david lo" w:date="2020-12-09T11:48:00Z">
+            <w:trPr>
+              <w:trHeight w:val="288"/>
+            </w:trPr>
+          </w:trPrChange>
         </w:trPr>
         <w:tc>
           <w:tcPr>
             <w:tcW w:w="940" w:type="dxa"/>
-            <w:tcBorders>
-              <w:top w:val="nil"/>
-              <w:left w:val="nil"/>
-              <w:bottom w:val="nil"/>
-              <w:right w:val="nil"/>
-            </w:tcBorders>
-            <w:shd w:val="clear" w:color="auto" w:fill="auto"/>
+            <w:gridSpan w:val="2"/>
             <w:noWrap/>
-            <w:vAlign w:val="bottom"/>
             <w:hideMark/>
+            <w:tcPrChange w:id="18" w:author="david lo" w:date="2020-12-09T11:48:00Z">
+              <w:tcPr>
+                <w:tcW w:w="940" w:type="dxa"/>
+                <w:gridSpan w:val="2"/>
+                <w:tcBorders>
+                  <w:top w:val="nil"/>
+                  <w:left w:val="nil"/>
+                  <w:bottom w:val="nil"/>
+                  <w:right w:val="nil"/>
+                </w:tcBorders>
+                <w:shd w:val="clear" w:color="auto" w:fill="auto"/>
+                <w:noWrap/>
+                <w:vAlign w:val="bottom"/>
+                <w:hideMark/>
+              </w:tcPr>
+            </w:tcPrChange>
           </w:tcPr>
           <w:p>
             <w:pPr>
-              <w:spacing w:after="0" w:line="240" w:lineRule="auto"/>
               <w:rPr>
+                <w:del w:id="19" w:author="david lo" w:date="2020-12-09T11:44:00Z"/>
                 <w:rFonts w:ascii="Calibri" w:eastAsia="Times New Roman" w:hAnsi="Calibri" w:cs="Calibri"/>
                 <w:b/>
                 <w:bCs/>
@@ -289,37 +415,48 @@
                 <w:szCs w:val="18"/>
               </w:rPr>
             </w:pPr>
-            <w:r>
-              <w:rPr>
-                <w:rFonts w:ascii="Calibri" w:eastAsia="Times New Roman" w:hAnsi="Calibri" w:cs="Calibri"/>
-                <w:b/>
-                <w:bCs/>
-                <w:color w:val="000000"/>
-                <w:sz w:val="18"/>
-                <w:szCs w:val="18"/>
-              </w:rPr>
-              <w:t>Company</w:t>
-            </w:r>
+            <w:del w:id="20" w:author="david lo" w:date="2020-12-09T11:44:00Z">
+              <w:r>
+                <w:rPr>
+                  <w:rFonts w:ascii="Calibri" w:eastAsia="Times New Roman" w:hAnsi="Calibri" w:cs="Calibri"/>
+                  <w:b/>
+                  <w:bCs/>
+                  <w:color w:val="000000"/>
+                  <w:sz w:val="18"/>
+                  <w:szCs w:val="18"/>
+                </w:rPr>
+                <w:delText>Company</w:delText>
+              </w:r>
+            </w:del>
           </w:p>
         </w:tc>
         <w:tc>
           <w:tcPr>
-            <w:tcW w:w="1470" w:type="dxa"/>
-            <w:tcBorders>
-              <w:top w:val="nil"/>
-              <w:left w:val="nil"/>
-              <w:bottom w:val="nil"/>
-              <w:right w:val="nil"/>
-            </w:tcBorders>
-            <w:shd w:val="clear" w:color="auto" w:fill="auto"/>
+            <w:tcW w:w="1503" w:type="dxa"/>
+            <w:gridSpan w:val="2"/>
             <w:noWrap/>
-            <w:vAlign w:val="bottom"/>
             <w:hideMark/>
+            <w:tcPrChange w:id="21" w:author="david lo" w:date="2020-12-09T11:48:00Z">
+              <w:tcPr>
+                <w:tcW w:w="1470" w:type="dxa"/>
+                <w:gridSpan w:val="3"/>
+                <w:tcBorders>
+                  <w:top w:val="nil"/>
+                  <w:left w:val="nil"/>
+                  <w:bottom w:val="nil"/>
+                  <w:right w:val="nil"/>
+                </w:tcBorders>
+                <w:shd w:val="clear" w:color="auto" w:fill="auto"/>
+                <w:noWrap/>
+                <w:vAlign w:val="bottom"/>
+                <w:hideMark/>
+              </w:tcPr>
+            </w:tcPrChange>
           </w:tcPr>
           <w:p>
             <w:pPr>
-              <w:spacing w:after="0" w:line="240" w:lineRule="auto"/>
               <w:rPr>
+                <w:del w:id="22" w:author="david lo" w:date="2020-12-09T11:44:00Z"/>
                 <w:rFonts w:ascii="Calibri" w:eastAsia="Times New Roman" w:hAnsi="Calibri" w:cs="Calibri"/>
                 <w:b/>
                 <w:bCs/>
@@ -328,37 +465,48 @@
                 <w:szCs w:val="18"/>
               </w:rPr>
             </w:pPr>
-            <w:r>
-              <w:rPr>
-                <w:rFonts w:ascii="Calibri" w:eastAsia="Times New Roman" w:hAnsi="Calibri" w:cs="Calibri"/>
-                <w:b/>
-                <w:bCs/>
-                <w:color w:val="000000"/>
-                <w:sz w:val="18"/>
-                <w:szCs w:val="18"/>
-              </w:rPr>
-              <w:t>Mkt Cap (Offer Price)</w:t>
-            </w:r>
+            <w:del w:id="23" w:author="david lo" w:date="2020-12-09T11:44:00Z">
+              <w:r>
+                <w:rPr>
+                  <w:rFonts w:ascii="Calibri" w:eastAsia="Times New Roman" w:hAnsi="Calibri" w:cs="Calibri"/>
+                  <w:b/>
+                  <w:bCs/>
+                  <w:color w:val="000000"/>
+                  <w:sz w:val="18"/>
+                  <w:szCs w:val="18"/>
+                </w:rPr>
+                <w:delText>Mkt Cap (Offer Price)</w:delText>
+              </w:r>
+            </w:del>
           </w:p>
         </w:tc>
         <w:tc>
           <w:tcPr>
-            <w:tcW w:w="1276" w:type="dxa"/>
-            <w:tcBorders>
-              <w:top w:val="nil"/>
-              <w:left w:val="nil"/>
-              <w:bottom w:val="nil"/>
-              <w:right w:val="nil"/>
-            </w:tcBorders>
-            <w:shd w:val="clear" w:color="auto" w:fill="auto"/>
+            <w:tcW w:w="1324" w:type="dxa"/>
+            <w:gridSpan w:val="2"/>
             <w:noWrap/>
-            <w:vAlign w:val="bottom"/>
             <w:hideMark/>
+            <w:tcPrChange w:id="24" w:author="david lo" w:date="2020-12-09T11:48:00Z">
+              <w:tcPr>
+                <w:tcW w:w="1276" w:type="dxa"/>
+                <w:gridSpan w:val="2"/>
+                <w:tcBorders>
+                  <w:top w:val="nil"/>
+                  <w:left w:val="nil"/>
+                  <w:bottom w:val="nil"/>
+                  <w:right w:val="nil"/>
+                </w:tcBorders>
+                <w:shd w:val="clear" w:color="auto" w:fill="auto"/>
+                <w:noWrap/>
+                <w:vAlign w:val="bottom"/>
+                <w:hideMark/>
+              </w:tcPr>
+            </w:tcPrChange>
           </w:tcPr>
           <w:p>
             <w:pPr>
-              <w:spacing w:after="0" w:line="240" w:lineRule="auto"/>
               <w:rPr>
+                <w:del w:id="25" w:author="david lo" w:date="2020-12-09T11:44:00Z"/>
                 <w:rFonts w:ascii="Calibri" w:eastAsia="Times New Roman" w:hAnsi="Calibri" w:cs="Calibri"/>
                 <w:b/>
                 <w:bCs/>
@@ -367,37 +515,48 @@
                 <w:szCs w:val="18"/>
               </w:rPr>
             </w:pPr>
-            <w:r>
-              <w:rPr>
-                <w:rFonts w:ascii="Calibri" w:eastAsia="Times New Roman" w:hAnsi="Calibri" w:cs="Calibri"/>
-                <w:b/>
-                <w:bCs/>
-                <w:color w:val="000000"/>
-                <w:sz w:val="18"/>
-                <w:szCs w:val="18"/>
-              </w:rPr>
-              <w:t>Market (GEM/Main)</w:t>
-            </w:r>
+            <w:del w:id="26" w:author="david lo" w:date="2020-12-09T11:44:00Z">
+              <w:r>
+                <w:rPr>
+                  <w:rFonts w:ascii="Calibri" w:eastAsia="Times New Roman" w:hAnsi="Calibri" w:cs="Calibri"/>
+                  <w:b/>
+                  <w:bCs/>
+                  <w:color w:val="000000"/>
+                  <w:sz w:val="18"/>
+                  <w:szCs w:val="18"/>
+                </w:rPr>
+                <w:delText>Market (GEM/Main)</w:delText>
+              </w:r>
+            </w:del>
           </w:p>
         </w:tc>
         <w:tc>
           <w:tcPr>
             <w:tcW w:w="1134" w:type="dxa"/>
-            <w:tcBorders>
-              <w:top w:val="nil"/>
-              <w:left w:val="nil"/>
-              <w:bottom w:val="nil"/>
-              <w:right w:val="nil"/>
-            </w:tcBorders>
-            <w:shd w:val="clear" w:color="auto" w:fill="auto"/>
+            <w:gridSpan w:val="2"/>
             <w:noWrap/>
-            <w:vAlign w:val="bottom"/>
             <w:hideMark/>
+            <w:tcPrChange w:id="27" w:author="david lo" w:date="2020-12-09T11:48:00Z">
+              <w:tcPr>
+                <w:tcW w:w="1134" w:type="dxa"/>
+                <w:gridSpan w:val="2"/>
+                <w:tcBorders>
+                  <w:top w:val="nil"/>
+                  <w:left w:val="nil"/>
+                  <w:bottom w:val="nil"/>
+                  <w:right w:val="nil"/>
+                </w:tcBorders>
+                <w:shd w:val="clear" w:color="auto" w:fill="auto"/>
+                <w:noWrap/>
+                <w:vAlign w:val="bottom"/>
+                <w:hideMark/>
+              </w:tcPr>
+            </w:tcPrChange>
           </w:tcPr>
           <w:p>
             <w:pPr>
-              <w:spacing w:after="0" w:line="240" w:lineRule="auto"/>
               <w:rPr>
+                <w:del w:id="28" w:author="david lo" w:date="2020-12-09T11:44:00Z"/>
                 <w:rFonts w:ascii="Calibri" w:eastAsia="Times New Roman" w:hAnsi="Calibri" w:cs="Calibri"/>
                 <w:b/>
                 <w:bCs/>
@@ -406,37 +565,48 @@
                 <w:szCs w:val="18"/>
               </w:rPr>
             </w:pPr>
-            <w:r>
-              <w:rPr>
-                <w:rFonts w:ascii="Calibri" w:eastAsia="Times New Roman" w:hAnsi="Calibri" w:cs="Calibri"/>
-                <w:b/>
-                <w:bCs/>
-                <w:color w:val="000000"/>
-                <w:sz w:val="18"/>
-                <w:szCs w:val="18"/>
-              </w:rPr>
-              <w:t>Industry</w:t>
-            </w:r>
+            <w:del w:id="29" w:author="david lo" w:date="2020-12-09T11:44:00Z">
+              <w:r>
+                <w:rPr>
+                  <w:rFonts w:ascii="Calibri" w:eastAsia="Times New Roman" w:hAnsi="Calibri" w:cs="Calibri"/>
+                  <w:b/>
+                  <w:bCs/>
+                  <w:color w:val="000000"/>
+                  <w:sz w:val="18"/>
+                  <w:szCs w:val="18"/>
+                </w:rPr>
+                <w:delText>Industry</w:delText>
+              </w:r>
+            </w:del>
           </w:p>
         </w:tc>
         <w:tc>
           <w:tcPr>
-            <w:tcW w:w="1465" w:type="dxa"/>
-            <w:tcBorders>
-              <w:top w:val="nil"/>
-              <w:left w:val="nil"/>
-              <w:bottom w:val="nil"/>
-              <w:right w:val="nil"/>
-            </w:tcBorders>
-            <w:shd w:val="clear" w:color="auto" w:fill="auto"/>
+            <w:tcW w:w="1503" w:type="dxa"/>
+            <w:gridSpan w:val="2"/>
             <w:noWrap/>
-            <w:vAlign w:val="bottom"/>
             <w:hideMark/>
+            <w:tcPrChange w:id="30" w:author="david lo" w:date="2020-12-09T11:48:00Z">
+              <w:tcPr>
+                <w:tcW w:w="1465" w:type="dxa"/>
+                <w:gridSpan w:val="3"/>
+                <w:tcBorders>
+                  <w:top w:val="nil"/>
+                  <w:left w:val="nil"/>
+                  <w:bottom w:val="nil"/>
+                  <w:right w:val="nil"/>
+                </w:tcBorders>
+                <w:shd w:val="clear" w:color="auto" w:fill="auto"/>
+                <w:noWrap/>
+                <w:vAlign w:val="bottom"/>
+                <w:hideMark/>
+              </w:tcPr>
+            </w:tcPrChange>
           </w:tcPr>
           <w:p>
             <w:pPr>
-              <w:spacing w:after="0" w:line="240" w:lineRule="auto"/>
               <w:rPr>
+                <w:del w:id="31" w:author="david lo" w:date="2020-12-09T11:44:00Z"/>
                 <w:rFonts w:ascii="Calibri" w:eastAsia="Times New Roman" w:hAnsi="Calibri" w:cs="Calibri"/>
                 <w:b/>
                 <w:bCs/>
@@ -445,37 +615,48 @@
                 <w:szCs w:val="18"/>
               </w:rPr>
             </w:pPr>
-            <w:r>
-              <w:rPr>
-                <w:rFonts w:ascii="Calibri" w:eastAsia="Times New Roman" w:hAnsi="Calibri" w:cs="Calibri"/>
-                <w:b/>
-                <w:bCs/>
-                <w:color w:val="000000"/>
-                <w:sz w:val="18"/>
-                <w:szCs w:val="18"/>
-              </w:rPr>
-              <w:t>Oversubscription (%)</w:t>
-            </w:r>
+            <w:del w:id="32" w:author="david lo" w:date="2020-12-09T11:44:00Z">
+              <w:r>
+                <w:rPr>
+                  <w:rFonts w:ascii="Calibri" w:eastAsia="Times New Roman" w:hAnsi="Calibri" w:cs="Calibri"/>
+                  <w:b/>
+                  <w:bCs/>
+                  <w:color w:val="000000"/>
+                  <w:sz w:val="18"/>
+                  <w:szCs w:val="18"/>
+                </w:rPr>
+                <w:delText>Oversubscription (%)</w:delText>
+              </w:r>
+            </w:del>
           </w:p>
         </w:tc>
         <w:tc>
           <w:tcPr>
-            <w:tcW w:w="945" w:type="dxa"/>
-            <w:tcBorders>
-              <w:top w:val="nil"/>
-              <w:left w:val="nil"/>
-              <w:bottom w:val="nil"/>
-              <w:right w:val="nil"/>
-            </w:tcBorders>
-            <w:shd w:val="clear" w:color="auto" w:fill="auto"/>
+            <w:tcW w:w="969" w:type="dxa"/>
+            <w:gridSpan w:val="2"/>
             <w:noWrap/>
-            <w:vAlign w:val="bottom"/>
             <w:hideMark/>
+            <w:tcPrChange w:id="33" w:author="david lo" w:date="2020-12-09T11:48:00Z">
+              <w:tcPr>
+                <w:tcW w:w="945" w:type="dxa"/>
+                <w:gridSpan w:val="2"/>
+                <w:tcBorders>
+                  <w:top w:val="nil"/>
+                  <w:left w:val="nil"/>
+                  <w:bottom w:val="nil"/>
+                  <w:right w:val="nil"/>
+                </w:tcBorders>
+                <w:shd w:val="clear" w:color="auto" w:fill="auto"/>
+                <w:noWrap/>
+                <w:vAlign w:val="bottom"/>
+                <w:hideMark/>
+              </w:tcPr>
+            </w:tcPrChange>
           </w:tcPr>
           <w:p>
             <w:pPr>
-              <w:spacing w:after="0" w:line="240" w:lineRule="auto"/>
               <w:rPr>
+                <w:del w:id="34" w:author="david lo" w:date="2020-12-09T11:44:00Z"/>
                 <w:rFonts w:ascii="Calibri" w:eastAsia="Times New Roman" w:hAnsi="Calibri" w:cs="Calibri"/>
                 <w:b/>
                 <w:bCs/>
@@ -484,37 +665,48 @@
                 <w:szCs w:val="18"/>
               </w:rPr>
             </w:pPr>
-            <w:r>
-              <w:rPr>
-                <w:rFonts w:ascii="Calibri" w:eastAsia="Times New Roman" w:hAnsi="Calibri" w:cs="Calibri"/>
-                <w:b/>
-                <w:bCs/>
-                <w:color w:val="000000"/>
-                <w:sz w:val="18"/>
-                <w:szCs w:val="18"/>
-              </w:rPr>
-              <w:t>Allotment chance</w:t>
-            </w:r>
+            <w:del w:id="35" w:author="david lo" w:date="2020-12-09T11:44:00Z">
+              <w:r>
+                <w:rPr>
+                  <w:rFonts w:ascii="Calibri" w:eastAsia="Times New Roman" w:hAnsi="Calibri" w:cs="Calibri"/>
+                  <w:b/>
+                  <w:bCs/>
+                  <w:color w:val="000000"/>
+                  <w:sz w:val="18"/>
+                  <w:szCs w:val="18"/>
+                </w:rPr>
+                <w:delText>Allotment chance</w:delText>
+              </w:r>
+            </w:del>
           </w:p>
         </w:tc>
         <w:tc>
           <w:tcPr>
-            <w:tcW w:w="1440" w:type="dxa"/>
-            <w:tcBorders>
-              <w:top w:val="nil"/>
-              <w:left w:val="nil"/>
-              <w:bottom w:val="nil"/>
-              <w:right w:val="nil"/>
-            </w:tcBorders>
-            <w:shd w:val="clear" w:color="auto" w:fill="auto"/>
+            <w:tcW w:w="1648" w:type="dxa"/>
+            <w:gridSpan w:val="3"/>
             <w:noWrap/>
-            <w:vAlign w:val="bottom"/>
             <w:hideMark/>
+            <w:tcPrChange w:id="36" w:author="david lo" w:date="2020-12-09T11:48:00Z">
+              <w:tcPr>
+                <w:tcW w:w="1440" w:type="dxa"/>
+                <w:gridSpan w:val="2"/>
+                <w:tcBorders>
+                  <w:top w:val="nil"/>
+                  <w:left w:val="nil"/>
+                  <w:bottom w:val="nil"/>
+                  <w:right w:val="nil"/>
+                </w:tcBorders>
+                <w:shd w:val="clear" w:color="auto" w:fill="auto"/>
+                <w:noWrap/>
+                <w:vAlign w:val="bottom"/>
+                <w:hideMark/>
+              </w:tcPr>
+            </w:tcPrChange>
           </w:tcPr>
           <w:p>
             <w:pPr>
-              <w:spacing w:after="0" w:line="240" w:lineRule="auto"/>
               <w:rPr>
+                <w:del w:id="37" w:author="david lo" w:date="2020-12-09T11:44:00Z"/>
                 <w:rFonts w:ascii="Calibri" w:eastAsia="Times New Roman" w:hAnsi="Calibri" w:cs="Calibri"/>
                 <w:b/>
                 <w:bCs/>
@@ -523,28 +715,369 @@
                 <w:szCs w:val="18"/>
               </w:rPr>
             </w:pPr>
-            <w:r>
+            <w:del w:id="38" w:author="david lo" w:date="2020-12-09T11:44:00Z">
+              <w:r>
+                <w:rPr>
+                  <w:rFonts w:ascii="Calibri" w:eastAsia="Times New Roman" w:hAnsi="Calibri" w:cs="Calibri"/>
+                  <w:b/>
+                  <w:bCs/>
+                  <w:color w:val="000000"/>
+                  <w:sz w:val="18"/>
+                  <w:szCs w:val="18"/>
+                </w:rPr>
+                <w:delText>First day return</w:delText>
+              </w:r>
+            </w:del>
+          </w:p>
+        </w:tc>
+      </w:tr>
+      <w:tr>
+        <w:tblPrEx>
+          <w:tblPrExChange w:id="39" w:author="david lo" w:date="2020-12-09T11:49:00Z">
+            <w:tblPrEx>
+              <w:tblW w:w="9021" w:type="dxa"/>
+              <w:tblBorders>
+                <w:top w:val="single" w:sz="4" w:space="0" w:color="auto"/>
+                <w:left w:val="single" w:sz="4" w:space="0" w:color="auto"/>
+                <w:bottom w:val="single" w:sz="4" w:space="0" w:color="auto"/>
+                <w:right w:val="single" w:sz="4" w:space="0" w:color="auto"/>
+                <w:insideH w:val="single" w:sz="4" w:space="0" w:color="auto"/>
+                <w:insideV w:val="single" w:sz="4" w:space="0" w:color="auto"/>
+              </w:tblBorders>
+            </w:tblPrEx>
+          </w:tblPrExChange>
+        </w:tblPrEx>
+        <w:trPr>
+          <w:gridAfter w:val="1"/>
+          <w:wAfter w:w="95" w:type="dxa"/>
+          <w:ins w:id="40" w:author="david lo" w:date="2020-12-09T11:44:00Z"/>
+          <w:trPrChange w:id="41" w:author="david lo" w:date="2020-12-09T11:49:00Z">
+            <w:trPr>
+              <w:gridBefore w:val="1"/>
+              <w:gridAfter w:val="1"/>
+            </w:trPr>
+          </w:trPrChange>
+        </w:trPr>
+        <w:tc>
+          <w:tcPr>
+            <w:tcW w:w="846" w:type="dxa"/>
+            <w:tcPrChange w:id="42" w:author="david lo" w:date="2020-12-09T11:49:00Z">
+              <w:tcPr>
+                <w:tcW w:w="1001" w:type="dxa"/>
+                <w:gridSpan w:val="2"/>
+              </w:tcPr>
+            </w:tcPrChange>
+          </w:tcPr>
+          <w:p>
+            <w:pPr>
               <w:rPr>
-                <w:rFonts w:ascii="Calibri" w:eastAsia="Times New Roman" w:hAnsi="Calibri" w:cs="Calibri"/>
-                <w:b/>
-                <w:bCs/>
-                <w:color w:val="000000"/>
-                <w:sz w:val="18"/>
-                <w:szCs w:val="18"/>
+                <w:ins w:id="43" w:author="david lo" w:date="2020-12-09T11:44:00Z"/>
+                <w:sz w:val="16"/>
+                <w:szCs w:val="16"/>
+                <w:rPrChange w:id="44" w:author="david lo" w:date="2020-12-09T11:47:00Z">
+                  <w:rPr>
+                    <w:ins w:id="45" w:author="david lo" w:date="2020-12-09T11:44:00Z"/>
+                  </w:rPr>
+                </w:rPrChange>
               </w:rPr>
-              <w:t>First day return</w:t>
-            </w:r>
+            </w:pPr>
+            <w:ins w:id="46" w:author="david lo" w:date="2020-12-09T11:47:00Z">
+              <w:r>
+                <w:rPr>
+                  <w:sz w:val="16"/>
+                  <w:szCs w:val="16"/>
+                  <w:rPrChange w:id="47" w:author="david lo" w:date="2020-12-09T11:47:00Z">
+                    <w:rPr/>
+                  </w:rPrChange>
+                </w:rPr>
+                <w:t>Ticker</w:t>
+              </w:r>
+            </w:ins>
+          </w:p>
+        </w:tc>
+        <w:tc>
+          <w:tcPr>
+            <w:tcW w:w="1156" w:type="dxa"/>
+            <w:gridSpan w:val="2"/>
+            <w:tcPrChange w:id="48" w:author="david lo" w:date="2020-12-09T11:49:00Z">
+              <w:tcPr>
+                <w:tcW w:w="1001" w:type="dxa"/>
+              </w:tcPr>
+            </w:tcPrChange>
+          </w:tcPr>
+          <w:p>
+            <w:pPr>
+              <w:rPr>
+                <w:ins w:id="49" w:author="david lo" w:date="2020-12-09T11:44:00Z"/>
+                <w:sz w:val="16"/>
+                <w:szCs w:val="16"/>
+                <w:rPrChange w:id="50" w:author="david lo" w:date="2020-12-09T11:47:00Z">
+                  <w:rPr>
+                    <w:ins w:id="51" w:author="david lo" w:date="2020-12-09T11:44:00Z"/>
+                  </w:rPr>
+                </w:rPrChange>
+              </w:rPr>
+            </w:pPr>
+            <w:ins w:id="52" w:author="david lo" w:date="2020-12-09T11:47:00Z">
+              <w:r>
+                <w:rPr>
+                  <w:sz w:val="16"/>
+                  <w:szCs w:val="16"/>
+                  <w:rPrChange w:id="53" w:author="david lo" w:date="2020-12-09T11:47:00Z">
+                    <w:rPr/>
+                  </w:rPrChange>
+                </w:rPr>
+                <w:t>Date of listing</w:t>
+              </w:r>
+            </w:ins>
+          </w:p>
+        </w:tc>
+        <w:tc>
+          <w:tcPr>
+            <w:tcW w:w="1083" w:type="dxa"/>
+            <w:gridSpan w:val="2"/>
+            <w:tcPrChange w:id="54" w:author="david lo" w:date="2020-12-09T11:49:00Z">
+              <w:tcPr>
+                <w:tcW w:w="1002" w:type="dxa"/>
+                <w:gridSpan w:val="2"/>
+              </w:tcPr>
+            </w:tcPrChange>
+          </w:tcPr>
+          <w:p>
+            <w:pPr>
+              <w:rPr>
+                <w:ins w:id="55" w:author="david lo" w:date="2020-12-09T11:44:00Z"/>
+                <w:sz w:val="16"/>
+                <w:szCs w:val="16"/>
+                <w:rPrChange w:id="56" w:author="david lo" w:date="2020-12-09T11:47:00Z">
+                  <w:rPr>
+                    <w:ins w:id="57" w:author="david lo" w:date="2020-12-09T11:44:00Z"/>
+                  </w:rPr>
+                </w:rPrChange>
+              </w:rPr>
+            </w:pPr>
+            <w:ins w:id="58" w:author="david lo" w:date="2020-12-09T11:47:00Z">
+              <w:r>
+                <w:rPr>
+                  <w:sz w:val="16"/>
+                  <w:szCs w:val="16"/>
+                  <w:rPrChange w:id="59" w:author="david lo" w:date="2020-12-09T11:47:00Z">
+                    <w:rPr/>
+                  </w:rPrChange>
+                </w:rPr>
+                <w:t>Market capitalisation</w:t>
+              </w:r>
+            </w:ins>
+          </w:p>
+        </w:tc>
+        <w:tc>
+          <w:tcPr>
+            <w:tcW w:w="1002" w:type="dxa"/>
+            <w:gridSpan w:val="2"/>
+            <w:tcPrChange w:id="60" w:author="david lo" w:date="2020-12-09T11:49:00Z">
+              <w:tcPr>
+                <w:tcW w:w="1002" w:type="dxa"/>
+                <w:gridSpan w:val="2"/>
+              </w:tcPr>
+            </w:tcPrChange>
+          </w:tcPr>
+          <w:p>
+            <w:pPr>
+              <w:rPr>
+                <w:ins w:id="61" w:author="david lo" w:date="2020-12-09T11:44:00Z"/>
+                <w:sz w:val="16"/>
+                <w:szCs w:val="16"/>
+                <w:rPrChange w:id="62" w:author="david lo" w:date="2020-12-09T11:47:00Z">
+                  <w:rPr>
+                    <w:ins w:id="63" w:author="david lo" w:date="2020-12-09T11:44:00Z"/>
+                  </w:rPr>
+                </w:rPrChange>
+              </w:rPr>
+            </w:pPr>
+            <w:ins w:id="64" w:author="david lo" w:date="2020-12-09T11:47:00Z">
+              <w:r>
+                <w:rPr>
+                  <w:sz w:val="16"/>
+                  <w:szCs w:val="16"/>
+                </w:rPr>
+                <w:t>Ra</w:t>
+              </w:r>
+            </w:ins>
+            <w:ins w:id="65" w:author="david lo" w:date="2020-12-09T11:48:00Z">
+              <w:r>
+                <w:rPr>
+                  <w:sz w:val="16"/>
+                  <w:szCs w:val="16"/>
+                </w:rPr>
+                <w:t>nge of offer price</w:t>
+              </w:r>
+            </w:ins>
+          </w:p>
+        </w:tc>
+        <w:tc>
+          <w:tcPr>
+            <w:tcW w:w="1002" w:type="dxa"/>
+            <w:gridSpan w:val="2"/>
+            <w:tcPrChange w:id="66" w:author="david lo" w:date="2020-12-09T11:49:00Z">
+              <w:tcPr>
+                <w:tcW w:w="1002" w:type="dxa"/>
+                <w:gridSpan w:val="2"/>
+              </w:tcPr>
+            </w:tcPrChange>
+          </w:tcPr>
+          <w:p>
+            <w:pPr>
+              <w:rPr>
+                <w:ins w:id="67" w:author="david lo" w:date="2020-12-09T11:44:00Z"/>
+                <w:sz w:val="16"/>
+                <w:szCs w:val="16"/>
+                <w:rPrChange w:id="68" w:author="david lo" w:date="2020-12-09T11:47:00Z">
+                  <w:rPr>
+                    <w:ins w:id="69" w:author="david lo" w:date="2020-12-09T11:44:00Z"/>
+                  </w:rPr>
+                </w:rPrChange>
+              </w:rPr>
+            </w:pPr>
+            <w:ins w:id="70" w:author="david lo" w:date="2020-12-09T11:48:00Z">
+              <w:r>
+                <w:rPr>
+                  <w:sz w:val="16"/>
+                  <w:szCs w:val="16"/>
+                </w:rPr>
+                <w:t>Final offer price</w:t>
+              </w:r>
+            </w:ins>
+          </w:p>
+        </w:tc>
+        <w:tc>
+          <w:tcPr>
+            <w:tcW w:w="1427" w:type="dxa"/>
+            <w:gridSpan w:val="2"/>
+            <w:tcPrChange w:id="71" w:author="david lo" w:date="2020-12-09T11:49:00Z">
+              <w:tcPr>
+                <w:tcW w:w="1002" w:type="dxa"/>
+              </w:tcPr>
+            </w:tcPrChange>
+          </w:tcPr>
+          <w:p>
+            <w:pPr>
+              <w:rPr>
+                <w:ins w:id="72" w:author="david lo" w:date="2020-12-09T11:44:00Z"/>
+                <w:sz w:val="16"/>
+                <w:szCs w:val="16"/>
+                <w:rPrChange w:id="73" w:author="david lo" w:date="2020-12-09T11:47:00Z">
+                  <w:rPr>
+                    <w:ins w:id="74" w:author="david lo" w:date="2020-12-09T11:44:00Z"/>
+                  </w:rPr>
+                </w:rPrChange>
+              </w:rPr>
+            </w:pPr>
+            <w:ins w:id="75" w:author="david lo" w:date="2020-12-09T11:48:00Z">
+              <w:r>
+                <w:rPr>
+                  <w:sz w:val="16"/>
+                  <w:szCs w:val="16"/>
+                </w:rPr>
+                <w:t>Over subscription ratio</w:t>
+              </w:r>
+            </w:ins>
+          </w:p>
+        </w:tc>
+        <w:tc>
+          <w:tcPr>
+            <w:tcW w:w="992" w:type="dxa"/>
+            <w:gridSpan w:val="2"/>
+            <w:tcPrChange w:id="76" w:author="david lo" w:date="2020-12-09T11:49:00Z">
+              <w:tcPr>
+                <w:tcW w:w="1002" w:type="dxa"/>
+                <w:gridSpan w:val="2"/>
+              </w:tcPr>
+            </w:tcPrChange>
+          </w:tcPr>
+          <w:p>
+            <w:pPr>
+              <w:rPr>
+                <w:ins w:id="77" w:author="david lo" w:date="2020-12-09T11:44:00Z"/>
+                <w:sz w:val="16"/>
+                <w:szCs w:val="16"/>
+                <w:rPrChange w:id="78" w:author="david lo" w:date="2020-12-09T11:47:00Z">
+                  <w:rPr>
+                    <w:ins w:id="79" w:author="david lo" w:date="2020-12-09T11:44:00Z"/>
+                  </w:rPr>
+                </w:rPrChange>
+              </w:rPr>
+            </w:pPr>
+            <w:ins w:id="80" w:author="david lo" w:date="2020-12-09T11:48:00Z">
+              <w:r>
+                <w:rPr>
+                  <w:sz w:val="16"/>
+                  <w:szCs w:val="16"/>
+                </w:rPr>
+                <w:t>Allotment odds</w:t>
+              </w:r>
+            </w:ins>
+          </w:p>
+        </w:tc>
+        <w:tc>
+          <w:tcPr>
+            <w:tcW w:w="1418" w:type="dxa"/>
+            <w:tcPrChange w:id="81" w:author="david lo" w:date="2020-12-09T11:49:00Z">
+              <w:tcPr>
+                <w:tcW w:w="1002" w:type="dxa"/>
+                <w:gridSpan w:val="2"/>
+              </w:tcPr>
+            </w:tcPrChange>
+          </w:tcPr>
+          <w:p>
+            <w:pPr>
+              <w:rPr>
+                <w:ins w:id="82" w:author="david lo" w:date="2020-12-09T11:44:00Z"/>
+                <w:sz w:val="16"/>
+                <w:szCs w:val="16"/>
+                <w:rPrChange w:id="83" w:author="david lo" w:date="2020-12-09T11:47:00Z">
+                  <w:rPr>
+                    <w:ins w:id="84" w:author="david lo" w:date="2020-12-09T11:44:00Z"/>
+                  </w:rPr>
+                </w:rPrChange>
+              </w:rPr>
+            </w:pPr>
+            <w:ins w:id="85" w:author="david lo" w:date="2020-12-09T11:48:00Z">
+              <w:r>
+                <w:rPr>
+                  <w:sz w:val="16"/>
+                  <w:szCs w:val="16"/>
+                </w:rPr>
+                <w:t>Return on first day</w:t>
+              </w:r>
+            </w:ins>
           </w:p>
         </w:tc>
       </w:tr>
     </w:tbl>
     <w:p>
-      <w:r>
-        <w:t>Table 1</w:t>
-      </w:r>
-      <w:r>
-        <w:t xml:space="preserve"> (to be updated)</w:t>
-      </w:r>
+      <w:pPr>
+        <w:rPr>
+          <w:ins w:id="86" w:author="david lo" w:date="2020-12-09T11:44:00Z"/>
+        </w:rPr>
+      </w:pPr>
+    </w:p>
+    <w:p>
+      <w:r>
+        <w:t xml:space="preserve">Table </w:t>
+      </w:r>
+      <w:del w:id="87" w:author="david lo" w:date="2020-12-09T11:49:00Z">
+        <w:r>
+          <w:delText>1</w:delText>
+        </w:r>
+        <w:r>
+          <w:delText xml:space="preserve"> (to be updated)</w:delText>
+        </w:r>
+      </w:del>
+      <w:ins w:id="88" w:author="david lo" w:date="2020-12-09T11:49:00Z">
+        <w:r>
+          <w:t>1</w:t>
+        </w:r>
+      </w:ins>
     </w:p>
     <w:p>
       <w:pPr>
@@ -553,148 +1086,193 @@
           <w:bCs/>
         </w:rPr>
       </w:pPr>
+      <w:del w:id="89" w:author="david lo" w:date="2020-12-09T11:49:00Z">
+        <w:r>
+          <w:rPr>
+            <w:b/>
+            <w:bCs/>
+          </w:rPr>
+          <w:delText xml:space="preserve">About </w:delText>
+        </w:r>
+      </w:del>
+      <w:ins w:id="90" w:author="david lo" w:date="2020-12-09T11:49:00Z">
+        <w:r>
+          <w:rPr>
+            <w:b/>
+            <w:bCs/>
+          </w:rPr>
+          <w:t>Brief introduction of</w:t>
+        </w:r>
+        <w:r>
+          <w:rPr>
+            <w:b/>
+            <w:bCs/>
+          </w:rPr>
+          <w:t xml:space="preserve"> </w:t>
+        </w:r>
+      </w:ins>
+      <w:proofErr w:type="spellStart"/>
       <w:r>
         <w:rPr>
           <w:b/>
           <w:bCs/>
         </w:rPr>
-        <w:t xml:space="preserve">About </w:t>
+        <w:t>XGBoost</w:t>
+      </w:r>
+      <w:proofErr w:type="spellEnd"/>
+    </w:p>
+    <w:p>
+      <w:pPr>
+        <w:jc w:val="both"/>
+        <w:pPrChange w:id="91" w:author="david lo" w:date="2020-12-09T15:28:00Z">
+          <w:pPr/>
+        </w:pPrChange>
+      </w:pPr>
+      <w:r>
+        <w:t>Boosting</w:t>
+      </w:r>
+      <w:r>
+        <w:t xml:space="preserve"> is the most widely used ensemble learning methods, where multiple weak learners are trained to solve a learning problem and configured to improve the combined prediction results. </w:t>
+      </w:r>
+      <w:r>
+        <w:t>Weak learners individually have low variance. They have fast learning but due to the low model complexity, bias associated with them is high too. [Generally, the weak learners are short decision trees known as stumps</w:t>
+      </w:r>
+      <w:r>
+        <w:t xml:space="preserve"> (also the model choice of </w:t>
       </w:r>
       <w:proofErr w:type="spellStart"/>
       <w:r>
-        <w:rPr>
-          <w:b/>
-          <w:bCs/>
-        </w:rPr>
         <w:t>XGBoost</w:t>
       </w:r>
       <w:proofErr w:type="spellEnd"/>
-    </w:p>
-    <w:p>
-      <w:r>
-        <w:t>Boosting</w:t>
-      </w:r>
-      <w:r>
-        <w:t xml:space="preserve"> is the most widely used ensemble learning methods, where multiple weak learners are trained to solve a learning problem and configured to improve the combined prediction results. </w:t>
-      </w:r>
-      <w:r>
-        <w:t>Weak learners individually have low variance. They have fast learning but due to the low model complexity, bias associated with them is high too. [Generally, the weak learners are short decision trees known as stumps</w:t>
-      </w:r>
-      <w:r>
-        <w:t xml:space="preserve"> (also the model choice of </w:t>
+      <w:r>
+        <w:t>)</w:t>
+      </w:r>
+      <w:r>
+        <w:t xml:space="preserve">, and ensemble models configure the weights of each weak </w:t>
+      </w:r>
+      <w:r>
+        <w:lastRenderedPageBreak/>
+        <w:t>learners to maximise the likelihood of the outputs.</w:t>
+      </w:r>
+      <w:r>
+        <w:t xml:space="preserve">] Common boosting algorithms are Adaptive Boosting (AdaBoost) and Gradient Boosting, and Tianqi Chen and Carlos </w:t>
       </w:r>
       <w:proofErr w:type="spellStart"/>
       <w:r>
+        <w:t>Guestrin</w:t>
+      </w:r>
+      <w:proofErr w:type="spellEnd"/>
+      <w:r>
+        <w:t xml:space="preserve"> of the University of Washington modified the Gradient Boosting and coined the term </w:t>
+      </w:r>
+      <w:proofErr w:type="spellStart"/>
+      <w:r>
         <w:t>XGBoost</w:t>
       </w:r>
       <w:proofErr w:type="spellEnd"/>
       <w:r>
+        <w:t xml:space="preserve"> as a supervised learning</w:t>
+      </w:r>
+      <w:r>
+        <w:t xml:space="preserve">. </w:t>
+      </w:r>
+    </w:p>
+    <w:p>
+      <w:pPr>
+        <w:jc w:val="both"/>
+        <w:pPrChange w:id="92" w:author="david lo" w:date="2020-12-09T15:28:00Z">
+          <w:pPr/>
+        </w:pPrChange>
+      </w:pPr>
+      <w:r>
+        <w:t xml:space="preserve">The objective function of </w:t>
+      </w:r>
+      <w:proofErr w:type="spellStart"/>
+      <w:r>
+        <w:t>XGBoost</w:t>
+      </w:r>
+      <w:proofErr w:type="spellEnd"/>
+      <w:r>
+        <w:t xml:space="preserve"> comprises training loss function and regularising overfitting:</w:t>
+      </w:r>
+    </w:p>
+    <w:p>
+      <w:pPr>
+        <w:jc w:val="center"/>
+      </w:pPr>
+      <w:proofErr w:type="spellStart"/>
+      <w:r>
+        <w:t>obj</w:t>
+      </w:r>
+      <w:proofErr w:type="spellEnd"/>
+      <w:r>
+        <w:t>(</w:t>
+      </w:r>
+      <w:r>
+        <w:rPr>
+          <w:rFonts w:cstheme="minorHAnsi"/>
+        </w:rPr>
+        <w:t>θ</w:t>
+      </w:r>
+      <w:r>
+        <w:t>) = L(</w:t>
+      </w:r>
+      <w:r>
+        <w:rPr>
+          <w:rFonts w:cstheme="minorHAnsi"/>
+        </w:rPr>
+        <w:t>θ</w:t>
+      </w:r>
+      <w:r>
+        <w:t xml:space="preserve">) + </w:t>
+      </w:r>
+      <w:r>
+        <w:rPr>
+          <w:rFonts w:cstheme="minorHAnsi"/>
+        </w:rPr>
+        <w:t>Ω</w:t>
+      </w:r>
+      <w:r>
+        <w:t>(</w:t>
+      </w:r>
+      <w:r>
+        <w:rPr>
+          <w:rFonts w:cstheme="minorHAnsi"/>
+        </w:rPr>
+        <w:t>θ</w:t>
+      </w:r>
+      <w:r>
         <w:t>)</w:t>
       </w:r>
-      <w:r>
-        <w:t>, and ensemble models configure the weights of each weak learners to maximise the likelihood of the outputs.</w:t>
-      </w:r>
-      <w:r>
-        <w:t xml:space="preserve">] Common boosting algorithms are Adaptive Boosting (AdaBoost) and Gradient Boosting, and Tianqi Chen and Carlos </w:t>
-      </w:r>
-      <w:proofErr w:type="spellStart"/>
-      <w:r>
-        <w:lastRenderedPageBreak/>
-        <w:t>Guestrin</w:t>
-      </w:r>
-      <w:proofErr w:type="spellEnd"/>
-      <w:r>
-        <w:t xml:space="preserve"> of the University of Washington modified the Gradient Boosting and coined the term </w:t>
-      </w:r>
-      <w:proofErr w:type="spellStart"/>
-      <w:r>
-        <w:t>XGBoost</w:t>
-      </w:r>
-      <w:proofErr w:type="spellEnd"/>
-      <w:r>
-        <w:t xml:space="preserve"> as a supervised learning</w:t>
-      </w:r>
-      <w:r>
-        <w:t xml:space="preserve">. </w:t>
-      </w:r>
-    </w:p>
-    <w:p>
-      <w:r>
-        <w:t xml:space="preserve">The objective function of </w:t>
-      </w:r>
-      <w:proofErr w:type="spellStart"/>
-      <w:r>
-        <w:t>XGBoost</w:t>
-      </w:r>
-      <w:proofErr w:type="spellEnd"/>
-      <w:r>
-        <w:t xml:space="preserve"> comprises training loss function and regularising overfitting:</w:t>
-      </w:r>
-    </w:p>
-    <w:p>
-      <w:pPr>
-        <w:jc w:val="center"/>
-      </w:pPr>
-      <w:proofErr w:type="spellStart"/>
-      <w:r>
-        <w:t>obj</w:t>
-      </w:r>
-      <w:proofErr w:type="spellEnd"/>
-      <w:r>
-        <w:t>(</w:t>
+    </w:p>
+    <w:p>
+      <w:pPr>
+        <w:jc w:val="both"/>
+        <w:pPrChange w:id="93" w:author="david lo" w:date="2020-12-09T15:28:00Z">
+          <w:pPr/>
+        </w:pPrChange>
+      </w:pPr>
+      <w:r>
+        <w:t xml:space="preserve">where L is the loss function and </w:t>
       </w:r>
       <w:r>
         <w:rPr>
           <w:rFonts w:cstheme="minorHAnsi"/>
         </w:rPr>
-        <w:t>θ</w:t>
-      </w:r>
-      <w:r>
-        <w:t>) = L(</w:t>
-      </w:r>
-      <w:r>
-        <w:rPr>
-          <w:rFonts w:cstheme="minorHAnsi"/>
-        </w:rPr>
-        <w:t>θ</w:t>
-      </w:r>
-      <w:r>
-        <w:t xml:space="preserve">) + </w:t>
-      </w:r>
-      <w:r>
-        <w:rPr>
-          <w:rFonts w:cstheme="minorHAnsi"/>
-        </w:rPr>
         <w:t>Ω</w:t>
       </w:r>
       <w:r>
-        <w:t>(</w:t>
-      </w:r>
-      <w:r>
-        <w:rPr>
-          <w:rFonts w:cstheme="minorHAnsi"/>
-        </w:rPr>
-        <w:t>θ</w:t>
-      </w:r>
-      <w:r>
-        <w:t>)</w:t>
-      </w:r>
-    </w:p>
-    <w:p>
-      <w:r>
-        <w:t xml:space="preserve">where L is the loss function and </w:t>
-      </w:r>
-      <w:r>
-        <w:rPr>
-          <w:rFonts w:cstheme="minorHAnsi"/>
-        </w:rPr>
-        <w:t>Ω</w:t>
-      </w:r>
-      <w:r>
         <w:t xml:space="preserve"> is the regularisation term where mean squared error or logistic loss are often chosen as the loss function. </w:t>
       </w:r>
     </w:p>
     <w:p>
+      <w:pPr>
+        <w:jc w:val="both"/>
+        <w:pPrChange w:id="94" w:author="david lo" w:date="2020-12-09T15:28:00Z">
+          <w:pPr/>
+        </w:pPrChange>
+      </w:pPr>
       <w:proofErr w:type="spellStart"/>
       <w:r>
         <w:t>XGBoost</w:t>
@@ -782,7 +1360,13 @@
                 <w:rPr>
                   <w:rFonts w:ascii="Cambria Math" w:hAnsi="Cambria Math"/>
                 </w:rPr>
-                <m:t>k=1</m:t>
+                <m:t>k</m:t>
+              </m:r>
+              <m:r>
+                <w:rPr>
+                  <w:rFonts w:ascii="Cambria Math" w:hAnsi="Cambria Math"/>
+                </w:rPr>
+                <m:t>=1</m:t>
               </m:r>
             </m:sub>
             <m:sup>
@@ -950,6 +1534,12 @@
       </w:r>
     </w:p>
     <w:p>
+      <w:pPr>
+        <w:jc w:val="both"/>
+        <w:pPrChange w:id="95" w:author="david lo" w:date="2020-12-09T15:28:00Z">
+          <w:pPr/>
+        </w:pPrChange>
+      </w:pPr>
       <w:r>
         <w:t>In training the trees, the key is to defin</w:t>
       </w:r>
@@ -1034,7 +1624,19 @@
                 <w:rPr>
                   <w:rFonts w:ascii="Cambria Math" w:hAnsi="Cambria Math"/>
                 </w:rPr>
-                <m:t>(t)</m:t>
+                <m:t>(</m:t>
+              </m:r>
+              <m:r>
+                <w:rPr>
+                  <w:rFonts w:ascii="Cambria Math" w:hAnsi="Cambria Math"/>
+                </w:rPr>
+                <m:t>t</m:t>
+              </m:r>
+              <m:r>
+                <w:rPr>
+                  <w:rFonts w:ascii="Cambria Math" w:hAnsi="Cambria Math"/>
+                </w:rPr>
+                <m:t>)</m:t>
               </m:r>
             </m:sup>
           </m:sSubSup>
@@ -1060,7 +1662,13 @@
                 <w:rPr>
                   <w:rFonts w:ascii="Cambria Math" w:hAnsi="Cambria Math"/>
                 </w:rPr>
-                <m:t>k=1</m:t>
+                <m:t>k</m:t>
+              </m:r>
+              <m:r>
+                <w:rPr>
+                  <w:rFonts w:ascii="Cambria Math" w:hAnsi="Cambria Math"/>
+                </w:rPr>
+                <m:t>=1</m:t>
               </m:r>
             </m:sub>
             <m:sup>
@@ -1184,7 +1792,25 @@
                     <w:rPr>
                       <w:rFonts w:ascii="Cambria Math" w:hAnsi="Cambria Math"/>
                     </w:rPr>
-                    <m:t>(t-1)</m:t>
+                    <m:t>(</m:t>
+                  </m:r>
+                  <m:r>
+                    <w:rPr>
+                      <w:rFonts w:ascii="Cambria Math" w:hAnsi="Cambria Math"/>
+                    </w:rPr>
+                    <m:t>t</m:t>
+                  </m:r>
+                  <m:r>
+                    <w:rPr>
+                      <w:rFonts w:ascii="Cambria Math" w:hAnsi="Cambria Math"/>
+                    </w:rPr>
+                    <m:t>-</m:t>
+                  </m:r>
+                  <m:r>
+                    <w:rPr>
+                      <w:rFonts w:ascii="Cambria Math" w:hAnsi="Cambria Math"/>
+                    </w:rPr>
+                    <m:t>1)</m:t>
                   </m:r>
                 </m:sup>
               </m:sSubSup>
@@ -1264,6 +1890,12 @@
       </m:oMathPara>
     </w:p>
     <w:p>
+      <w:pPr>
+        <w:jc w:val="both"/>
+        <w:pPrChange w:id="96" w:author="david lo" w:date="2020-12-09T15:28:00Z">
+          <w:pPr/>
+        </w:pPrChange>
+      </w:pPr>
       <w:r>
         <w:t>For mean squared error to be considered for optimising the objective function, the objective function should be:</w:t>
       </w:r>
@@ -1295,7 +1927,19 @@
                 <w:rPr>
                   <w:rFonts w:ascii="Cambria Math" w:hAnsi="Cambria Math"/>
                 </w:rPr>
-                <m:t>(t)</m:t>
+                <m:t>(</m:t>
+              </m:r>
+              <m:r>
+                <w:rPr>
+                  <w:rFonts w:ascii="Cambria Math" w:hAnsi="Cambria Math"/>
+                </w:rPr>
+                <m:t>t</m:t>
+              </m:r>
+              <m:r>
+                <w:rPr>
+                  <w:rFonts w:ascii="Cambria Math" w:hAnsi="Cambria Math"/>
+                </w:rPr>
+                <m:t>)</m:t>
               </m:r>
             </m:sup>
           </m:sSup>
@@ -1321,7 +1965,13 @@
                 <w:rPr>
                   <w:rFonts w:ascii="Cambria Math" w:hAnsi="Cambria Math"/>
                 </w:rPr>
-                <m:t>i=1</m:t>
+                <m:t>i</m:t>
+              </m:r>
+              <m:r>
+                <w:rPr>
+                  <w:rFonts w:ascii="Cambria Math" w:hAnsi="Cambria Math"/>
+                </w:rPr>
+                <m:t>=1</m:t>
               </m:r>
             </m:sub>
             <m:sup>
@@ -1401,7 +2051,19 @@
                             <w:rPr>
                               <w:rFonts w:ascii="Cambria Math" w:hAnsi="Cambria Math"/>
                             </w:rPr>
-                            <m:t>t-1</m:t>
+                            <m:t>t</m:t>
+                          </m:r>
+                          <m:r>
+                            <w:rPr>
+                              <w:rFonts w:ascii="Cambria Math" w:hAnsi="Cambria Math"/>
+                            </w:rPr>
+                            <m:t>-</m:t>
+                          </m:r>
+                          <m:r>
+                            <w:rPr>
+                              <w:rFonts w:ascii="Cambria Math" w:hAnsi="Cambria Math"/>
+                            </w:rPr>
+                            <m:t>1</m:t>
                           </m:r>
                         </m:e>
                       </m:d>
@@ -1659,7 +2321,13 @@
                 <w:rPr>
                   <w:rFonts w:ascii="Cambria Math" w:hAnsi="Cambria Math"/>
                 </w:rPr>
-                <m:t>+c</m:t>
+                <m:t>+</m:t>
+              </m:r>
+              <m:r>
+                <w:rPr>
+                  <w:rFonts w:ascii="Cambria Math" w:hAnsi="Cambria Math"/>
+                </w:rPr>
+                <m:t>c</m:t>
               </m:r>
             </m:e>
           </m:nary>
@@ -1667,11 +2335,23 @@
       </m:oMathPara>
     </w:p>
     <w:p>
+      <w:pPr>
+        <w:jc w:val="both"/>
+        <w:pPrChange w:id="97" w:author="david lo" w:date="2020-12-09T15:28:00Z">
+          <w:pPr/>
+        </w:pPrChange>
+      </w:pPr>
       <w:r>
         <w:t>where c is a constant.</w:t>
       </w:r>
     </w:p>
     <w:p>
+      <w:pPr>
+        <w:jc w:val="both"/>
+        <w:pPrChange w:id="98" w:author="david lo" w:date="2020-12-09T15:28:00Z">
+          <w:pPr/>
+        </w:pPrChange>
+      </w:pPr>
       <w:r>
         <w:t>It is important to regularise the learning objective to prevent overfitting. The complexity is defined by:</w:t>
       </w:r>
@@ -1831,21 +2511,91 @@
       </w:r>
     </w:p>
     <w:p>
-      <w:r>
-        <w:t xml:space="preserve">The target investable universe is Hong Kong stock </w:t>
-      </w:r>
-      <w:proofErr w:type="gramStart"/>
-      <w:r>
-        <w:t>market</w:t>
-      </w:r>
-      <w:proofErr w:type="gramEnd"/>
-      <w:r>
-        <w:t xml:space="preserve"> and our objective is to examine the first day of return of IPO stocks. The dataset is a small dataset obtained from AAStocks.com and contains [*] number of shares, each of which has been assigned with [*] attributes. </w:t>
-      </w:r>
-    </w:p>
-    <w:p>
-      <w:r>
-        <w:t>Consistent other studies, first day of return (</w:t>
+      <w:pPr>
+        <w:jc w:val="both"/>
+        <w:pPrChange w:id="99" w:author="david lo" w:date="2020-12-09T15:28:00Z">
+          <w:pPr/>
+        </w:pPrChange>
+      </w:pPr>
+      <w:r>
+        <w:t xml:space="preserve">The target investable universe is Hong Kong stock market and our objective is to examine the first day of return of IPO stocks. The dataset is a small dataset obtained from AAStocks.com and contains </w:t>
+      </w:r>
+      <w:del w:id="100" w:author="david lo" w:date="2020-12-09T11:50:00Z">
+        <w:r>
+          <w:delText xml:space="preserve">[*] </w:delText>
+        </w:r>
+      </w:del>
+      <w:ins w:id="101" w:author="david lo" w:date="2020-12-09T11:50:00Z">
+        <w:r>
+          <w:t>[</w:t>
+        </w:r>
+        <w:r>
+          <w:t>520</w:t>
+        </w:r>
+        <w:r>
+          <w:t xml:space="preserve">] </w:t>
+        </w:r>
+      </w:ins>
+      <w:del w:id="102" w:author="david lo" w:date="2020-12-09T11:50:00Z">
+        <w:r>
+          <w:delText>number of shares, each of which has been assigned with [*] attributes</w:delText>
+        </w:r>
+      </w:del>
+      <w:ins w:id="103" w:author="david lo" w:date="2020-12-09T11:50:00Z">
+        <w:r>
+          <w:t xml:space="preserve">samples </w:t>
+        </w:r>
+      </w:ins>
+      <w:ins w:id="104" w:author="david lo" w:date="2020-12-09T11:51:00Z">
+        <w:r>
+          <w:t>of IPO issuers listed on SEHK between 2018 and 2020</w:t>
+        </w:r>
+      </w:ins>
+      <w:r>
+        <w:t xml:space="preserve">. </w:t>
+      </w:r>
+      <w:ins w:id="105" w:author="david lo" w:date="2020-12-09T11:51:00Z">
+        <w:r>
+          <w:t>The</w:t>
+        </w:r>
+      </w:ins>
+      <w:ins w:id="106" w:author="david lo" w:date="2020-12-09T11:52:00Z">
+        <w:r>
+          <w:t xml:space="preserve"> qualitative and</w:t>
+        </w:r>
+      </w:ins>
+      <w:ins w:id="107" w:author="david lo" w:date="2020-12-09T11:51:00Z">
+        <w:r>
+          <w:t xml:space="preserve"> quantitative attributes </w:t>
+        </w:r>
+      </w:ins>
+      <w:ins w:id="108" w:author="david lo" w:date="2020-12-09T11:52:00Z">
+        <w:r>
+          <w:t>which we found relevant are summarised in Table 1 above.</w:t>
+        </w:r>
+      </w:ins>
+    </w:p>
+    <w:p>
+      <w:pPr>
+        <w:jc w:val="both"/>
+        <w:rPr>
+          <w:ins w:id="109" w:author="david lo" w:date="2020-12-09T12:12:00Z"/>
+        </w:rPr>
+        <w:pPrChange w:id="110" w:author="david lo" w:date="2020-12-09T15:28:00Z">
+          <w:pPr/>
+        </w:pPrChange>
+      </w:pPr>
+      <w:r>
+        <w:lastRenderedPageBreak/>
+        <w:t xml:space="preserve">Consistent </w:t>
+      </w:r>
+      <w:ins w:id="111" w:author="david lo" w:date="2020-12-09T12:11:00Z">
+        <w:r>
+          <w:t xml:space="preserve">with </w:t>
+        </w:r>
+      </w:ins>
+      <w:r>
+        <w:t>other studies, first day of return (</w:t>
       </w:r>
       <w:r>
         <w:rPr>
@@ -1855,22 +2605,534 @@
         <w:t>R</w:t>
       </w:r>
       <w:r>
-        <w:t xml:space="preserve">) is defined as (closing price of first day of trading – final offer price) / (final offer price), expressed as percentage. The closing price of each stock is also easily accessible from AAStocks.com. </w:t>
-      </w:r>
-    </w:p>
-    <w:p/>
-    <w:p>
-      <w:pPr>
-        <w:rPr>
+        <w:t>) is defined as (closing price of first day of trading – final offer price) / (final offer price), expressed as percentage. The closing price of each stock</w:t>
+      </w:r>
+      <w:ins w:id="112" w:author="david lo" w:date="2020-12-09T12:11:00Z">
+        <w:r>
+          <w:t xml:space="preserve"> on the first day of trading</w:t>
+        </w:r>
+      </w:ins>
+      <w:r>
+        <w:t xml:space="preserve"> is also easily accessible from AAStocks.com. </w:t>
+      </w:r>
+    </w:p>
+    <w:p>
+      <w:pPr>
+        <w:jc w:val="both"/>
+        <w:rPr>
+          <w:ins w:id="113" w:author="david lo" w:date="2020-12-09T12:12:00Z"/>
+          <w:i/>
+          <w:iCs/>
+          <w:rPrChange w:id="114" w:author="david lo" w:date="2020-12-09T12:13:00Z">
+            <w:rPr>
+              <w:ins w:id="115" w:author="david lo" w:date="2020-12-09T12:12:00Z"/>
+            </w:rPr>
+          </w:rPrChange>
+        </w:rPr>
+        <w:pPrChange w:id="116" w:author="david lo" w:date="2020-12-09T15:28:00Z">
+          <w:pPr/>
+        </w:pPrChange>
+      </w:pPr>
+      <w:ins w:id="117" w:author="david lo" w:date="2020-12-09T12:12:00Z">
+        <w:r>
+          <w:rPr>
+            <w:i/>
+            <w:iCs/>
+            <w:rPrChange w:id="118" w:author="david lo" w:date="2020-12-09T12:13:00Z">
+              <w:rPr/>
+            </w:rPrChange>
+          </w:rPr>
+          <w:t>Initial dataset</w:t>
+        </w:r>
+      </w:ins>
+    </w:p>
+    <w:p>
+      <w:pPr>
+        <w:jc w:val="both"/>
+        <w:rPr>
+          <w:ins w:id="119" w:author="david lo" w:date="2020-12-09T12:29:00Z"/>
+        </w:rPr>
+        <w:pPrChange w:id="120" w:author="david lo" w:date="2020-12-09T15:28:00Z">
+          <w:pPr/>
+        </w:pPrChange>
+      </w:pPr>
+      <w:ins w:id="121" w:author="david lo" w:date="2020-12-09T12:17:00Z">
+        <w:r>
+          <w:t xml:space="preserve">AAStocks.com provides </w:t>
+        </w:r>
+      </w:ins>
+      <w:ins w:id="122" w:author="david lo" w:date="2020-12-09T12:18:00Z">
+        <w:r>
+          <w:t xml:space="preserve">current and past IPO information up to the last three years. </w:t>
+        </w:r>
+      </w:ins>
+      <w:ins w:id="123" w:author="david lo" w:date="2020-12-09T12:22:00Z">
+        <w:r>
+          <w:t xml:space="preserve">The data </w:t>
+        </w:r>
+      </w:ins>
+      <w:ins w:id="124" w:author="david lo" w:date="2020-12-09T12:23:00Z">
+        <w:r>
+          <w:t>is rendered in tabular format and can be extracted by scraping</w:t>
+        </w:r>
+      </w:ins>
+      <w:ins w:id="125" w:author="david lo" w:date="2020-12-09T12:30:00Z">
+        <w:r>
+          <w:t xml:space="preserve"> </w:t>
+        </w:r>
+      </w:ins>
+      <w:ins w:id="126" w:author="david lo" w:date="2020-12-09T12:31:00Z">
+        <w:r>
+          <w:t>by writing</w:t>
+        </w:r>
+      </w:ins>
+      <w:ins w:id="127" w:author="david lo" w:date="2020-12-09T12:30:00Z">
+        <w:r>
+          <w:t xml:space="preserve"> a simple python program</w:t>
+        </w:r>
+      </w:ins>
+      <w:ins w:id="128" w:author="david lo" w:date="2020-12-09T12:23:00Z">
+        <w:r>
+          <w:t xml:space="preserve">. </w:t>
+        </w:r>
+      </w:ins>
+      <w:ins w:id="129" w:author="david lo" w:date="2020-12-09T12:24:00Z">
+        <w:r>
+          <w:t>The scraped raw data contains 520 stocks listed from Ja</w:t>
+        </w:r>
+      </w:ins>
+      <w:ins w:id="130" w:author="david lo" w:date="2020-12-09T12:25:00Z">
+        <w:r>
+          <w:t xml:space="preserve">nuary 2018 to December 2020. </w:t>
+        </w:r>
+      </w:ins>
+      <w:ins w:id="131" w:author="david lo" w:date="2020-12-09T12:29:00Z">
+        <w:r>
+          <w:t>The initial dataset is stored in “stock_file.csv”.</w:t>
+        </w:r>
+      </w:ins>
+    </w:p>
+    <w:p>
+      <w:pPr>
+        <w:jc w:val="both"/>
+        <w:rPr>
+          <w:ins w:id="132" w:author="david lo" w:date="2020-12-09T12:29:00Z"/>
+        </w:rPr>
+        <w:pPrChange w:id="133" w:author="david lo" w:date="2020-12-09T15:28:00Z">
+          <w:pPr/>
+        </w:pPrChange>
+      </w:pPr>
+    </w:p>
+    <w:p>
+      <w:pPr>
+        <w:jc w:val="both"/>
+        <w:rPr>
+          <w:ins w:id="134" w:author="david lo" w:date="2020-12-09T12:29:00Z"/>
+          <w:i/>
+          <w:iCs/>
+          <w:rPrChange w:id="135" w:author="david lo" w:date="2020-12-09T12:29:00Z">
+            <w:rPr>
+              <w:ins w:id="136" w:author="david lo" w:date="2020-12-09T12:29:00Z"/>
+            </w:rPr>
+          </w:rPrChange>
+        </w:rPr>
+        <w:pPrChange w:id="137" w:author="david lo" w:date="2020-12-09T15:28:00Z">
+          <w:pPr/>
+        </w:pPrChange>
+      </w:pPr>
+      <w:ins w:id="138" w:author="david lo" w:date="2020-12-09T12:29:00Z">
+        <w:r>
+          <w:rPr>
+            <w:i/>
+            <w:iCs/>
+            <w:rPrChange w:id="139" w:author="david lo" w:date="2020-12-09T12:29:00Z">
+              <w:rPr/>
+            </w:rPrChange>
+          </w:rPr>
+          <w:t>Pre-processing</w:t>
+        </w:r>
+      </w:ins>
+    </w:p>
+    <w:p>
+      <w:pPr>
+        <w:jc w:val="both"/>
+        <w:pPrChange w:id="140" w:author="david lo" w:date="2020-12-09T15:28:00Z">
+          <w:pPr/>
+        </w:pPrChange>
+      </w:pPr>
+      <w:ins w:id="141" w:author="david lo" w:date="2020-12-09T12:30:00Z">
+        <w:r>
+          <w:t xml:space="preserve">In order for our </w:t>
+        </w:r>
+        <w:proofErr w:type="spellStart"/>
+        <w:r>
+          <w:t>XGBoost</w:t>
+        </w:r>
+        <w:proofErr w:type="spellEnd"/>
+        <w:r>
+          <w:t xml:space="preserve"> model to learn</w:t>
+        </w:r>
+      </w:ins>
+      <w:ins w:id="142" w:author="david lo" w:date="2020-12-09T12:34:00Z">
+        <w:r>
+          <w:t>, the dataset has to be pre-processed, the following summarise some necessary pre-processing steps.</w:t>
+        </w:r>
+      </w:ins>
+    </w:p>
+    <w:p>
+      <w:pPr>
+        <w:jc w:val="both"/>
+        <w:rPr>
+          <w:ins w:id="143" w:author="david lo" w:date="2020-12-09T13:40:00Z"/>
+        </w:rPr>
+        <w:pPrChange w:id="144" w:author="david lo" w:date="2020-12-09T15:28:00Z">
+          <w:pPr/>
+        </w:pPrChange>
+      </w:pPr>
+    </w:p>
+    <w:p>
+      <w:pPr>
+        <w:jc w:val="both"/>
+        <w:rPr>
+          <w:ins w:id="145" w:author="david lo" w:date="2020-12-09T13:46:00Z"/>
+        </w:rPr>
+        <w:pPrChange w:id="146" w:author="david lo" w:date="2020-12-09T15:28:00Z">
+          <w:pPr/>
+        </w:pPrChange>
+      </w:pPr>
+      <w:ins w:id="147" w:author="david lo" w:date="2020-12-09T13:41:00Z">
+        <w:r>
+          <w:t xml:space="preserve">First of all, </w:t>
+        </w:r>
+      </w:ins>
+      <w:ins w:id="148" w:author="david lo" w:date="2020-12-09T13:46:00Z">
+        <w:r>
+          <w:t>we analy</w:t>
+        </w:r>
+      </w:ins>
+      <w:ins w:id="149" w:author="david lo" w:date="2020-12-09T13:47:00Z">
+        <w:r>
+          <w:t xml:space="preserve">sed the missing values (marked as N/A for a number of fields in the raw dataset) and </w:t>
+        </w:r>
+      </w:ins>
+      <w:ins w:id="150" w:author="david lo" w:date="2020-12-09T13:48:00Z">
+        <w:r>
+          <w:t>special values (marked as “</w:t>
+        </w:r>
+        <w:r>
+          <w:rPr>
+            <w:rFonts w:hint="eastAsia"/>
+          </w:rPr>
+          <w:t>認購不足</w:t>
+        </w:r>
+        <w:r>
+          <w:t>” in the attribute</w:t>
+        </w:r>
+      </w:ins>
+      <w:ins w:id="151" w:author="david lo" w:date="2020-12-09T13:49:00Z">
+        <w:r>
+          <w:t xml:space="preserve"> “over subscription ratio”, meaning the IPO was undersubs</w:t>
+        </w:r>
+      </w:ins>
+      <w:ins w:id="152" w:author="david lo" w:date="2020-12-09T13:53:00Z">
+        <w:r>
+          <w:t>c</w:t>
+        </w:r>
+      </w:ins>
+      <w:ins w:id="153" w:author="david lo" w:date="2020-12-09T13:49:00Z">
+        <w:r>
+          <w:t>ribed</w:t>
+        </w:r>
+      </w:ins>
+      <w:ins w:id="154" w:author="david lo" w:date="2020-12-09T13:48:00Z">
+        <w:r>
+          <w:rPr>
+            <w:rFonts w:hint="eastAsia"/>
+          </w:rPr>
+          <w:t>)</w:t>
+        </w:r>
+      </w:ins>
+      <w:ins w:id="155" w:author="david lo" w:date="2020-12-09T13:53:00Z">
+        <w:r>
+          <w:t xml:space="preserve">. For those with </w:t>
+        </w:r>
+      </w:ins>
+      <w:ins w:id="156" w:author="david lo" w:date="2020-12-09T13:54:00Z">
+        <w:r>
+          <w:t xml:space="preserve">N/A values, it is noted that </w:t>
+        </w:r>
+        <w:proofErr w:type="spellStart"/>
+        <w:r>
+          <w:t>AAStocks</w:t>
+        </w:r>
+        <w:proofErr w:type="spellEnd"/>
+        <w:r>
+          <w:t xml:space="preserve"> treated the transfer of listing from GEM to the Main Board as IPO and also there were some sec</w:t>
+        </w:r>
+      </w:ins>
+      <w:ins w:id="157" w:author="david lo" w:date="2020-12-09T13:55:00Z">
+        <w:r>
+          <w:t>ondary listings in Hong Kong, both of the cases did not involve public subscription of new shares. We consider it appropriate to drop all such entries with N/A values</w:t>
+        </w:r>
+      </w:ins>
+      <w:ins w:id="158" w:author="david lo" w:date="2020-12-09T13:56:00Z">
+        <w:r>
+          <w:t xml:space="preserve"> and dropping such data should not affect the overall integrity of the dataset. For those undersubscribed IPO</w:t>
+        </w:r>
+      </w:ins>
+      <w:ins w:id="159" w:author="david lo" w:date="2020-12-09T13:57:00Z">
+        <w:r>
+          <w:t xml:space="preserve">, though it intuitively suggests that these stocks are less attractive and less in </w:t>
+        </w:r>
+      </w:ins>
+      <w:ins w:id="160" w:author="david lo" w:date="2020-12-09T13:58:00Z">
+        <w:r>
+          <w:t xml:space="preserve">demand and it may be interesting to have a machine learning algorithm </w:t>
+        </w:r>
+      </w:ins>
+      <w:ins w:id="161" w:author="david lo" w:date="2020-12-09T13:59:00Z">
+        <w:r>
+          <w:t>to learn the first day return of these undersubscribed stock</w:t>
+        </w:r>
+      </w:ins>
+      <w:ins w:id="162" w:author="david lo" w:date="2020-12-09T14:00:00Z">
+        <w:r>
+          <w:t>s</w:t>
+        </w:r>
+      </w:ins>
+      <w:ins w:id="163" w:author="david lo" w:date="2020-12-09T13:59:00Z">
+        <w:r>
+          <w:t xml:space="preserve">, </w:t>
+        </w:r>
+      </w:ins>
+      <w:ins w:id="164" w:author="david lo" w:date="2020-12-09T14:00:00Z">
+        <w:r>
+          <w:t xml:space="preserve">the data from AAStocks.com did not provide the quantitative information on the extent of the undersubscription. Therefore, for simplicity and demonstration in this project, we also dropped such </w:t>
+        </w:r>
+      </w:ins>
+      <w:ins w:id="165" w:author="david lo" w:date="2020-12-09T14:01:00Z">
+        <w:r>
+          <w:t>undersubscribed stocks in the cleaned dataset.</w:t>
+        </w:r>
+      </w:ins>
+      <w:ins w:id="166" w:author="david lo" w:date="2020-12-09T14:11:00Z">
+        <w:r>
+          <w:t xml:space="preserve"> </w:t>
+        </w:r>
+        <w:r>
+          <w:t>After this process, there are 416 samples in the dataset.</w:t>
+        </w:r>
+      </w:ins>
+    </w:p>
+    <w:p>
+      <w:pPr>
+        <w:jc w:val="both"/>
+        <w:rPr>
+          <w:ins w:id="167" w:author="david lo" w:date="2020-12-09T13:46:00Z"/>
+        </w:rPr>
+        <w:pPrChange w:id="168" w:author="david lo" w:date="2020-12-09T15:28:00Z">
+          <w:pPr/>
+        </w:pPrChange>
+      </w:pPr>
+    </w:p>
+    <w:p>
+      <w:pPr>
+        <w:jc w:val="both"/>
+        <w:rPr>
+          <w:ins w:id="169" w:author="david lo" w:date="2020-12-09T14:16:00Z"/>
+        </w:rPr>
+        <w:pPrChange w:id="170" w:author="david lo" w:date="2020-12-09T15:28:00Z">
+          <w:pPr/>
+        </w:pPrChange>
+      </w:pPr>
+      <w:ins w:id="171" w:author="david lo" w:date="2020-12-09T14:11:00Z">
+        <w:r>
+          <w:t>Secondly</w:t>
+        </w:r>
+      </w:ins>
+      <w:ins w:id="172" w:author="david lo" w:date="2020-12-09T14:12:00Z">
+        <w:r>
+          <w:t>,</w:t>
+        </w:r>
+      </w:ins>
+      <w:ins w:id="173" w:author="david lo" w:date="2020-12-09T14:11:00Z">
+        <w:r>
+          <w:t xml:space="preserve"> w</w:t>
+        </w:r>
+      </w:ins>
+      <w:ins w:id="174" w:author="david lo" w:date="2020-12-09T13:41:00Z">
+        <w:r>
+          <w:t xml:space="preserve">hen the data is scraped, </w:t>
+        </w:r>
+      </w:ins>
+      <w:ins w:id="175" w:author="david lo" w:date="2020-12-09T14:12:00Z">
+        <w:r>
+          <w:t xml:space="preserve">Python </w:t>
+        </w:r>
+      </w:ins>
+      <w:ins w:id="176" w:author="david lo" w:date="2020-12-09T13:41:00Z">
+        <w:r>
+          <w:t>read</w:t>
+        </w:r>
+      </w:ins>
+      <w:ins w:id="177" w:author="david lo" w:date="2020-12-09T14:12:00Z">
+        <w:r>
+          <w:t>s</w:t>
+        </w:r>
+      </w:ins>
+      <w:ins w:id="178" w:author="david lo" w:date="2020-12-09T13:41:00Z">
+        <w:r>
+          <w:t xml:space="preserve"> the data from the csv file as an ‘object’ datatype. Converting an ‘object’ to numeric is necessary for the learning model to </w:t>
+        </w:r>
+      </w:ins>
+      <w:ins w:id="179" w:author="david lo" w:date="2020-12-09T13:46:00Z">
+        <w:r>
+          <w:t xml:space="preserve">read the data. </w:t>
+        </w:r>
+      </w:ins>
+      <w:ins w:id="180" w:author="david lo" w:date="2020-12-09T14:12:00Z">
+        <w:r>
+          <w:t>Treatment</w:t>
+        </w:r>
+      </w:ins>
+      <w:ins w:id="181" w:author="david lo" w:date="2020-12-09T14:13:00Z">
+        <w:r>
+          <w:t>s</w:t>
+        </w:r>
+      </w:ins>
+      <w:ins w:id="182" w:author="david lo" w:date="2020-12-09T14:12:00Z">
+        <w:r>
+          <w:t xml:space="preserve"> of string data such as removing</w:t>
+        </w:r>
+      </w:ins>
+      <w:ins w:id="183" w:author="david lo" w:date="2020-12-09T14:13:00Z">
+        <w:r>
+          <w:t xml:space="preserve"> ‘,’, ‘%’ and ‘-‘ were performed. The raw data of the market capitalisation attribute was a range of market capitalisations </w:t>
+        </w:r>
+      </w:ins>
+      <w:ins w:id="184" w:author="david lo" w:date="2020-12-09T14:14:00Z">
+        <w:r>
+          <w:t>based on the high end and low end of the subscription price. New attributes of “</w:t>
+        </w:r>
+      </w:ins>
+      <w:ins w:id="185" w:author="david lo" w:date="2020-12-09T14:15:00Z">
+        <w:r>
+          <w:t>m</w:t>
+        </w:r>
+      </w:ins>
+      <w:ins w:id="186" w:author="david lo" w:date="2020-12-09T14:14:00Z">
+        <w:r>
+          <w:t>arket capitalisation</w:t>
+        </w:r>
+      </w:ins>
+      <w:ins w:id="187" w:author="david lo" w:date="2020-12-09T14:15:00Z">
+        <w:r>
+          <w:t xml:space="preserve"> low</w:t>
+        </w:r>
+      </w:ins>
+      <w:ins w:id="188" w:author="david lo" w:date="2020-12-09T14:14:00Z">
+        <w:r>
+          <w:t>” and “</w:t>
+        </w:r>
+      </w:ins>
+      <w:ins w:id="189" w:author="david lo" w:date="2020-12-09T14:15:00Z">
+        <w:r>
+          <w:t xml:space="preserve">market capitalisation high” were created to store the low end and high end of the market capitalisation range, respectively and the market capitalisation attribute is </w:t>
+        </w:r>
+      </w:ins>
+      <w:ins w:id="190" w:author="david lo" w:date="2020-12-09T14:16:00Z">
+        <w:r>
+          <w:t>disregarded in the subsequent learning.</w:t>
+        </w:r>
+      </w:ins>
+    </w:p>
+    <w:p>
+      <w:pPr>
+        <w:jc w:val="both"/>
+        <w:rPr>
+          <w:ins w:id="191" w:author="david lo" w:date="2020-12-09T14:16:00Z"/>
+        </w:rPr>
+        <w:pPrChange w:id="192" w:author="david lo" w:date="2020-12-09T15:28:00Z">
+          <w:pPr/>
+        </w:pPrChange>
+      </w:pPr>
+    </w:p>
+    <w:p>
+      <w:pPr>
+        <w:jc w:val="both"/>
+        <w:pPrChange w:id="193" w:author="david lo" w:date="2020-12-09T15:28:00Z">
+          <w:pPr/>
+        </w:pPrChange>
+      </w:pPr>
+      <w:ins w:id="194" w:author="david lo" w:date="2020-12-09T14:16:00Z">
+        <w:r>
+          <w:t xml:space="preserve">The final dataset ready for learning is stored in “processed_stock_data.csv”. </w:t>
+        </w:r>
+      </w:ins>
+      <w:ins w:id="195" w:author="david lo" w:date="2020-12-09T14:17:00Z">
+        <w:r>
+          <w:t>The pre</w:t>
+        </w:r>
+      </w:ins>
+      <w:ins w:id="196" w:author="david lo" w:date="2020-12-09T14:18:00Z">
+        <w:r>
+          <w:t>-</w:t>
+        </w:r>
+      </w:ins>
+      <w:ins w:id="197" w:author="david lo" w:date="2020-12-09T14:17:00Z">
+        <w:r>
+          <w:t xml:space="preserve">processing process of the raw dataset is demonstrated in </w:t>
+        </w:r>
+      </w:ins>
+      <w:ins w:id="198" w:author="david lo" w:date="2020-12-09T14:18:00Z">
+        <w:r>
+          <w:t>“</w:t>
+        </w:r>
+        <w:proofErr w:type="spellStart"/>
+        <w:r>
+          <w:t>stock_data_cleaning.ipynb</w:t>
+        </w:r>
+        <w:proofErr w:type="spellEnd"/>
+        <w:r>
+          <w:t>”.</w:t>
+        </w:r>
+      </w:ins>
+      <w:ins w:id="199" w:author="david lo" w:date="2020-12-09T14:16:00Z">
+        <w:r>
+          <w:t xml:space="preserve"> </w:t>
+        </w:r>
+      </w:ins>
+    </w:p>
+    <w:p>
+      <w:pPr>
+        <w:rPr>
+          <w:ins w:id="200" w:author="david lo" w:date="2020-12-09T14:17:00Z"/>
           <w:b/>
           <w:bCs/>
         </w:rPr>
       </w:pPr>
-      <w:r>
-        <w:rPr>
+    </w:p>
+    <w:p>
+      <w:pPr>
+        <w:rPr>
+          <w:ins w:id="201" w:author="david lo" w:date="2020-12-09T14:17:00Z"/>
           <w:b/>
           <w:bCs/>
         </w:rPr>
+      </w:pPr>
+    </w:p>
+    <w:p>
+      <w:pPr>
+        <w:rPr>
+          <w:b/>
+          <w:bCs/>
+        </w:rPr>
+      </w:pPr>
+      <w:r>
+        <w:rPr>
+          <w:b/>
+          <w:bCs/>
+        </w:rPr>
         <w:t>Experiments / Results / Discussion</w:t>
       </w:r>
     </w:p>
@@ -1886,10 +3148,17 @@
           <w:i/>
           <w:iCs/>
         </w:rPr>
+        <w:lastRenderedPageBreak/>
         <w:t>Library and parameters</w:t>
       </w:r>
     </w:p>
     <w:p>
+      <w:pPr>
+        <w:jc w:val="both"/>
+        <w:pPrChange w:id="202" w:author="david lo" w:date="2020-12-09T15:27:00Z">
+          <w:pPr/>
+        </w:pPrChange>
+      </w:pPr>
       <w:r>
         <w:t xml:space="preserve">We use Python as our programming language. </w:t>
       </w:r>
@@ -1910,23 +3179,45 @@
       </w:r>
       <w:proofErr w:type="spellEnd"/>
       <w:r>
-        <w:t>] is installed, together with other necessary libraries including [</w:t>
-      </w:r>
+        <w:t xml:space="preserve">] is installed, together with other necessary libraries including </w:t>
+      </w:r>
+      <w:del w:id="203" w:author="david lo" w:date="2020-12-09T14:17:00Z">
+        <w:r>
+          <w:delText>[</w:delText>
+        </w:r>
+      </w:del>
       <w:proofErr w:type="spellStart"/>
       <w:r>
         <w:t>numpy</w:t>
       </w:r>
       <w:proofErr w:type="spellEnd"/>
       <w:r>
-        <w:t xml:space="preserve">, pandas, scikit-learn]. </w:t>
-      </w:r>
-    </w:p>
-    <w:p>
-      <w:pPr>
+        <w:t>, pandas, scikit-learn</w:t>
+      </w:r>
+      <w:ins w:id="204" w:author="david lo" w:date="2020-12-09T12:12:00Z">
+        <w:r>
+          <w:t xml:space="preserve"> and matplotlib</w:t>
+        </w:r>
+      </w:ins>
+      <w:del w:id="205" w:author="david lo" w:date="2020-12-09T14:17:00Z">
+        <w:r>
+          <w:delText>]</w:delText>
+        </w:r>
+      </w:del>
+      <w:r>
+        <w:t xml:space="preserve">. </w:t>
+      </w:r>
+    </w:p>
+    <w:p>
+      <w:pPr>
+        <w:jc w:val="both"/>
         <w:rPr>
           <w:i/>
           <w:iCs/>
         </w:rPr>
+        <w:pPrChange w:id="206" w:author="david lo" w:date="2020-12-09T15:27:00Z">
+          <w:pPr/>
+        </w:pPrChange>
       </w:pPr>
       <w:r>
         <w:rPr>
@@ -1946,6 +3237,12 @@
       <w:proofErr w:type="spellEnd"/>
     </w:p>
     <w:p>
+      <w:pPr>
+        <w:jc w:val="both"/>
+        <w:pPrChange w:id="207" w:author="david lo" w:date="2020-12-09T15:27:00Z">
+          <w:pPr/>
+        </w:pPrChange>
+      </w:pPr>
       <w:r>
         <w:t xml:space="preserve">Documentations of </w:t>
       </w:r>
@@ -1980,30 +3277,6 @@
       </w:r>
       <w:r>
         <w:t>step size initially set at [0.1]</w:t>
-      </w:r>
-    </w:p>
-    <w:p>
-      <w:pPr>
-        <w:tabs>
-          <w:tab w:val="left" w:pos="1843"/>
-        </w:tabs>
-      </w:pPr>
-      <w:proofErr w:type="spellStart"/>
-      <w:r>
-        <w:rPr>
-          <w:highlight w:val="lightGray"/>
-        </w:rPr>
-        <w:t>max_depth</w:t>
-      </w:r>
-      <w:proofErr w:type="spellEnd"/>
-      <w:r>
-        <w:t xml:space="preserve">: </w:t>
-      </w:r>
-      <w:r>
-        <w:tab/>
-      </w:r>
-      <w:r>
-        <w:t>which govern the training stumps on the depth level they could have.</w:t>
       </w:r>
     </w:p>
     <w:p>
@@ -2012,13 +3285,22 @@
           <w:tab w:val="left" w:pos="1843"/>
         </w:tabs>
         <w:ind w:left="1843" w:hanging="1843"/>
-      </w:pPr>
+        <w:pPrChange w:id="208" w:author="david lo" w:date="2020-12-09T15:13:00Z">
+          <w:pPr>
+            <w:tabs>
+              <w:tab w:val="left" w:pos="1843"/>
+            </w:tabs>
+          </w:pPr>
+        </w:pPrChange>
+      </w:pPr>
+      <w:proofErr w:type="spellStart"/>
       <w:r>
         <w:rPr>
           <w:highlight w:val="lightGray"/>
         </w:rPr>
-        <w:t>subsample</w:t>
-      </w:r>
+        <w:t>max_depth</w:t>
+      </w:r>
+      <w:proofErr w:type="spellEnd"/>
       <w:r>
         <w:t xml:space="preserve">: </w:t>
       </w:r>
@@ -2026,30 +3308,15 @@
         <w:tab/>
       </w:r>
       <w:r>
-        <w:t>subsample ratio of the training instances. s</w:t>
-      </w:r>
-      <w:r>
-        <w:t xml:space="preserve">etting it to </w:t>
-      </w:r>
-      <w:r>
-        <w:t>[</w:t>
-      </w:r>
-      <w:r>
-        <w:t>0.5</w:t>
-      </w:r>
-      <w:r>
-        <w:t>]</w:t>
-      </w:r>
-      <w:r>
-        <w:t xml:space="preserve"> means that </w:t>
-      </w:r>
-      <w:proofErr w:type="spellStart"/>
-      <w:r>
-        <w:t>XGBoost</w:t>
-      </w:r>
-      <w:proofErr w:type="spellEnd"/>
-      <w:r>
-        <w:t xml:space="preserve"> would randomly sample half of the training data prior to growing trees. and this will prevent overfitting.</w:t>
+        <w:t>which govern the training stumps on the depth level they could have</w:t>
+      </w:r>
+      <w:ins w:id="209" w:author="david lo" w:date="2020-12-09T15:13:00Z">
+        <w:r>
+          <w:t xml:space="preserve"> and is initially set to 5</w:t>
+        </w:r>
+      </w:ins>
+      <w:r>
+        <w:t>.</w:t>
       </w:r>
     </w:p>
     <w:p>
@@ -2059,52 +3326,43 @@
         </w:tabs>
         <w:ind w:left="1843" w:hanging="1843"/>
       </w:pPr>
+      <w:r>
+        <w:rPr>
+          <w:highlight w:val="lightGray"/>
+        </w:rPr>
+        <w:t>subsample</w:t>
+      </w:r>
+      <w:r>
+        <w:t xml:space="preserve">: </w:t>
+      </w:r>
+      <w:r>
+        <w:tab/>
+      </w:r>
+      <w:r>
+        <w:t>subsample ratio of the training instances. s</w:t>
+      </w:r>
+      <w:r>
+        <w:t xml:space="preserve">etting it to </w:t>
+      </w:r>
+      <w:r>
+        <w:t>[</w:t>
+      </w:r>
+      <w:r>
+        <w:t>0.5</w:t>
+      </w:r>
+      <w:r>
+        <w:t>]</w:t>
+      </w:r>
+      <w:r>
+        <w:t xml:space="preserve"> means that </w:t>
+      </w:r>
       <w:proofErr w:type="spellStart"/>
       <w:r>
-        <w:rPr>
-          <w:highlight w:val="lightGray"/>
-        </w:rPr>
-        <w:t>colsample_bytree</w:t>
+        <w:t>XGBoost</w:t>
       </w:r>
       <w:proofErr w:type="spellEnd"/>
       <w:r>
-        <w:t xml:space="preserve">: </w:t>
-      </w:r>
-      <w:r>
-        <w:tab/>
-      </w:r>
-      <w:r>
-        <w:t>t</w:t>
-      </w:r>
-      <w:r>
-        <w:t>he subsample ratio of columns when constructing each tree</w:t>
-      </w:r>
-      <w:r>
-        <w:t xml:space="preserve">, will lead to overfitting if it is set too high. The value is set at [0.3]. </w:t>
-      </w:r>
-    </w:p>
-    <w:p>
-      <w:pPr>
-        <w:tabs>
-          <w:tab w:val="left" w:pos="1843"/>
-        </w:tabs>
-      </w:pPr>
-      <w:proofErr w:type="spellStart"/>
-      <w:r>
-        <w:rPr>
-          <w:highlight w:val="lightGray"/>
-        </w:rPr>
-        <w:t>n_estimator</w:t>
-      </w:r>
-      <w:proofErr w:type="spellEnd"/>
-      <w:r>
-        <w:t xml:space="preserve">: </w:t>
-      </w:r>
-      <w:r>
-        <w:tab/>
-      </w:r>
-      <w:r>
-        <w:t>number of training stumps to be built, which is set at [100]</w:t>
+        <w:t xml:space="preserve"> would randomly sample half of the training data prior to growing trees. and this will prevent overfitting.</w:t>
       </w:r>
     </w:p>
     <w:p>
@@ -2114,10 +3372,65 @@
         </w:tabs>
         <w:ind w:left="1843" w:hanging="1843"/>
       </w:pPr>
+      <w:proofErr w:type="spellStart"/>
       <w:r>
         <w:rPr>
           <w:highlight w:val="lightGray"/>
         </w:rPr>
+        <w:t>colsample_bytree</w:t>
+      </w:r>
+      <w:proofErr w:type="spellEnd"/>
+      <w:r>
+        <w:t xml:space="preserve">: </w:t>
+      </w:r>
+      <w:r>
+        <w:tab/>
+      </w:r>
+      <w:r>
+        <w:t>t</w:t>
+      </w:r>
+      <w:r>
+        <w:t>he subsample ratio of columns when constructing each tree</w:t>
+      </w:r>
+      <w:r>
+        <w:t xml:space="preserve">, will lead to overfitting if it is set too high. The value is set at [0.3]. </w:t>
+      </w:r>
+    </w:p>
+    <w:p>
+      <w:pPr>
+        <w:tabs>
+          <w:tab w:val="left" w:pos="1843"/>
+        </w:tabs>
+      </w:pPr>
+      <w:proofErr w:type="spellStart"/>
+      <w:r>
+        <w:rPr>
+          <w:highlight w:val="lightGray"/>
+        </w:rPr>
+        <w:t>n_estimator</w:t>
+      </w:r>
+      <w:proofErr w:type="spellEnd"/>
+      <w:r>
+        <w:t xml:space="preserve">: </w:t>
+      </w:r>
+      <w:r>
+        <w:tab/>
+      </w:r>
+      <w:r>
+        <w:t>number of training stumps to be built, which is set at [100]</w:t>
+      </w:r>
+    </w:p>
+    <w:p>
+      <w:pPr>
+        <w:tabs>
+          <w:tab w:val="left" w:pos="1843"/>
+        </w:tabs>
+        <w:ind w:left="1843" w:hanging="1843"/>
+      </w:pPr>
+      <w:r>
+        <w:rPr>
+          <w:highlight w:val="lightGray"/>
+        </w:rPr>
         <w:t>objective</w:t>
       </w:r>
       <w:r>
@@ -2129,31 +3442,337 @@
       <w:r>
         <w:t xml:space="preserve">the default of objective is </w:t>
       </w:r>
-      <w:proofErr w:type="spellStart"/>
-      <w:r>
-        <w:t>squarederror</w:t>
-      </w:r>
-      <w:proofErr w:type="spellEnd"/>
-      <w:r>
-        <w:t xml:space="preserve"> (regression with squared loss), [which is our objective]</w:t>
-      </w:r>
-    </w:p>
-    <w:p>
+      <w:ins w:id="210" w:author="david lo" w:date="2020-12-09T14:56:00Z">
+        <w:r>
+          <w:t xml:space="preserve">mean </w:t>
+        </w:r>
+      </w:ins>
+      <w:r>
+        <w:t>squared</w:t>
+      </w:r>
+      <w:ins w:id="211" w:author="david lo" w:date="2020-12-09T14:56:00Z">
+        <w:r>
+          <w:t xml:space="preserve"> </w:t>
+        </w:r>
+      </w:ins>
+      <w:r>
+        <w:t>error (regression with squared loss), [which is our objective]</w:t>
+      </w:r>
+    </w:p>
+    <w:p>
+      <w:pPr>
+        <w:rPr>
+          <w:ins w:id="212" w:author="david lo" w:date="2020-12-09T15:12:00Z"/>
+        </w:rPr>
+      </w:pPr>
+      <w:ins w:id="213" w:author="david lo" w:date="2020-12-09T15:11:00Z">
+        <w:r>
+          <w:t xml:space="preserve">In the </w:t>
+        </w:r>
+        <w:proofErr w:type="spellStart"/>
+        <w:r>
+          <w:t>Jupyter</w:t>
+        </w:r>
+        <w:proofErr w:type="spellEnd"/>
+        <w:r>
+          <w:t xml:space="preserve"> Notebook, a </w:t>
+        </w:r>
+      </w:ins>
+      <w:ins w:id="214" w:author="david lo" w:date="2020-12-09T15:12:00Z">
+        <w:r>
+          <w:t>dictionary is defined to store the above hyperparameters:</w:t>
+        </w:r>
+      </w:ins>
+    </w:p>
+    <w:p>
+      <w:pPr>
+        <w:rPr>
+          <w:ins w:id="215" w:author="david lo" w:date="2020-12-09T15:13:00Z"/>
+          <w:rFonts w:ascii="Consolas" w:hAnsi="Consolas"/>
+          <w:sz w:val="20"/>
+          <w:szCs w:val="20"/>
+          <w:rPrChange w:id="216" w:author="david lo" w:date="2020-12-09T15:14:00Z">
+            <w:rPr>
+              <w:ins w:id="217" w:author="david lo" w:date="2020-12-09T15:13:00Z"/>
+            </w:rPr>
+          </w:rPrChange>
+        </w:rPr>
+      </w:pPr>
+    </w:p>
+    <w:tbl>
+      <w:tblPr>
+        <w:tblStyle w:val="TableGrid"/>
+        <w:tblW w:w="0" w:type="auto"/>
+        <w:tblBorders>
+          <w:top w:val="none" w:sz="0" w:space="0" w:color="auto"/>
+          <w:left w:val="none" w:sz="0" w:space="0" w:color="auto"/>
+          <w:bottom w:val="none" w:sz="0" w:space="0" w:color="auto"/>
+          <w:right w:val="none" w:sz="0" w:space="0" w:color="auto"/>
+          <w:insideH w:val="none" w:sz="0" w:space="0" w:color="auto"/>
+          <w:insideV w:val="none" w:sz="0" w:space="0" w:color="auto"/>
+        </w:tblBorders>
+        <w:tblLook w:val="04A0" w:firstRow="1" w:lastRow="0" w:firstColumn="1" w:lastColumn="0" w:noHBand="0" w:noVBand="1"/>
+        <w:tblPrChange w:id="218" w:author="david lo" w:date="2020-12-09T15:15:00Z">
+          <w:tblPr>
+            <w:tblStyle w:val="TableGrid"/>
+            <w:tblW w:w="0" w:type="auto"/>
+            <w:tblLook w:val="04A0" w:firstRow="1" w:lastRow="0" w:firstColumn="1" w:lastColumn="0" w:noHBand="0" w:noVBand="1"/>
+          </w:tblPr>
+        </w:tblPrChange>
+      </w:tblPr>
+      <w:tblGrid>
+        <w:gridCol w:w="9016"/>
+        <w:tblGridChange w:id="219">
+          <w:tblGrid>
+            <w:gridCol w:w="9016"/>
+          </w:tblGrid>
+        </w:tblGridChange>
+      </w:tblGrid>
+      <w:tr>
+        <w:trPr>
+          <w:ins w:id="220" w:author="david lo" w:date="2020-12-09T15:14:00Z"/>
+        </w:trPr>
+        <w:tc>
+          <w:tcPr>
+            <w:tcW w:w="9016" w:type="dxa"/>
+            <w:shd w:val="clear" w:color="auto" w:fill="E7E6E6" w:themeFill="background2"/>
+            <w:tcPrChange w:id="221" w:author="david lo" w:date="2020-12-09T15:15:00Z">
+              <w:tcPr>
+                <w:tcW w:w="9016" w:type="dxa"/>
+              </w:tcPr>
+            </w:tcPrChange>
+          </w:tcPr>
+          <w:p>
+            <w:pPr>
+              <w:ind w:left="1023" w:hanging="992"/>
+              <w:rPr>
+                <w:ins w:id="222" w:author="david lo" w:date="2020-12-09T15:14:00Z"/>
+                <w:rFonts w:ascii="Courier New" w:hAnsi="Courier New" w:cs="Courier New"/>
+                <w:sz w:val="20"/>
+                <w:szCs w:val="20"/>
+                <w:rPrChange w:id="223" w:author="david lo" w:date="2020-12-09T15:24:00Z">
+                  <w:rPr>
+                    <w:ins w:id="224" w:author="david lo" w:date="2020-12-09T15:14:00Z"/>
+                    <w:rFonts w:ascii="Consolas" w:hAnsi="Consolas"/>
+                    <w:sz w:val="20"/>
+                    <w:szCs w:val="20"/>
+                  </w:rPr>
+                </w:rPrChange>
+              </w:rPr>
+              <w:pPrChange w:id="225" w:author="david lo" w:date="2020-12-09T15:15:00Z">
+                <w:pPr/>
+              </w:pPrChange>
+            </w:pPr>
+            <w:ins w:id="226" w:author="david lo" w:date="2020-12-09T15:14:00Z">
+              <w:r>
+                <w:rPr>
+                  <w:rFonts w:ascii="Courier New" w:hAnsi="Courier New" w:cs="Courier New"/>
+                  <w:sz w:val="20"/>
+                  <w:szCs w:val="20"/>
+                  <w:rPrChange w:id="227" w:author="david lo" w:date="2020-12-09T15:24:00Z">
+                    <w:rPr>
+                      <w:rFonts w:ascii="Consolas" w:hAnsi="Consolas"/>
+                      <w:sz w:val="20"/>
+                      <w:szCs w:val="20"/>
+                    </w:rPr>
+                  </w:rPrChange>
+                </w:rPr>
+                <w:t>params = {“objective”: “</w:t>
+              </w:r>
+              <w:proofErr w:type="spellStart"/>
+              <w:r>
+                <w:rPr>
+                  <w:rFonts w:ascii="Courier New" w:hAnsi="Courier New" w:cs="Courier New"/>
+                  <w:sz w:val="20"/>
+                  <w:szCs w:val="20"/>
+                  <w:rPrChange w:id="228" w:author="david lo" w:date="2020-12-09T15:24:00Z">
+                    <w:rPr>
+                      <w:rFonts w:ascii="Consolas" w:hAnsi="Consolas"/>
+                      <w:sz w:val="20"/>
+                      <w:szCs w:val="20"/>
+                    </w:rPr>
+                  </w:rPrChange>
+                </w:rPr>
+                <w:t>reg:linear</w:t>
+              </w:r>
+              <w:proofErr w:type="spellEnd"/>
+              <w:r>
+                <w:rPr>
+                  <w:rFonts w:ascii="Courier New" w:hAnsi="Courier New" w:cs="Courier New"/>
+                  <w:sz w:val="20"/>
+                  <w:szCs w:val="20"/>
+                  <w:rPrChange w:id="229" w:author="david lo" w:date="2020-12-09T15:24:00Z">
+                    <w:rPr>
+                      <w:rFonts w:ascii="Consolas" w:hAnsi="Consolas"/>
+                      <w:sz w:val="20"/>
+                      <w:szCs w:val="20"/>
+                    </w:rPr>
+                  </w:rPrChange>
+                </w:rPr>
+                <w:t>”, “</w:t>
+              </w:r>
+              <w:proofErr w:type="spellStart"/>
+              <w:r>
+                <w:rPr>
+                  <w:rFonts w:ascii="Courier New" w:hAnsi="Courier New" w:cs="Courier New"/>
+                  <w:sz w:val="20"/>
+                  <w:szCs w:val="20"/>
+                  <w:rPrChange w:id="230" w:author="david lo" w:date="2020-12-09T15:24:00Z">
+                    <w:rPr>
+                      <w:rFonts w:ascii="Consolas" w:hAnsi="Consolas"/>
+                      <w:sz w:val="20"/>
+                      <w:szCs w:val="20"/>
+                    </w:rPr>
+                  </w:rPrChange>
+                </w:rPr>
+                <w:t>colsample_bytree</w:t>
+              </w:r>
+              <w:proofErr w:type="spellEnd"/>
+              <w:r>
+                <w:rPr>
+                  <w:rFonts w:ascii="Courier New" w:hAnsi="Courier New" w:cs="Courier New"/>
+                  <w:sz w:val="20"/>
+                  <w:szCs w:val="20"/>
+                  <w:rPrChange w:id="231" w:author="david lo" w:date="2020-12-09T15:24:00Z">
+                    <w:rPr>
+                      <w:rFonts w:ascii="Consolas" w:hAnsi="Consolas"/>
+                      <w:sz w:val="20"/>
+                      <w:szCs w:val="20"/>
+                    </w:rPr>
+                  </w:rPrChange>
+                </w:rPr>
+                <w:t>”: 0.3, “</w:t>
+              </w:r>
+              <w:proofErr w:type="spellStart"/>
+              <w:r>
+                <w:rPr>
+                  <w:rFonts w:ascii="Courier New" w:hAnsi="Courier New" w:cs="Courier New"/>
+                  <w:sz w:val="20"/>
+                  <w:szCs w:val="20"/>
+                  <w:rPrChange w:id="232" w:author="david lo" w:date="2020-12-09T15:24:00Z">
+                    <w:rPr>
+                      <w:rFonts w:ascii="Consolas" w:hAnsi="Consolas"/>
+                      <w:sz w:val="20"/>
+                      <w:szCs w:val="20"/>
+                    </w:rPr>
+                  </w:rPrChange>
+                </w:rPr>
+                <w:t>learning_rate</w:t>
+              </w:r>
+              <w:proofErr w:type="spellEnd"/>
+              <w:r>
+                <w:rPr>
+                  <w:rFonts w:ascii="Courier New" w:hAnsi="Courier New" w:cs="Courier New"/>
+                  <w:sz w:val="20"/>
+                  <w:szCs w:val="20"/>
+                  <w:rPrChange w:id="233" w:author="david lo" w:date="2020-12-09T15:24:00Z">
+                    <w:rPr>
+                      <w:rFonts w:ascii="Consolas" w:hAnsi="Consolas"/>
+                      <w:sz w:val="20"/>
+                      <w:szCs w:val="20"/>
+                    </w:rPr>
+                  </w:rPrChange>
+                </w:rPr>
+                <w:t>”: 0.1, “</w:t>
+              </w:r>
+              <w:proofErr w:type="spellStart"/>
+              <w:r>
+                <w:rPr>
+                  <w:rFonts w:ascii="Courier New" w:hAnsi="Courier New" w:cs="Courier New"/>
+                  <w:sz w:val="20"/>
+                  <w:szCs w:val="20"/>
+                  <w:rPrChange w:id="234" w:author="david lo" w:date="2020-12-09T15:24:00Z">
+                    <w:rPr>
+                      <w:rFonts w:ascii="Consolas" w:hAnsi="Consolas"/>
+                      <w:sz w:val="20"/>
+                      <w:szCs w:val="20"/>
+                    </w:rPr>
+                  </w:rPrChange>
+                </w:rPr>
+                <w:t>max_depth</w:t>
+              </w:r>
+              <w:proofErr w:type="spellEnd"/>
+              <w:r>
+                <w:rPr>
+                  <w:rFonts w:ascii="Courier New" w:hAnsi="Courier New" w:cs="Courier New"/>
+                  <w:sz w:val="20"/>
+                  <w:szCs w:val="20"/>
+                  <w:rPrChange w:id="235" w:author="david lo" w:date="2020-12-09T15:24:00Z">
+                    <w:rPr>
+                      <w:rFonts w:ascii="Consolas" w:hAnsi="Consolas"/>
+                      <w:sz w:val="20"/>
+                      <w:szCs w:val="20"/>
+                    </w:rPr>
+                  </w:rPrChange>
+                </w:rPr>
+                <w:t>”: 5, “alpha”: 10}</w:t>
+              </w:r>
+            </w:ins>
+          </w:p>
+          <w:p>
+            <w:pPr>
+              <w:rPr>
+                <w:ins w:id="236" w:author="david lo" w:date="2020-12-09T15:14:00Z"/>
+              </w:rPr>
+            </w:pPr>
+          </w:p>
+        </w:tc>
+      </w:tr>
+    </w:tbl>
+    <w:p>
+      <w:pPr>
+        <w:rPr>
+          <w:ins w:id="237" w:author="david lo" w:date="2020-12-09T15:11:00Z"/>
+        </w:rPr>
+      </w:pPr>
+    </w:p>
+    <w:p>
+      <w:pPr>
+        <w:jc w:val="both"/>
+        <w:pPrChange w:id="238" w:author="david lo" w:date="2020-12-09T15:27:00Z">
+          <w:pPr/>
+        </w:pPrChange>
+      </w:pPr>
       <w:r>
         <w:t>[We also tried to adjust [some of the parameters above] to evaluate the impact to convergence. The results are:]</w:t>
       </w:r>
+    </w:p>
+    <w:p>
+      <w:pPr>
+        <w:rPr>
+          <w:del w:id="239" w:author="david lo" w:date="2020-12-09T15:15:00Z"/>
+        </w:rPr>
+      </w:pPr>
+    </w:p>
+    <w:p>
+      <w:pPr>
+        <w:rPr>
+          <w:del w:id="240" w:author="david lo" w:date="2020-12-09T15:15:00Z"/>
+        </w:rPr>
+      </w:pPr>
+    </w:p>
+    <w:p>
+      <w:pPr>
+        <w:rPr>
+          <w:del w:id="241" w:author="david lo" w:date="2020-12-09T15:15:00Z"/>
+        </w:rPr>
+      </w:pPr>
+      <w:del w:id="242" w:author="david lo" w:date="2020-12-09T15:15:00Z">
+        <w:r>
+          <w:delText xml:space="preserve"> </w:delText>
+        </w:r>
+      </w:del>
+    </w:p>
+    <w:p>
+      <w:pPr>
+        <w:rPr>
+          <w:del w:id="243" w:author="david lo" w:date="2020-12-09T15:15:00Z"/>
+        </w:rPr>
+      </w:pPr>
     </w:p>
     <w:p/>
     <w:p/>
     <w:p>
-      <w:r>
-        <w:t xml:space="preserve"> </w:t>
-      </w:r>
-    </w:p>
-    <w:p/>
-    <w:p/>
-    <w:p/>
-    <w:p>
       <w:pPr>
         <w:rPr>
           <w:b/>
@@ -2168,31 +3787,1438 @@
         <w:t>Results</w:t>
       </w:r>
     </w:p>
-    <w:p/>
-    <w:p>
-      <w:r>
-        <w:t>[Plot]</w:t>
-      </w:r>
-    </w:p>
-    <w:p/>
-    <w:p>
-      <w:pPr>
-        <w:rPr>
+    <w:p>
+      <w:pPr>
+        <w:rPr>
+          <w:ins w:id="244" w:author="david lo" w:date="2020-12-09T15:18:00Z"/>
+        </w:rPr>
+      </w:pPr>
+    </w:p>
+    <w:p>
+      <w:pPr>
+        <w:jc w:val="both"/>
+        <w:rPr>
+          <w:ins w:id="245" w:author="david lo" w:date="2020-12-09T15:22:00Z"/>
+          <w:rPrChange w:id="246" w:author="david lo" w:date="2020-12-09T15:22:00Z">
+            <w:rPr>
+              <w:ins w:id="247" w:author="david lo" w:date="2020-12-09T15:22:00Z"/>
+              <w:rFonts w:ascii="Consolas" w:hAnsi="Consolas"/>
+              <w:sz w:val="20"/>
+              <w:szCs w:val="20"/>
+            </w:rPr>
+          </w:rPrChange>
+        </w:rPr>
+        <w:pPrChange w:id="248" w:author="david lo" w:date="2020-12-09T15:27:00Z">
+          <w:pPr/>
+        </w:pPrChange>
+      </w:pPr>
+      <w:ins w:id="249" w:author="david lo" w:date="2020-12-09T15:19:00Z">
+        <w:r>
+          <w:t xml:space="preserve">Estimating the first day return of the IPO is a regression problem. </w:t>
+        </w:r>
+      </w:ins>
+      <w:ins w:id="250" w:author="david lo" w:date="2020-12-09T15:18:00Z">
+        <w:r>
+          <w:t xml:space="preserve">We applied the </w:t>
+        </w:r>
+        <w:proofErr w:type="spellStart"/>
+        <w:r>
+          <w:t>XGBoost</w:t>
+        </w:r>
+        <w:proofErr w:type="spellEnd"/>
+        <w:r>
+          <w:t xml:space="preserve"> library of Python and called the </w:t>
+        </w:r>
+        <w:proofErr w:type="spellStart"/>
+        <w:r>
+          <w:rPr>
+            <w:rFonts w:ascii="Courier New" w:hAnsi="Courier New" w:cs="Courier New"/>
+            <w:rPrChange w:id="251" w:author="david lo" w:date="2020-12-09T15:27:00Z">
+              <w:rPr/>
+            </w:rPrChange>
+          </w:rPr>
+          <w:t>XGBRegressor</w:t>
+        </w:r>
+        <w:proofErr w:type="spellEnd"/>
+        <w:r>
+          <w:rPr>
+            <w:rFonts w:ascii="Courier New" w:hAnsi="Courier New" w:cs="Courier New"/>
+            <w:rPrChange w:id="252" w:author="david lo" w:date="2020-12-09T15:27:00Z">
+              <w:rPr/>
+            </w:rPrChange>
+          </w:rPr>
+          <w:t>()</w:t>
+        </w:r>
+        <w:r>
+          <w:t xml:space="preserve"> </w:t>
+        </w:r>
+      </w:ins>
+      <w:ins w:id="253" w:author="david lo" w:date="2020-12-09T15:19:00Z">
+        <w:r>
+          <w:t xml:space="preserve">class </w:t>
+        </w:r>
+      </w:ins>
+      <w:ins w:id="254" w:author="david lo" w:date="2020-12-09T15:18:00Z">
+        <w:r>
+          <w:t xml:space="preserve">to instantiate an </w:t>
+        </w:r>
+        <w:proofErr w:type="spellStart"/>
+        <w:r>
+          <w:t>XGBoost</w:t>
+        </w:r>
+        <w:proofErr w:type="spellEnd"/>
+        <w:r>
+          <w:t xml:space="preserve"> regressor object</w:t>
+        </w:r>
+      </w:ins>
+      <w:ins w:id="255" w:author="david lo" w:date="2020-12-09T15:19:00Z">
+        <w:r>
+          <w:t xml:space="preserve">. </w:t>
+        </w:r>
+      </w:ins>
+      <w:proofErr w:type="spellStart"/>
+      <w:ins w:id="256" w:author="david lo" w:date="2020-12-09T15:20:00Z">
+        <w:r>
+          <w:t>XGBoost</w:t>
+        </w:r>
+        <w:proofErr w:type="spellEnd"/>
+        <w:r>
+          <w:t xml:space="preserve"> </w:t>
+        </w:r>
+        <w:r>
+          <w:lastRenderedPageBreak/>
+          <w:t xml:space="preserve">is capable of learning classification problems, which could be done by calling the </w:t>
+        </w:r>
+        <w:proofErr w:type="spellStart"/>
+        <w:r>
+          <w:rPr>
+            <w:rFonts w:ascii="Courier New" w:hAnsi="Courier New" w:cs="Courier New"/>
+            <w:rPrChange w:id="257" w:author="david lo" w:date="2020-12-09T15:27:00Z">
+              <w:rPr/>
+            </w:rPrChange>
+          </w:rPr>
+          <w:t>XGBClassifier</w:t>
+        </w:r>
+        <w:proofErr w:type="spellEnd"/>
+        <w:r>
+          <w:rPr>
+            <w:rFonts w:ascii="Courier New" w:hAnsi="Courier New" w:cs="Courier New"/>
+            <w:rPrChange w:id="258" w:author="david lo" w:date="2020-12-09T15:27:00Z">
+              <w:rPr/>
+            </w:rPrChange>
+          </w:rPr>
+          <w:t>()</w:t>
+        </w:r>
+        <w:r>
+          <w:t xml:space="preserve"> class instead. </w:t>
+        </w:r>
+      </w:ins>
+      <w:ins w:id="259" w:author="david lo" w:date="2020-12-09T15:21:00Z">
+        <w:r>
+          <w:t xml:space="preserve">In </w:t>
+        </w:r>
+        <w:proofErr w:type="spellStart"/>
+        <w:r>
+          <w:t>Jupyter</w:t>
+        </w:r>
+        <w:proofErr w:type="spellEnd"/>
+        <w:r>
+          <w:t xml:space="preserve"> Notebook, the following line</w:t>
+        </w:r>
+      </w:ins>
+      <w:ins w:id="260" w:author="david lo" w:date="2020-12-09T15:25:00Z">
+        <w:r>
+          <w:t>s of code</w:t>
+        </w:r>
+      </w:ins>
+      <w:ins w:id="261" w:author="david lo" w:date="2020-12-09T15:21:00Z">
+        <w:r>
+          <w:t xml:space="preserve"> was executed:</w:t>
+        </w:r>
+      </w:ins>
+    </w:p>
+    <w:tbl>
+      <w:tblPr>
+        <w:tblStyle w:val="TableGrid"/>
+        <w:tblW w:w="0" w:type="auto"/>
+        <w:tblBorders>
+          <w:top w:val="none" w:sz="0" w:space="0" w:color="auto"/>
+          <w:left w:val="none" w:sz="0" w:space="0" w:color="auto"/>
+          <w:bottom w:val="none" w:sz="0" w:space="0" w:color="auto"/>
+          <w:right w:val="none" w:sz="0" w:space="0" w:color="auto"/>
+          <w:insideH w:val="none" w:sz="0" w:space="0" w:color="auto"/>
+          <w:insideV w:val="none" w:sz="0" w:space="0" w:color="auto"/>
+        </w:tblBorders>
+        <w:tblLook w:val="04A0" w:firstRow="1" w:lastRow="0" w:firstColumn="1" w:lastColumn="0" w:noHBand="0" w:noVBand="1"/>
+      </w:tblPr>
+      <w:tblGrid>
+        <w:gridCol w:w="9016"/>
+      </w:tblGrid>
+      <w:tr>
+        <w:trPr>
+          <w:ins w:id="262" w:author="david lo" w:date="2020-12-09T15:22:00Z"/>
+        </w:trPr>
+        <w:tc>
+          <w:tcPr>
+            <w:tcW w:w="9016" w:type="dxa"/>
+            <w:shd w:val="clear" w:color="auto" w:fill="E7E6E6" w:themeFill="background2"/>
+          </w:tcPr>
+          <w:p>
+            <w:pPr>
+              <w:ind w:left="1023" w:hanging="992"/>
+              <w:rPr>
+                <w:ins w:id="263" w:author="david lo" w:date="2020-12-09T15:25:00Z"/>
+                <w:rFonts w:ascii="Courier New" w:hAnsi="Courier New" w:cs="Courier New"/>
+                <w:sz w:val="20"/>
+                <w:szCs w:val="20"/>
+              </w:rPr>
+            </w:pPr>
+            <w:proofErr w:type="spellStart"/>
+            <w:ins w:id="264" w:author="david lo" w:date="2020-12-09T15:22:00Z">
+              <w:r>
+                <w:rPr>
+                  <w:rFonts w:ascii="Courier New" w:hAnsi="Courier New" w:cs="Courier New"/>
+                  <w:sz w:val="20"/>
+                  <w:szCs w:val="20"/>
+                  <w:rPrChange w:id="265" w:author="david lo" w:date="2020-12-09T15:24:00Z">
+                    <w:rPr>
+                      <w:rFonts w:ascii="Consolas" w:hAnsi="Consolas"/>
+                      <w:sz w:val="20"/>
+                      <w:szCs w:val="20"/>
+                    </w:rPr>
+                  </w:rPrChange>
+                </w:rPr>
+                <w:t>rg_reg</w:t>
+              </w:r>
+              <w:proofErr w:type="spellEnd"/>
+              <w:r>
+                <w:rPr>
+                  <w:rFonts w:ascii="Courier New" w:hAnsi="Courier New" w:cs="Courier New"/>
+                  <w:sz w:val="20"/>
+                  <w:szCs w:val="20"/>
+                  <w:rPrChange w:id="266" w:author="david lo" w:date="2020-12-09T15:24:00Z">
+                    <w:rPr>
+                      <w:rFonts w:ascii="Consolas" w:hAnsi="Consolas"/>
+                      <w:sz w:val="20"/>
+                      <w:szCs w:val="20"/>
+                    </w:rPr>
+                  </w:rPrChange>
+                </w:rPr>
+                <w:t xml:space="preserve"> = </w:t>
+              </w:r>
+              <w:proofErr w:type="spellStart"/>
+              <w:r>
+                <w:rPr>
+                  <w:rFonts w:ascii="Courier New" w:hAnsi="Courier New" w:cs="Courier New"/>
+                  <w:sz w:val="20"/>
+                  <w:szCs w:val="20"/>
+                  <w:rPrChange w:id="267" w:author="david lo" w:date="2020-12-09T15:24:00Z">
+                    <w:rPr>
+                      <w:rFonts w:ascii="Consolas" w:hAnsi="Consolas"/>
+                      <w:sz w:val="20"/>
+                      <w:szCs w:val="20"/>
+                    </w:rPr>
+                  </w:rPrChange>
+                </w:rPr>
+                <w:t>xgb.XGBRegressor</w:t>
+              </w:r>
+              <w:proofErr w:type="spellEnd"/>
+              <w:r>
+                <w:rPr>
+                  <w:rFonts w:ascii="Courier New" w:hAnsi="Courier New" w:cs="Courier New"/>
+                  <w:sz w:val="20"/>
+                  <w:szCs w:val="20"/>
+                  <w:rPrChange w:id="268" w:author="david lo" w:date="2020-12-09T15:24:00Z">
+                    <w:rPr>
+                      <w:rFonts w:ascii="Consolas" w:hAnsi="Consolas"/>
+                      <w:sz w:val="20"/>
+                      <w:szCs w:val="20"/>
+                    </w:rPr>
+                  </w:rPrChange>
+                </w:rPr>
+                <w:t>(objective = ‘</w:t>
+              </w:r>
+              <w:proofErr w:type="spellStart"/>
+              <w:r>
+                <w:rPr>
+                  <w:rFonts w:ascii="Courier New" w:hAnsi="Courier New" w:cs="Courier New"/>
+                  <w:sz w:val="20"/>
+                  <w:szCs w:val="20"/>
+                  <w:rPrChange w:id="269" w:author="david lo" w:date="2020-12-09T15:24:00Z">
+                    <w:rPr>
+                      <w:rFonts w:ascii="Consolas" w:hAnsi="Consolas"/>
+                      <w:sz w:val="20"/>
+                      <w:szCs w:val="20"/>
+                    </w:rPr>
+                  </w:rPrChange>
+                </w:rPr>
+                <w:t>reg:linear</w:t>
+              </w:r>
+              <w:proofErr w:type="spellEnd"/>
+              <w:r>
+                <w:rPr>
+                  <w:rFonts w:ascii="Courier New" w:hAnsi="Courier New" w:cs="Courier New"/>
+                  <w:sz w:val="20"/>
+                  <w:szCs w:val="20"/>
+                  <w:rPrChange w:id="270" w:author="david lo" w:date="2020-12-09T15:24:00Z">
+                    <w:rPr>
+                      <w:rFonts w:ascii="Consolas" w:hAnsi="Consolas"/>
+                      <w:sz w:val="20"/>
+                      <w:szCs w:val="20"/>
+                    </w:rPr>
+                  </w:rPrChange>
+                </w:rPr>
+                <w:t xml:space="preserve">’, </w:t>
+              </w:r>
+              <w:proofErr w:type="spellStart"/>
+              <w:r>
+                <w:rPr>
+                  <w:rFonts w:ascii="Courier New" w:hAnsi="Courier New" w:cs="Courier New"/>
+                  <w:sz w:val="20"/>
+                  <w:szCs w:val="20"/>
+                  <w:rPrChange w:id="271" w:author="david lo" w:date="2020-12-09T15:24:00Z">
+                    <w:rPr>
+                      <w:rFonts w:ascii="Consolas" w:hAnsi="Consolas"/>
+                      <w:sz w:val="20"/>
+                      <w:szCs w:val="20"/>
+                    </w:rPr>
+                  </w:rPrChange>
+                </w:rPr>
+                <w:t>colsample_bytree</w:t>
+              </w:r>
+              <w:proofErr w:type="spellEnd"/>
+              <w:r>
+                <w:rPr>
+                  <w:rFonts w:ascii="Courier New" w:hAnsi="Courier New" w:cs="Courier New"/>
+                  <w:sz w:val="20"/>
+                  <w:szCs w:val="20"/>
+                  <w:rPrChange w:id="272" w:author="david lo" w:date="2020-12-09T15:24:00Z">
+                    <w:rPr>
+                      <w:rFonts w:ascii="Consolas" w:hAnsi="Consolas"/>
+                      <w:sz w:val="20"/>
+                      <w:szCs w:val="20"/>
+                    </w:rPr>
+                  </w:rPrChange>
+                </w:rPr>
+                <w:t xml:space="preserve"> = 0.3, </w:t>
+              </w:r>
+              <w:proofErr w:type="spellStart"/>
+              <w:r>
+                <w:rPr>
+                  <w:rFonts w:ascii="Courier New" w:hAnsi="Courier New" w:cs="Courier New"/>
+                  <w:sz w:val="20"/>
+                  <w:szCs w:val="20"/>
+                  <w:rPrChange w:id="273" w:author="david lo" w:date="2020-12-09T15:24:00Z">
+                    <w:rPr>
+                      <w:rFonts w:ascii="Consolas" w:hAnsi="Consolas"/>
+                      <w:sz w:val="20"/>
+                      <w:szCs w:val="20"/>
+                    </w:rPr>
+                  </w:rPrChange>
+                </w:rPr>
+                <w:t>learning_r</w:t>
+              </w:r>
+            </w:ins>
+            <w:ins w:id="274" w:author="david lo" w:date="2020-12-09T15:23:00Z">
+              <w:r>
+                <w:rPr>
+                  <w:rFonts w:ascii="Courier New" w:hAnsi="Courier New" w:cs="Courier New"/>
+                  <w:sz w:val="20"/>
+                  <w:szCs w:val="20"/>
+                  <w:rPrChange w:id="275" w:author="david lo" w:date="2020-12-09T15:24:00Z">
+                    <w:rPr>
+                      <w:rFonts w:ascii="Consolas" w:hAnsi="Consolas"/>
+                      <w:sz w:val="20"/>
+                      <w:szCs w:val="20"/>
+                    </w:rPr>
+                  </w:rPrChange>
+                </w:rPr>
+                <w:t>ate</w:t>
+              </w:r>
+              <w:proofErr w:type="spellEnd"/>
+              <w:r>
+                <w:rPr>
+                  <w:rFonts w:ascii="Courier New" w:hAnsi="Courier New" w:cs="Courier New"/>
+                  <w:sz w:val="20"/>
+                  <w:szCs w:val="20"/>
+                  <w:rPrChange w:id="276" w:author="david lo" w:date="2020-12-09T15:24:00Z">
+                    <w:rPr>
+                      <w:rFonts w:ascii="Consolas" w:hAnsi="Consolas"/>
+                      <w:sz w:val="20"/>
+                      <w:szCs w:val="20"/>
+                    </w:rPr>
+                  </w:rPrChange>
+                </w:rPr>
+                <w:t xml:space="preserve"> = 0.1, </w:t>
+              </w:r>
+              <w:proofErr w:type="spellStart"/>
+              <w:r>
+                <w:rPr>
+                  <w:rFonts w:ascii="Courier New" w:hAnsi="Courier New" w:cs="Courier New"/>
+                  <w:sz w:val="20"/>
+                  <w:szCs w:val="20"/>
+                  <w:rPrChange w:id="277" w:author="david lo" w:date="2020-12-09T15:24:00Z">
+                    <w:rPr>
+                      <w:rFonts w:ascii="Consolas" w:hAnsi="Consolas"/>
+                      <w:sz w:val="20"/>
+                      <w:szCs w:val="20"/>
+                    </w:rPr>
+                  </w:rPrChange>
+                </w:rPr>
+                <w:t>max_depth</w:t>
+              </w:r>
+              <w:proofErr w:type="spellEnd"/>
+              <w:r>
+                <w:rPr>
+                  <w:rFonts w:ascii="Courier New" w:hAnsi="Courier New" w:cs="Courier New"/>
+                  <w:sz w:val="20"/>
+                  <w:szCs w:val="20"/>
+                  <w:rPrChange w:id="278" w:author="david lo" w:date="2020-12-09T15:24:00Z">
+                    <w:rPr>
+                      <w:rFonts w:ascii="Consolas" w:hAnsi="Consolas"/>
+                      <w:sz w:val="20"/>
+                      <w:szCs w:val="20"/>
+                    </w:rPr>
+                  </w:rPrChange>
+                </w:rPr>
+                <w:t xml:space="preserve"> = 5, </w:t>
+              </w:r>
+              <w:proofErr w:type="spellStart"/>
+              <w:r>
+                <w:rPr>
+                  <w:rFonts w:ascii="Courier New" w:hAnsi="Courier New" w:cs="Courier New"/>
+                  <w:sz w:val="20"/>
+                  <w:szCs w:val="20"/>
+                  <w:rPrChange w:id="279" w:author="david lo" w:date="2020-12-09T15:24:00Z">
+                    <w:rPr>
+                      <w:rFonts w:ascii="Consolas" w:hAnsi="Consolas"/>
+                      <w:sz w:val="20"/>
+                      <w:szCs w:val="20"/>
+                    </w:rPr>
+                  </w:rPrChange>
+                </w:rPr>
+                <w:t>n_estimators</w:t>
+              </w:r>
+              <w:proofErr w:type="spellEnd"/>
+              <w:r>
+                <w:rPr>
+                  <w:rFonts w:ascii="Courier New" w:hAnsi="Courier New" w:cs="Courier New"/>
+                  <w:sz w:val="20"/>
+                  <w:szCs w:val="20"/>
+                  <w:rPrChange w:id="280" w:author="david lo" w:date="2020-12-09T15:24:00Z">
+                    <w:rPr>
+                      <w:rFonts w:ascii="Consolas" w:hAnsi="Consolas"/>
+                      <w:sz w:val="20"/>
+                      <w:szCs w:val="20"/>
+                    </w:rPr>
+                  </w:rPrChange>
+                </w:rPr>
+                <w:t xml:space="preserve"> = 10)</w:t>
+              </w:r>
+            </w:ins>
+          </w:p>
+          <w:p>
+            <w:pPr>
+              <w:ind w:left="1023" w:hanging="992"/>
+              <w:rPr>
+                <w:ins w:id="281" w:author="david lo" w:date="2020-12-09T15:25:00Z"/>
+                <w:rFonts w:ascii="Courier New" w:hAnsi="Courier New" w:cs="Courier New"/>
+                <w:sz w:val="20"/>
+                <w:szCs w:val="20"/>
+              </w:rPr>
+            </w:pPr>
+            <w:proofErr w:type="spellStart"/>
+            <w:ins w:id="282" w:author="david lo" w:date="2020-12-09T15:25:00Z">
+              <w:r>
+                <w:rPr>
+                  <w:rFonts w:ascii="Courier New" w:hAnsi="Courier New" w:cs="Courier New"/>
+                  <w:sz w:val="20"/>
+                  <w:szCs w:val="20"/>
+                </w:rPr>
+                <w:t>xg_reg.fit</w:t>
+              </w:r>
+              <w:proofErr w:type="spellEnd"/>
+              <w:r>
+                <w:rPr>
+                  <w:rFonts w:ascii="Courier New" w:hAnsi="Courier New" w:cs="Courier New"/>
+                  <w:sz w:val="20"/>
+                  <w:szCs w:val="20"/>
+                </w:rPr>
+                <w:t>(</w:t>
+              </w:r>
+              <w:proofErr w:type="spellStart"/>
+              <w:r>
+                <w:rPr>
+                  <w:rFonts w:ascii="Courier New" w:hAnsi="Courier New" w:cs="Courier New"/>
+                  <w:sz w:val="20"/>
+                  <w:szCs w:val="20"/>
+                </w:rPr>
+                <w:t>X_train</w:t>
+              </w:r>
+              <w:proofErr w:type="spellEnd"/>
+              <w:r>
+                <w:rPr>
+                  <w:rFonts w:ascii="Courier New" w:hAnsi="Courier New" w:cs="Courier New"/>
+                  <w:sz w:val="20"/>
+                  <w:szCs w:val="20"/>
+                </w:rPr>
+                <w:t xml:space="preserve">, </w:t>
+              </w:r>
+              <w:proofErr w:type="spellStart"/>
+              <w:r>
+                <w:rPr>
+                  <w:rFonts w:ascii="Courier New" w:hAnsi="Courier New" w:cs="Courier New"/>
+                  <w:sz w:val="20"/>
+                  <w:szCs w:val="20"/>
+                </w:rPr>
+                <w:t>y_train</w:t>
+              </w:r>
+              <w:proofErr w:type="spellEnd"/>
+              <w:r>
+                <w:rPr>
+                  <w:rFonts w:ascii="Courier New" w:hAnsi="Courier New" w:cs="Courier New"/>
+                  <w:sz w:val="20"/>
+                  <w:szCs w:val="20"/>
+                </w:rPr>
+                <w:t>)</w:t>
+              </w:r>
+            </w:ins>
+          </w:p>
+          <w:p>
+            <w:pPr>
+              <w:ind w:left="1023" w:hanging="992"/>
+              <w:rPr>
+                <w:ins w:id="283" w:author="david lo" w:date="2020-12-09T15:22:00Z"/>
+                <w:rFonts w:ascii="Courier New" w:hAnsi="Courier New" w:cs="Courier New"/>
+                <w:sz w:val="20"/>
+                <w:szCs w:val="20"/>
+                <w:rPrChange w:id="284" w:author="david lo" w:date="2020-12-09T15:24:00Z">
+                  <w:rPr>
+                    <w:ins w:id="285" w:author="david lo" w:date="2020-12-09T15:22:00Z"/>
+                    <w:rFonts w:ascii="Consolas" w:hAnsi="Consolas"/>
+                    <w:sz w:val="20"/>
+                    <w:szCs w:val="20"/>
+                  </w:rPr>
+                </w:rPrChange>
+              </w:rPr>
+            </w:pPr>
+            <w:proofErr w:type="spellStart"/>
+            <w:ins w:id="286" w:author="david lo" w:date="2020-12-09T15:25:00Z">
+              <w:r>
+                <w:rPr>
+                  <w:rFonts w:ascii="Courier New" w:hAnsi="Courier New" w:cs="Courier New"/>
+                  <w:sz w:val="20"/>
+                  <w:szCs w:val="20"/>
+                </w:rPr>
+                <w:t>preds</w:t>
+              </w:r>
+              <w:proofErr w:type="spellEnd"/>
+              <w:r>
+                <w:rPr>
+                  <w:rFonts w:ascii="Courier New" w:hAnsi="Courier New" w:cs="Courier New"/>
+                  <w:sz w:val="20"/>
+                  <w:szCs w:val="20"/>
+                </w:rPr>
+                <w:t xml:space="preserve"> = </w:t>
+              </w:r>
+              <w:proofErr w:type="spellStart"/>
+              <w:r>
+                <w:rPr>
+                  <w:rFonts w:ascii="Courier New" w:hAnsi="Courier New" w:cs="Courier New"/>
+                  <w:sz w:val="20"/>
+                  <w:szCs w:val="20"/>
+                </w:rPr>
+                <w:t>xg_reg.predict</w:t>
+              </w:r>
+              <w:proofErr w:type="spellEnd"/>
+              <w:r>
+                <w:rPr>
+                  <w:rFonts w:ascii="Courier New" w:hAnsi="Courier New" w:cs="Courier New"/>
+                  <w:sz w:val="20"/>
+                  <w:szCs w:val="20"/>
+                </w:rPr>
+                <w:t>(</w:t>
+              </w:r>
+              <w:proofErr w:type="spellStart"/>
+              <w:r>
+                <w:rPr>
+                  <w:rFonts w:ascii="Courier New" w:hAnsi="Courier New" w:cs="Courier New"/>
+                  <w:sz w:val="20"/>
+                  <w:szCs w:val="20"/>
+                </w:rPr>
+                <w:t>X_test</w:t>
+              </w:r>
+              <w:proofErr w:type="spellEnd"/>
+              <w:r>
+                <w:rPr>
+                  <w:rFonts w:ascii="Courier New" w:hAnsi="Courier New" w:cs="Courier New"/>
+                  <w:sz w:val="20"/>
+                  <w:szCs w:val="20"/>
+                </w:rPr>
+                <w:t>)</w:t>
+              </w:r>
+            </w:ins>
+          </w:p>
+          <w:p>
+            <w:pPr>
+              <w:rPr>
+                <w:ins w:id="287" w:author="david lo" w:date="2020-12-09T15:22:00Z"/>
+              </w:rPr>
+            </w:pPr>
+          </w:p>
+        </w:tc>
+      </w:tr>
+    </w:tbl>
+    <w:p>
+      <w:pPr>
+        <w:rPr>
+          <w:ins w:id="288" w:author="david lo" w:date="2020-12-09T15:22:00Z"/>
+        </w:rPr>
+      </w:pPr>
+    </w:p>
+    <w:p>
+      <w:pPr>
+        <w:jc w:val="both"/>
+        <w:rPr>
+          <w:ins w:id="289" w:author="david lo" w:date="2020-12-09T15:37:00Z"/>
+        </w:rPr>
+      </w:pPr>
+      <w:ins w:id="290" w:author="david lo" w:date="2020-12-09T15:25:00Z">
+        <w:r>
+          <w:t xml:space="preserve">Please note that </w:t>
+        </w:r>
+        <w:proofErr w:type="spellStart"/>
+        <w:r>
+          <w:rPr>
+            <w:rFonts w:ascii="Courier New" w:hAnsi="Courier New" w:cs="Courier New"/>
+            <w:rPrChange w:id="291" w:author="david lo" w:date="2020-12-09T15:27:00Z">
+              <w:rPr/>
+            </w:rPrChange>
+          </w:rPr>
+          <w:t>X_test</w:t>
+        </w:r>
+        <w:proofErr w:type="spellEnd"/>
+        <w:r>
+          <w:t xml:space="preserve">, </w:t>
+        </w:r>
+      </w:ins>
+      <w:proofErr w:type="spellStart"/>
+      <w:ins w:id="292" w:author="david lo" w:date="2020-12-09T15:26:00Z">
+        <w:r>
+          <w:rPr>
+            <w:rFonts w:ascii="Courier New" w:hAnsi="Courier New" w:cs="Courier New"/>
+            <w:rPrChange w:id="293" w:author="david lo" w:date="2020-12-09T15:27:00Z">
+              <w:rPr/>
+            </w:rPrChange>
+          </w:rPr>
+          <w:t>X_train</w:t>
+        </w:r>
+        <w:proofErr w:type="spellEnd"/>
+        <w:r>
+          <w:t xml:space="preserve">, </w:t>
+        </w:r>
+        <w:proofErr w:type="spellStart"/>
+        <w:r>
+          <w:rPr>
+            <w:rFonts w:ascii="Courier New" w:hAnsi="Courier New" w:cs="Courier New"/>
+            <w:rPrChange w:id="294" w:author="david lo" w:date="2020-12-09T15:27:00Z">
+              <w:rPr/>
+            </w:rPrChange>
+          </w:rPr>
+          <w:t>y_train</w:t>
+        </w:r>
+        <w:proofErr w:type="spellEnd"/>
+        <w:r>
+          <w:t xml:space="preserve"> are the testing dataset, training dataset and trained results, respectively. </w:t>
+        </w:r>
+      </w:ins>
+      <w:ins w:id="295" w:author="david lo" w:date="2020-12-09T15:36:00Z">
+        <w:r>
+          <w:t>Then, root mean squared error (</w:t>
+        </w:r>
+        <w:proofErr w:type="spellStart"/>
+        <w:r>
+          <w:t>rmse</w:t>
+        </w:r>
+        <w:proofErr w:type="spellEnd"/>
+        <w:r>
+          <w:t xml:space="preserve">) is calculated by invoking the </w:t>
+        </w:r>
+        <w:proofErr w:type="spellStart"/>
+        <w:r>
+          <w:t>sklearns</w:t>
+        </w:r>
+        <w:proofErr w:type="spellEnd"/>
+        <w:r>
+          <w:t>’ metrics module.</w:t>
+        </w:r>
+      </w:ins>
+      <w:ins w:id="296" w:author="david lo" w:date="2020-12-09T15:37:00Z">
+        <w:r>
+          <w:t xml:space="preserve"> The </w:t>
+        </w:r>
+        <w:proofErr w:type="spellStart"/>
+        <w:r>
+          <w:t>rmse</w:t>
+        </w:r>
+        <w:proofErr w:type="spellEnd"/>
+        <w:r>
+          <w:t xml:space="preserve"> first obtained from our model was approximately 0.5763.</w:t>
+        </w:r>
+      </w:ins>
+    </w:p>
+    <w:p>
+      <w:pPr>
+        <w:jc w:val="both"/>
+        <w:rPr>
+          <w:ins w:id="297" w:author="david lo" w:date="2020-12-09T15:37:00Z"/>
+        </w:rPr>
+      </w:pPr>
+    </w:p>
+    <w:p>
+      <w:pPr>
+        <w:jc w:val="both"/>
+        <w:rPr>
+          <w:ins w:id="298" w:author="david lo" w:date="2020-12-09T15:40:00Z"/>
+        </w:rPr>
+      </w:pPr>
+      <w:ins w:id="299" w:author="david lo" w:date="2020-12-09T15:38:00Z">
+        <w:r>
+          <w:t xml:space="preserve">It is a general practice to do a k-fold cross validation to improve the model, where all the entries in the original dataset are used for both training as well as validation, and all entries are used just once. </w:t>
+        </w:r>
+      </w:ins>
+      <w:ins w:id="300" w:author="david lo" w:date="2020-12-09T15:39:00Z">
+        <w:r>
+          <w:t xml:space="preserve">K-fold cross validation is supported by Python’s </w:t>
+        </w:r>
+        <w:proofErr w:type="spellStart"/>
+        <w:r>
+          <w:t>xgboost</w:t>
+        </w:r>
+        <w:proofErr w:type="spellEnd"/>
+        <w:r>
+          <w:t xml:space="preserve"> using a </w:t>
+        </w:r>
+        <w:r>
+          <w:rPr>
+            <w:rFonts w:ascii="Courier New" w:hAnsi="Courier New" w:cs="Courier New"/>
+            <w:rPrChange w:id="301" w:author="david lo" w:date="2020-12-09T15:39:00Z">
+              <w:rPr/>
+            </w:rPrChange>
+          </w:rPr>
+          <w:t>cv()</w:t>
+        </w:r>
+        <w:r>
+          <w:t xml:space="preserve"> method.</w:t>
+        </w:r>
+      </w:ins>
+      <w:ins w:id="302" w:author="david lo" w:date="2020-12-09T15:40:00Z">
+        <w:r>
+          <w:t xml:space="preserve"> To do this</w:t>
+        </w:r>
+      </w:ins>
+      <w:ins w:id="303" w:author="david lo" w:date="2020-12-09T15:43:00Z">
+        <w:r>
+          <w:t xml:space="preserve"> for our learning model</w:t>
+        </w:r>
+      </w:ins>
+      <w:ins w:id="304" w:author="david lo" w:date="2020-12-09T15:40:00Z">
+        <w:r>
+          <w:t>, the following line of code was run</w:t>
+        </w:r>
+      </w:ins>
+      <w:ins w:id="305" w:author="david lo" w:date="2020-12-09T15:42:00Z">
+        <w:r>
+          <w:t xml:space="preserve"> to build a 3-fold cross validation model</w:t>
+        </w:r>
+      </w:ins>
+      <w:ins w:id="306" w:author="david lo" w:date="2020-12-09T15:43:00Z">
+        <w:r>
+          <w:t xml:space="preserve"> and store the results in </w:t>
+        </w:r>
+        <w:proofErr w:type="spellStart"/>
+        <w:r>
+          <w:rPr>
+            <w:rFonts w:ascii="Courier New" w:hAnsi="Courier New" w:cs="Courier New"/>
+            <w:rPrChange w:id="307" w:author="david lo" w:date="2020-12-09T15:44:00Z">
+              <w:rPr/>
+            </w:rPrChange>
+          </w:rPr>
+          <w:t>cv_r</w:t>
+        </w:r>
+      </w:ins>
+      <w:ins w:id="308" w:author="david lo" w:date="2020-12-09T15:44:00Z">
+        <w:r>
+          <w:rPr>
+            <w:rFonts w:ascii="Courier New" w:hAnsi="Courier New" w:cs="Courier New"/>
+            <w:rPrChange w:id="309" w:author="david lo" w:date="2020-12-09T15:44:00Z">
+              <w:rPr/>
+            </w:rPrChange>
+          </w:rPr>
+          <w:t>esults</w:t>
+        </w:r>
+      </w:ins>
+      <w:proofErr w:type="spellEnd"/>
+      <w:ins w:id="310" w:author="david lo" w:date="2020-12-09T15:41:00Z">
+        <w:r>
+          <w:t>:</w:t>
+        </w:r>
+      </w:ins>
+    </w:p>
+    <w:p>
+      <w:pPr>
+        <w:rPr>
+          <w:ins w:id="311" w:author="david lo" w:date="2020-12-09T15:40:00Z"/>
+          <w:rFonts w:ascii="Consolas" w:hAnsi="Consolas"/>
+          <w:sz w:val="20"/>
+          <w:szCs w:val="20"/>
+        </w:rPr>
+      </w:pPr>
+    </w:p>
+    <w:tbl>
+      <w:tblPr>
+        <w:tblStyle w:val="TableGrid"/>
+        <w:tblW w:w="0" w:type="auto"/>
+        <w:tblBorders>
+          <w:top w:val="none" w:sz="0" w:space="0" w:color="auto"/>
+          <w:left w:val="none" w:sz="0" w:space="0" w:color="auto"/>
+          <w:bottom w:val="none" w:sz="0" w:space="0" w:color="auto"/>
+          <w:right w:val="none" w:sz="0" w:space="0" w:color="auto"/>
+          <w:insideH w:val="none" w:sz="0" w:space="0" w:color="auto"/>
+          <w:insideV w:val="none" w:sz="0" w:space="0" w:color="auto"/>
+        </w:tblBorders>
+        <w:tblLook w:val="04A0" w:firstRow="1" w:lastRow="0" w:firstColumn="1" w:lastColumn="0" w:noHBand="0" w:noVBand="1"/>
+      </w:tblPr>
+      <w:tblGrid>
+        <w:gridCol w:w="9016"/>
+      </w:tblGrid>
+      <w:tr>
+        <w:trPr>
+          <w:ins w:id="312" w:author="david lo" w:date="2020-12-09T15:40:00Z"/>
+        </w:trPr>
+        <w:tc>
+          <w:tcPr>
+            <w:tcW w:w="9016" w:type="dxa"/>
+            <w:shd w:val="clear" w:color="auto" w:fill="E7E6E6" w:themeFill="background2"/>
+          </w:tcPr>
+          <w:p>
+            <w:pPr>
+              <w:ind w:left="1023" w:hanging="992"/>
+              <w:rPr>
+                <w:ins w:id="313" w:author="david lo" w:date="2020-12-09T15:40:00Z"/>
+                <w:rFonts w:ascii="Courier New" w:hAnsi="Courier New" w:cs="Courier New"/>
+                <w:sz w:val="20"/>
+                <w:szCs w:val="20"/>
+              </w:rPr>
+            </w:pPr>
+            <w:proofErr w:type="spellStart"/>
+            <w:ins w:id="314" w:author="david lo" w:date="2020-12-09T15:41:00Z">
+              <w:r>
+                <w:rPr>
+                  <w:rFonts w:ascii="Courier New" w:hAnsi="Courier New" w:cs="Courier New"/>
+                  <w:sz w:val="20"/>
+                  <w:szCs w:val="20"/>
+                </w:rPr>
+                <w:t>cv_results</w:t>
+              </w:r>
+              <w:proofErr w:type="spellEnd"/>
+              <w:r>
+                <w:rPr>
+                  <w:rFonts w:ascii="Courier New" w:hAnsi="Courier New" w:cs="Courier New"/>
+                  <w:sz w:val="20"/>
+                  <w:szCs w:val="20"/>
+                </w:rPr>
+                <w:t xml:space="preserve"> = xgb.cv(</w:t>
+              </w:r>
+              <w:proofErr w:type="spellStart"/>
+              <w:r>
+                <w:rPr>
+                  <w:rFonts w:ascii="Courier New" w:hAnsi="Courier New" w:cs="Courier New"/>
+                  <w:sz w:val="20"/>
+                  <w:szCs w:val="20"/>
+                </w:rPr>
+                <w:t>dtrain</w:t>
+              </w:r>
+              <w:proofErr w:type="spellEnd"/>
+              <w:r>
+                <w:rPr>
+                  <w:rFonts w:ascii="Courier New" w:hAnsi="Courier New" w:cs="Courier New"/>
+                  <w:sz w:val="20"/>
+                  <w:szCs w:val="20"/>
+                </w:rPr>
+                <w:t>=</w:t>
+              </w:r>
+              <w:proofErr w:type="spellStart"/>
+              <w:r>
+                <w:rPr>
+                  <w:rFonts w:ascii="Courier New" w:hAnsi="Courier New" w:cs="Courier New"/>
+                  <w:sz w:val="20"/>
+                  <w:szCs w:val="20"/>
+                </w:rPr>
+                <w:t>data_dmatrix</w:t>
+              </w:r>
+              <w:proofErr w:type="spellEnd"/>
+              <w:r>
+                <w:rPr>
+                  <w:rFonts w:ascii="Courier New" w:hAnsi="Courier New" w:cs="Courier New"/>
+                  <w:sz w:val="20"/>
+                  <w:szCs w:val="20"/>
+                </w:rPr>
+                <w:t xml:space="preserve">, params=params, </w:t>
+              </w:r>
+              <w:proofErr w:type="spellStart"/>
+              <w:r>
+                <w:rPr>
+                  <w:rFonts w:ascii="Courier New" w:hAnsi="Courier New" w:cs="Courier New"/>
+                  <w:sz w:val="20"/>
+                  <w:szCs w:val="20"/>
+                </w:rPr>
+                <w:t>nfold</w:t>
+              </w:r>
+              <w:proofErr w:type="spellEnd"/>
+              <w:r>
+                <w:rPr>
+                  <w:rFonts w:ascii="Courier New" w:hAnsi="Courier New" w:cs="Courier New"/>
+                  <w:sz w:val="20"/>
+                  <w:szCs w:val="20"/>
+                </w:rPr>
+                <w:t xml:space="preserve">=3, </w:t>
+              </w:r>
+              <w:proofErr w:type="spellStart"/>
+              <w:r>
+                <w:rPr>
+                  <w:rFonts w:ascii="Courier New" w:hAnsi="Courier New" w:cs="Courier New"/>
+                  <w:sz w:val="20"/>
+                  <w:szCs w:val="20"/>
+                </w:rPr>
+                <w:t>num_boost_</w:t>
+              </w:r>
+            </w:ins>
+            <w:ins w:id="315" w:author="david lo" w:date="2020-12-09T15:42:00Z">
+              <w:r>
+                <w:rPr>
+                  <w:rFonts w:ascii="Courier New" w:hAnsi="Courier New" w:cs="Courier New"/>
+                  <w:sz w:val="20"/>
+                  <w:szCs w:val="20"/>
+                </w:rPr>
+                <w:t>round</w:t>
+              </w:r>
+              <w:proofErr w:type="spellEnd"/>
+              <w:r>
+                <w:rPr>
+                  <w:rFonts w:ascii="Courier New" w:hAnsi="Courier New" w:cs="Courier New"/>
+                  <w:sz w:val="20"/>
+                  <w:szCs w:val="20"/>
+                </w:rPr>
+                <w:t xml:space="preserve">=50, </w:t>
+              </w:r>
+              <w:proofErr w:type="spellStart"/>
+              <w:r>
+                <w:rPr>
+                  <w:rFonts w:ascii="Courier New" w:hAnsi="Courier New" w:cs="Courier New"/>
+                  <w:sz w:val="20"/>
+                  <w:szCs w:val="20"/>
+                </w:rPr>
+                <w:t>early_stopping_rounds</w:t>
+              </w:r>
+              <w:proofErr w:type="spellEnd"/>
+              <w:r>
+                <w:rPr>
+                  <w:rFonts w:ascii="Courier New" w:hAnsi="Courier New" w:cs="Courier New"/>
+                  <w:sz w:val="20"/>
+                  <w:szCs w:val="20"/>
+                </w:rPr>
+                <w:t>=10, metrics=”</w:t>
+              </w:r>
+              <w:proofErr w:type="spellStart"/>
+              <w:r>
+                <w:rPr>
+                  <w:rFonts w:ascii="Courier New" w:hAnsi="Courier New" w:cs="Courier New"/>
+                  <w:sz w:val="20"/>
+                  <w:szCs w:val="20"/>
+                </w:rPr>
+                <w:t>rmse</w:t>
+              </w:r>
+              <w:proofErr w:type="spellEnd"/>
+              <w:r>
+                <w:rPr>
+                  <w:rFonts w:ascii="Courier New" w:hAnsi="Courier New" w:cs="Courier New"/>
+                  <w:sz w:val="20"/>
+                  <w:szCs w:val="20"/>
+                </w:rPr>
+                <w:t xml:space="preserve">”, </w:t>
+              </w:r>
+              <w:proofErr w:type="spellStart"/>
+              <w:r>
+                <w:rPr>
+                  <w:rFonts w:ascii="Courier New" w:hAnsi="Courier New" w:cs="Courier New"/>
+                  <w:sz w:val="20"/>
+                  <w:szCs w:val="20"/>
+                </w:rPr>
+                <w:t>as_pandas</w:t>
+              </w:r>
+              <w:proofErr w:type="spellEnd"/>
+              <w:r>
+                <w:rPr>
+                  <w:rFonts w:ascii="Courier New" w:hAnsi="Courier New" w:cs="Courier New"/>
+                  <w:sz w:val="20"/>
+                  <w:szCs w:val="20"/>
+                </w:rPr>
+                <w:t>=True, seed=123)</w:t>
+              </w:r>
+            </w:ins>
+          </w:p>
+          <w:p>
+            <w:pPr>
+              <w:rPr>
+                <w:ins w:id="316" w:author="david lo" w:date="2020-12-09T15:40:00Z"/>
+              </w:rPr>
+            </w:pPr>
+          </w:p>
+        </w:tc>
+      </w:tr>
+    </w:tbl>
+    <w:p>
+      <w:pPr>
+        <w:rPr>
+          <w:ins w:id="317" w:author="david lo" w:date="2020-12-09T15:40:00Z"/>
+        </w:rPr>
+      </w:pPr>
+    </w:p>
+    <w:p>
+      <w:pPr>
+        <w:jc w:val="both"/>
+        <w:rPr>
+          <w:ins w:id="318" w:author="david lo" w:date="2020-12-09T15:40:00Z"/>
+        </w:rPr>
+      </w:pPr>
+      <w:ins w:id="319" w:author="david lo" w:date="2020-12-09T15:44:00Z">
+        <w:r>
+          <w:t xml:space="preserve">Please note that </w:t>
+        </w:r>
+        <w:proofErr w:type="spellStart"/>
+        <w:r>
+          <w:t>data_dmatrix</w:t>
+        </w:r>
+        <w:proofErr w:type="spellEnd"/>
+        <w:r>
+          <w:t xml:space="preserve"> was defined in our </w:t>
+        </w:r>
+        <w:proofErr w:type="spellStart"/>
+        <w:r>
+          <w:t>Jupyter</w:t>
+        </w:r>
+        <w:proofErr w:type="spellEnd"/>
+        <w:r>
+          <w:t xml:space="preserve"> Notebook as the </w:t>
+        </w:r>
+        <w:proofErr w:type="spellStart"/>
+        <w:r>
+          <w:t>Dmatrix</w:t>
+        </w:r>
+        <w:proofErr w:type="spellEnd"/>
+        <w:r>
+          <w:t xml:space="preserve"> data s</w:t>
+        </w:r>
+      </w:ins>
+      <w:ins w:id="320" w:author="david lo" w:date="2020-12-09T15:45:00Z">
+        <w:r>
+          <w:t xml:space="preserve">tructure for storing our dataset, which is a feature of the Python’s </w:t>
+        </w:r>
+        <w:proofErr w:type="spellStart"/>
+        <w:r>
+          <w:t>xgboost</w:t>
+        </w:r>
+        <w:proofErr w:type="spellEnd"/>
+        <w:r>
+          <w:t xml:space="preserve"> library.</w:t>
+        </w:r>
+      </w:ins>
+    </w:p>
+    <w:p>
+      <w:pPr>
+        <w:jc w:val="both"/>
+        <w:rPr>
+          <w:ins w:id="321" w:author="david lo" w:date="2020-12-09T15:27:00Z"/>
+        </w:rPr>
+        <w:pPrChange w:id="322" w:author="david lo" w:date="2020-12-09T15:51:00Z">
+          <w:pPr/>
+        </w:pPrChange>
+      </w:pPr>
+      <w:ins w:id="323" w:author="david lo" w:date="2020-12-09T15:45:00Z">
+        <w:r>
+          <w:t>T</w:t>
+        </w:r>
+      </w:ins>
+      <w:ins w:id="324" w:author="david lo" w:date="2020-12-09T15:46:00Z">
+        <w:r>
+          <w:t xml:space="preserve">he 3-fold cross validation successfully achieved improvement in </w:t>
+        </w:r>
+        <w:proofErr w:type="spellStart"/>
+        <w:r>
+          <w:t>rmse</w:t>
+        </w:r>
+        <w:proofErr w:type="spellEnd"/>
+        <w:r>
+          <w:t xml:space="preserve">, which now decreased to approximately 0.4694. </w:t>
+        </w:r>
+      </w:ins>
+    </w:p>
+    <w:p>
+      <w:pPr>
+        <w:jc w:val="both"/>
+        <w:pPrChange w:id="325" w:author="david lo" w:date="2020-12-09T15:51:00Z">
+          <w:pPr/>
+        </w:pPrChange>
+      </w:pPr>
+    </w:p>
+    <w:p>
+      <w:pPr>
+        <w:jc w:val="both"/>
+        <w:rPr>
+          <w:ins w:id="326" w:author="david lo" w:date="2020-12-09T15:50:00Z"/>
+        </w:rPr>
+        <w:pPrChange w:id="327" w:author="david lo" w:date="2020-12-09T15:51:00Z">
+          <w:pPr/>
+        </w:pPrChange>
+      </w:pPr>
+      <w:del w:id="328" w:author="david lo" w:date="2020-12-09T15:47:00Z">
+        <w:r>
+          <w:delText>[Plot]</w:delText>
+        </w:r>
+      </w:del>
+      <w:ins w:id="329" w:author="david lo" w:date="2020-12-09T15:47:00Z">
+        <w:r>
+          <w:t xml:space="preserve">Visualisation is made possible by </w:t>
+        </w:r>
+        <w:proofErr w:type="spellStart"/>
+        <w:r>
+          <w:t>XGBoost</w:t>
+        </w:r>
+        <w:proofErr w:type="spellEnd"/>
+        <w:r>
+          <w:t>, and one way is to examine the importance of each feature column in the original dataset within the</w:t>
+        </w:r>
+      </w:ins>
+      <w:ins w:id="330" w:author="david lo" w:date="2020-12-09T15:48:00Z">
+        <w:r>
+          <w:t xml:space="preserve"> model. There is a simple way of counting the number of times each feature is split across the boosting rounds</w:t>
+        </w:r>
+      </w:ins>
+      <w:ins w:id="331" w:author="david lo" w:date="2020-12-09T15:49:00Z">
+        <w:r>
+          <w:t xml:space="preserve">, with the features ordered according to the number of times the features appeared. This can be done by calling the </w:t>
+        </w:r>
+        <w:proofErr w:type="spellStart"/>
+        <w:r>
+          <w:rPr>
+            <w:rFonts w:ascii="Courier New" w:hAnsi="Courier New" w:cs="Courier New"/>
+            <w:rPrChange w:id="332" w:author="david lo" w:date="2020-12-09T15:50:00Z">
+              <w:rPr/>
+            </w:rPrChange>
+          </w:rPr>
+          <w:t>plot_importance</w:t>
+        </w:r>
+        <w:proofErr w:type="spellEnd"/>
+        <w:r>
+          <w:rPr>
+            <w:rFonts w:ascii="Courier New" w:hAnsi="Courier New" w:cs="Courier New"/>
+            <w:rPrChange w:id="333" w:author="david lo" w:date="2020-12-09T15:50:00Z">
+              <w:rPr/>
+            </w:rPrChange>
+          </w:rPr>
+          <w:t>()</w:t>
+        </w:r>
+        <w:r>
+          <w:t xml:space="preserve"> function in Python’s </w:t>
+        </w:r>
+        <w:proofErr w:type="spellStart"/>
+        <w:r>
+          <w:t>xgboost</w:t>
+        </w:r>
+        <w:proofErr w:type="spellEnd"/>
+        <w:r>
+          <w:t xml:space="preserve"> library. The result</w:t>
+        </w:r>
+      </w:ins>
+      <w:ins w:id="334" w:author="david lo" w:date="2020-12-09T15:50:00Z">
+        <w:r>
+          <w:t xml:space="preserve">ing chart in our </w:t>
+        </w:r>
+        <w:proofErr w:type="spellStart"/>
+        <w:r>
+          <w:t>Jupyter</w:t>
+        </w:r>
+        <w:proofErr w:type="spellEnd"/>
+        <w:r>
+          <w:t xml:space="preserve"> Notebook is shown below:</w:t>
+        </w:r>
+      </w:ins>
+    </w:p>
+    <w:p>
+      <w:pPr>
+        <w:rPr>
+          <w:ins w:id="335" w:author="david lo" w:date="2020-12-09T15:50:00Z"/>
+        </w:rPr>
+      </w:pPr>
+    </w:p>
+    <w:p>
+      <w:ins w:id="336" w:author="david lo" w:date="2020-12-09T15:51:00Z">
+        <w:r>
+          <w:rPr>
+            <w:noProof/>
+          </w:rPr>
+          <w:drawing>
+            <wp:inline distT="0" distB="0" distL="0" distR="0" wp14:anchorId="49C507CE" wp14:editId="100ABB4F">
+              <wp:extent cx="6608807" cy="1262834"/>
+              <wp:effectExtent l="0" t="0" r="1905" b="0"/>
+              <wp:docPr id="1" name="Picture 1"/>
+              <wp:cNvGraphicFramePr>
+                <a:graphicFrameLocks xmlns:a="http://schemas.openxmlformats.org/drawingml/2006/main" noChangeAspect="1"/>
+              </wp:cNvGraphicFramePr>
+              <a:graphic xmlns:a="http://schemas.openxmlformats.org/drawingml/2006/main">
+                <a:graphicData uri="http://schemas.openxmlformats.org/drawingml/2006/picture">
+                  <pic:pic xmlns:pic="http://schemas.openxmlformats.org/drawingml/2006/picture">
+                    <pic:nvPicPr>
+                      <pic:cNvPr id="0" name="Picture 3"/>
+                      <pic:cNvPicPr>
+                        <a:picLocks noChangeAspect="1" noChangeArrowheads="1"/>
+                      </pic:cNvPicPr>
+                    </pic:nvPicPr>
+                    <pic:blipFill>
+                      <a:blip r:embed="rId7" cstate="print">
+                        <a:extLst>
+                          <a:ext uri="{28A0092B-C50C-407E-A947-70E740481C1C}">
+                            <a14:useLocalDpi xmlns:a14="http://schemas.microsoft.com/office/drawing/2010/main" val="0"/>
+                          </a:ext>
+                        </a:extLst>
+                      </a:blip>
+                      <a:srcRect/>
+                      <a:stretch>
+                        <a:fillRect/>
+                      </a:stretch>
+                    </pic:blipFill>
+                    <pic:spPr bwMode="auto">
+                      <a:xfrm>
+                        <a:off x="0" y="0"/>
+                        <a:ext cx="6621199" cy="1265202"/>
+                      </a:xfrm>
+                      <a:prstGeom prst="rect">
+                        <a:avLst/>
+                      </a:prstGeom>
+                      <a:noFill/>
+                      <a:ln>
+                        <a:noFill/>
+                      </a:ln>
+                    </pic:spPr>
+                  </pic:pic>
+                </a:graphicData>
+              </a:graphic>
+            </wp:inline>
+          </w:drawing>
+        </w:r>
+      </w:ins>
+    </w:p>
+    <w:p>
+      <w:pPr>
+        <w:rPr>
+          <w:ins w:id="337" w:author="david lo" w:date="2020-12-09T15:53:00Z"/>
+        </w:rPr>
+      </w:pPr>
+      <w:ins w:id="338" w:author="david lo" w:date="2020-12-09T15:52:00Z">
+        <w:r>
+          <w:lastRenderedPageBreak/>
+          <w:t xml:space="preserve">From the chart above, it is noted that the lower end of the market capitalisation, final offer price and the allotment odds are the features of importance. </w:t>
+        </w:r>
+      </w:ins>
+      <w:ins w:id="339" w:author="david lo" w:date="2020-12-09T15:53:00Z">
+        <w:r>
+          <w:t xml:space="preserve">However, the final offer price and the allotment odds are normally not available at the time of subscription. </w:t>
+        </w:r>
+      </w:ins>
+    </w:p>
+    <w:p>
+      <w:pPr>
+        <w:rPr>
+          <w:ins w:id="340" w:author="david lo" w:date="2020-12-09T15:56:00Z"/>
           <w:b/>
           <w:bCs/>
-        </w:rPr>
-      </w:pPr>
-      <w:r>
+          <w:rPrChange w:id="341" w:author="david lo" w:date="2020-12-09T15:56:00Z">
+            <w:rPr>
+              <w:ins w:id="342" w:author="david lo" w:date="2020-12-09T15:56:00Z"/>
+            </w:rPr>
+          </w:rPrChange>
+        </w:rPr>
+      </w:pPr>
+      <w:ins w:id="343" w:author="david lo" w:date="2020-12-09T15:56:00Z">
+        <w:r>
+          <w:br/>
+        </w:r>
+        <w:r>
+          <w:rPr>
+            <w:b/>
+            <w:bCs/>
+            <w:rPrChange w:id="344" w:author="david lo" w:date="2020-12-09T15:56:00Z">
+              <w:rPr/>
+            </w:rPrChange>
+          </w:rPr>
+          <w:t>Future Improvements</w:t>
+        </w:r>
+      </w:ins>
+    </w:p>
+    <w:p>
+      <w:pPr>
+        <w:rPr>
+          <w:ins w:id="345" w:author="david lo" w:date="2020-12-09T16:01:00Z"/>
+        </w:rPr>
+      </w:pPr>
+      <w:ins w:id="346" w:author="david lo" w:date="2020-12-09T15:56:00Z">
+        <w:r>
+          <w:t xml:space="preserve">The </w:t>
+        </w:r>
+        <w:proofErr w:type="spellStart"/>
+        <w:r>
+          <w:t>XGBoost</w:t>
+        </w:r>
+        <w:proofErr w:type="spellEnd"/>
+        <w:r>
+          <w:t xml:space="preserve"> is a powerful learning tool capable of </w:t>
+        </w:r>
+        <w:r>
+          <w:t xml:space="preserve">learning </w:t>
+        </w:r>
+      </w:ins>
+      <w:ins w:id="347" w:author="david lo" w:date="2020-12-09T15:58:00Z">
+        <w:r>
+          <w:t xml:space="preserve">small to medium structured/tabular data. However, </w:t>
+        </w:r>
+        <w:proofErr w:type="spellStart"/>
+        <w:r>
+          <w:t>XGBoost</w:t>
+        </w:r>
+        <w:proofErr w:type="spellEnd"/>
+        <w:r>
+          <w:t xml:space="preserve"> does require considerable efforts in tun</w:t>
+        </w:r>
+      </w:ins>
+      <w:ins w:id="348" w:author="david lo" w:date="2020-12-09T15:59:00Z">
+        <w:r>
+          <w:t xml:space="preserve">ing the hyper-parameters as detailed in this report above. Choosing the suitable hyper-parameters may have </w:t>
+        </w:r>
+      </w:ins>
+      <w:ins w:id="349" w:author="david lo" w:date="2020-12-09T16:00:00Z">
+        <w:r>
+          <w:t xml:space="preserve">significant impact to the overall model configuration and hence the final </w:t>
+        </w:r>
+        <w:proofErr w:type="spellStart"/>
+        <w:r>
+          <w:t>rmse</w:t>
+        </w:r>
+        <w:proofErr w:type="spellEnd"/>
+        <w:r>
+          <w:t>. We suggest that future efforts should be spent on stu</w:t>
+        </w:r>
+      </w:ins>
+      <w:ins w:id="350" w:author="david lo" w:date="2020-12-09T16:01:00Z">
+        <w:r>
+          <w:t xml:space="preserve">dying the configuration of </w:t>
+        </w:r>
+        <w:proofErr w:type="spellStart"/>
+        <w:r>
+          <w:t>XGBoost</w:t>
+        </w:r>
+        <w:proofErr w:type="spellEnd"/>
+        <w:r>
+          <w:t xml:space="preserve"> hyper-parameters and the optimisation of the model. </w:t>
+        </w:r>
+      </w:ins>
+    </w:p>
+    <w:p>
+      <w:ins w:id="351" w:author="david lo" w:date="2020-12-09T16:01:00Z">
+        <w:r>
+          <w:t xml:space="preserve">Due to our limitation in obtaining data, which is usually not free in the financial </w:t>
+        </w:r>
+      </w:ins>
+      <w:ins w:id="352" w:author="david lo" w:date="2020-12-09T16:02:00Z">
+        <w:r>
+          <w:t>market, we obtained free but limited data from AAStocks.com</w:t>
+        </w:r>
+      </w:ins>
+      <w:ins w:id="353" w:author="david lo" w:date="2020-12-09T16:03:00Z">
+        <w:r>
+          <w:t>, as</w:t>
+        </w:r>
+      </w:ins>
+      <w:ins w:id="354" w:author="david lo" w:date="2020-12-09T16:02:00Z">
+        <w:r>
+          <w:t xml:space="preserve"> this project is not meant to provide sophisticated results for making a living in inve</w:t>
+        </w:r>
+      </w:ins>
+      <w:ins w:id="355" w:author="david lo" w:date="2020-12-09T16:03:00Z">
+        <w:r>
+          <w:t xml:space="preserve">sting IPO stocks. It is suggestable for future works to include more data, such as financial figures of the IPO </w:t>
+        </w:r>
+      </w:ins>
+      <w:ins w:id="356" w:author="david lo" w:date="2020-12-09T16:04:00Z">
+        <w:r>
+          <w:t xml:space="preserve">stocks, common financial metrics (e.g. P/E ratio, free cash flow and liquidity ratios), etc. </w:t>
+        </w:r>
+      </w:ins>
+    </w:p>
+    <w:p>
+      <w:pPr>
         <w:rPr>
           <w:b/>
           <w:bCs/>
         </w:rPr>
+      </w:pPr>
+      <w:r>
+        <w:rPr>
+          <w:b/>
+          <w:bCs/>
+        </w:rPr>
         <w:t>Conclusion</w:t>
       </w:r>
     </w:p>
     <w:p>
       <w:pPr>
         <w:rPr>
+          <w:b/>
+          <w:bCs/>
+        </w:rPr>
+      </w:pPr>
+    </w:p>
+    <w:p>
+      <w:pPr>
+        <w:rPr>
+          <w:ins w:id="357" w:author="david lo" w:date="2020-12-09T15:55:00Z"/>
+          <w:b/>
+          <w:bCs/>
+        </w:rPr>
+      </w:pPr>
+    </w:p>
+    <w:p>
+      <w:pPr>
+        <w:rPr>
+          <w:ins w:id="358" w:author="david lo" w:date="2020-12-09T15:55:00Z"/>
+          <w:b/>
+          <w:bCs/>
+        </w:rPr>
+      </w:pPr>
+      <w:ins w:id="359" w:author="david lo" w:date="2020-12-09T15:55:00Z">
+        <w:r>
+          <w:rPr>
+            <w:b/>
+            <w:bCs/>
+          </w:rPr>
+          <w:t>Code Resources</w:t>
+        </w:r>
+      </w:ins>
+    </w:p>
+    <w:p>
+      <w:pPr>
+        <w:rPr>
+          <w:ins w:id="360" w:author="david lo" w:date="2020-12-09T15:55:00Z"/>
           <w:b/>
           <w:bCs/>
         </w:rPr>
@@ -2446,8 +5472,12 @@
           <w:ilvl w:val="0"/>
           <w:numId w:val="1"/>
         </w:numPr>
-      </w:pPr>
-      <w:r>
+        <w:rPr>
+          <w:ins w:id="361" w:author="david lo" w:date="2020-12-09T15:53:00Z"/>
+        </w:rPr>
+      </w:pPr>
+      <w:r>
+        <w:lastRenderedPageBreak/>
         <w:t xml:space="preserve">[Documentations of </w:t>
       </w:r>
       <w:proofErr w:type="spellStart"/>
@@ -2458,6 +5488,92 @@
       <w:r>
         <w:t xml:space="preserve"> (xgboost.readthedocs.io/)</w:t>
       </w:r>
+    </w:p>
+    <w:p>
+      <w:pPr>
+        <w:pStyle w:val="ListParagraph"/>
+        <w:rPr>
+          <w:ins w:id="362" w:author="david lo" w:date="2020-12-09T15:53:00Z"/>
+        </w:rPr>
+        <w:pPrChange w:id="363" w:author="david lo" w:date="2020-12-09T15:53:00Z">
+          <w:pPr>
+            <w:pStyle w:val="ListParagraph"/>
+            <w:numPr>
+              <w:numId w:val="1"/>
+            </w:numPr>
+            <w:ind w:hanging="360"/>
+          </w:pPr>
+        </w:pPrChange>
+      </w:pPr>
+    </w:p>
+    <w:p>
+      <w:pPr>
+        <w:pStyle w:val="ListParagraph"/>
+        <w:numPr>
+          <w:ilvl w:val="0"/>
+          <w:numId w:val="1"/>
+        </w:numPr>
+        <w:rPr>
+          <w:ins w:id="364" w:author="david lo" w:date="2020-12-09T15:54:00Z"/>
+        </w:rPr>
+      </w:pPr>
+      <w:ins w:id="365" w:author="david lo" w:date="2020-12-09T15:54:00Z">
+        <w:r>
+          <w:fldChar w:fldCharType="begin"/>
+        </w:r>
+        <w:r>
+          <w:instrText xml:space="preserve"> HYPERLINK "http://</w:instrText>
+        </w:r>
+      </w:ins>
+      <w:ins w:id="366" w:author="david lo" w:date="2020-12-09T15:53:00Z">
+        <w:r>
+          <w:instrText>www.datacamp.com/communit</w:instrText>
+        </w:r>
+      </w:ins>
+      <w:ins w:id="367" w:author="david lo" w:date="2020-12-09T15:54:00Z">
+        <w:r>
+          <w:instrText xml:space="preserve">y/tutorials/xgboost-in-pyth" </w:instrText>
+        </w:r>
+        <w:r>
+          <w:fldChar w:fldCharType="separate"/>
+        </w:r>
+      </w:ins>
+      <w:ins w:id="368" w:author="david lo" w:date="2020-12-09T15:53:00Z">
+        <w:r>
+          <w:rPr>
+            <w:rStyle w:val="Hyperlink"/>
+          </w:rPr>
+          <w:t>www.datacamp.com/communit</w:t>
+        </w:r>
+      </w:ins>
+      <w:ins w:id="369" w:author="david lo" w:date="2020-12-09T15:54:00Z">
+        <w:r>
+          <w:rPr>
+            <w:rStyle w:val="Hyperlink"/>
+          </w:rPr>
+          <w:t>y/tutorials/xgboost-in-pyth</w:t>
+        </w:r>
+        <w:r>
+          <w:fldChar w:fldCharType="end"/>
+        </w:r>
+        <w:r>
+          <w:t>on</w:t>
+        </w:r>
+      </w:ins>
+    </w:p>
+    <w:p>
+      <w:pPr>
+        <w:pStyle w:val="ListParagraph"/>
+        <w:numPr>
+          <w:ilvl w:val="0"/>
+          <w:numId w:val="1"/>
+        </w:numPr>
+      </w:pPr>
+      <w:ins w:id="370" w:author="david lo" w:date="2020-12-09T15:54:00Z">
+        <w:r>
+          <w:t>www.geeksforgeeks.org/xgboost-for-regression</w:t>
+        </w:r>
+      </w:ins>
     </w:p>
     <w:p/>
     <w:p/>
@@ -2469,6 +5585,56 @@
     </w:sectPr>
   </w:body>
 </w:document>
+</file>
+
+<file path=word/endnotes.xml><?xml version="1.0" encoding="utf-8"?>
+<w:endnotes xmlns:wpc="http://schemas.microsoft.com/office/word/2010/wordprocessingCanvas" xmlns:cx="http://schemas.microsoft.com/office/drawing/2014/chartex" xmlns:cx1="http://schemas.microsoft.com/office/drawing/2015/9/8/chartex" xmlns:cx2="http://schemas.microsoft.com/office/drawing/2015/10/21/chartex" xmlns:cx3="http://schemas.microsoft.com/office/drawing/2016/5/9/chartex" xmlns:cx4="http://schemas.microsoft.com/office/drawing/2016/5/10/chartex" xmlns:cx5="http://schemas.microsoft.com/office/drawing/2016/5/11/chartex" xmlns:cx6="http://schemas.microsoft.com/office/drawing/2016/5/12/chartex" xmlns:cx7="http://schemas.microsoft.com/office/drawing/2016/5/13/chartex" xmlns:cx8="http://schemas.microsoft.com/office/drawing/2016/5/14/chartex" xmlns:mc="http://schemas.openxmlformats.org/markup-compatibility/2006" xmlns:aink="http://schemas.microsoft.com/office/drawing/2016/ink" xmlns:am3d="http://schemas.microsoft.com/office/drawing/2017/model3d" xmlns:o="urn:schemas-microsoft-com:office:office" xmlns:r="http://schemas.openxmlformats.org/officeDocument/2006/relationships" xmlns:m="http://schemas.openxmlformats.org/officeDocument/2006/math" xmlns:v="urn:schemas-microsoft-com:vml" xmlns:wp14="http://schemas.microsoft.com/office/word/2010/wordprocessingDrawing" xmlns:wp="http://schemas.openxmlformats.org/drawingml/2006/wordprocessingDrawing" xmlns:w10="urn:schemas-microsoft-com:office:word" xmlns:w="http://schemas.openxmlformats.org/wordprocessingml/2006/main" xmlns:w14="http://schemas.microsoft.com/office/word/2010/wordml" xmlns:w15="http://schemas.microsoft.com/office/word/2012/wordml" xmlns:w16cex="http://schemas.microsoft.com/office/word/2018/wordml/cex" xmlns:w16cid="http://schemas.microsoft.com/office/word/2016/wordml/cid" xmlns:w16="http://schemas.microsoft.com/office/word/2018/wordml" xmlns:w16se="http://schemas.microsoft.com/office/word/2015/wordml/symex" xmlns:wpg="http://schemas.microsoft.com/office/word/2010/wordprocessingGroup" xmlns:wpi="http://schemas.microsoft.com/office/word/2010/wordprocessingInk" xmlns:wne="http://schemas.microsoft.com/office/word/2006/wordml" xmlns:wps="http://schemas.microsoft.com/office/word/2010/wordprocessingShape" mc:Ignorable="w14 w15 w16se w16cid w16 w16cex wp14">
+  <w:endnote w:type="separator" w:id="-1">
+    <w:p>
+      <w:pPr>
+        <w:spacing w:after="0" w:line="240" w:lineRule="auto"/>
+      </w:pPr>
+      <w:r>
+        <w:separator/>
+      </w:r>
+    </w:p>
+  </w:endnote>
+  <w:endnote w:type="continuationSeparator" w:id="0">
+    <w:p>
+      <w:pPr>
+        <w:spacing w:after="0" w:line="240" w:lineRule="auto"/>
+      </w:pPr>
+      <w:r>
+        <w:continuationSeparator/>
+      </w:r>
+    </w:p>
+  </w:endnote>
+</w:endnotes>
+</file>
+
+<file path=word/footnotes.xml><?xml version="1.0" encoding="utf-8"?>
+<w:footnotes xmlns:wpc="http://schemas.microsoft.com/office/word/2010/wordprocessingCanvas" xmlns:cx="http://schemas.microsoft.com/office/drawing/2014/chartex" xmlns:cx1="http://schemas.microsoft.com/office/drawing/2015/9/8/chartex" xmlns:cx2="http://schemas.microsoft.com/office/drawing/2015/10/21/chartex" xmlns:cx3="http://schemas.microsoft.com/office/drawing/2016/5/9/chartex" xmlns:cx4="http://schemas.microsoft.com/office/drawing/2016/5/10/chartex" xmlns:cx5="http://schemas.microsoft.com/office/drawing/2016/5/11/chartex" xmlns:cx6="http://schemas.microsoft.com/office/drawing/2016/5/12/chartex" xmlns:cx7="http://schemas.microsoft.com/office/drawing/2016/5/13/chartex" xmlns:cx8="http://schemas.microsoft.com/office/drawing/2016/5/14/chartex" xmlns:mc="http://schemas.openxmlformats.org/markup-compatibility/2006" xmlns:aink="http://schemas.microsoft.com/office/drawing/2016/ink" xmlns:am3d="http://schemas.microsoft.com/office/drawing/2017/model3d" xmlns:o="urn:schemas-microsoft-com:office:office" xmlns:r="http://schemas.openxmlformats.org/officeDocument/2006/relationships" xmlns:m="http://schemas.openxmlformats.org/officeDocument/2006/math" xmlns:v="urn:schemas-microsoft-com:vml" xmlns:wp14="http://schemas.microsoft.com/office/word/2010/wordprocessingDrawing" xmlns:wp="http://schemas.openxmlformats.org/drawingml/2006/wordprocessingDrawing" xmlns:w10="urn:schemas-microsoft-com:office:word" xmlns:w="http://schemas.openxmlformats.org/wordprocessingml/2006/main" xmlns:w14="http://schemas.microsoft.com/office/word/2010/wordml" xmlns:w15="http://schemas.microsoft.com/office/word/2012/wordml" xmlns:w16cex="http://schemas.microsoft.com/office/word/2018/wordml/cex" xmlns:w16cid="http://schemas.microsoft.com/office/word/2016/wordml/cid" xmlns:w16="http://schemas.microsoft.com/office/word/2018/wordml" xmlns:w16se="http://schemas.microsoft.com/office/word/2015/wordml/symex" xmlns:wpg="http://schemas.microsoft.com/office/word/2010/wordprocessingGroup" xmlns:wpi="http://schemas.microsoft.com/office/word/2010/wordprocessingInk" xmlns:wne="http://schemas.microsoft.com/office/word/2006/wordml" xmlns:wps="http://schemas.microsoft.com/office/word/2010/wordprocessingShape" mc:Ignorable="w14 w15 w16se w16cid w16 w16cex wp14">
+  <w:footnote w:type="separator" w:id="-1">
+    <w:p>
+      <w:pPr>
+        <w:spacing w:after="0" w:line="240" w:lineRule="auto"/>
+      </w:pPr>
+      <w:r>
+        <w:separator/>
+      </w:r>
+    </w:p>
+  </w:footnote>
+  <w:footnote w:type="continuationSeparator" w:id="0">
+    <w:p>
+      <w:pPr>
+        <w:spacing w:after="0" w:line="240" w:lineRule="auto"/>
+      </w:pPr>
+      <w:r>
+        <w:continuationSeparator/>
+      </w:r>
+    </w:p>
+  </w:footnote>
+</w:footnotes>
 </file>
 
 <file path=word/numbering.xml><?xml version="1.0" encoding="utf-8"?>
@@ -2566,6 +5732,14 @@
     <w:abstractNumId w:val="0"/>
   </w:num>
 </w:numbering>
+</file>
+
+<file path=word/people.xml><?xml version="1.0" encoding="utf-8"?>
+<w15:people xmlns:wpc="http://schemas.microsoft.com/office/word/2010/wordprocessingCanvas" xmlns:cx="http://schemas.microsoft.com/office/drawing/2014/chartex" xmlns:cx1="http://schemas.microsoft.com/office/drawing/2015/9/8/chartex" xmlns:cx2="http://schemas.microsoft.com/office/drawing/2015/10/21/chartex" xmlns:cx3="http://schemas.microsoft.com/office/drawing/2016/5/9/chartex" xmlns:cx4="http://schemas.microsoft.com/office/drawing/2016/5/10/chartex" xmlns:cx5="http://schemas.microsoft.com/office/drawing/2016/5/11/chartex" xmlns:cx6="http://schemas.microsoft.com/office/drawing/2016/5/12/chartex" xmlns:cx7="http://schemas.microsoft.com/office/drawing/2016/5/13/chartex" xmlns:cx8="http://schemas.microsoft.com/office/drawing/2016/5/14/chartex" xmlns:mc="http://schemas.openxmlformats.org/markup-compatibility/2006" xmlns:aink="http://schemas.microsoft.com/office/drawing/2016/ink" xmlns:am3d="http://schemas.microsoft.com/office/drawing/2017/model3d" xmlns:o="urn:schemas-microsoft-com:office:office" xmlns:r="http://schemas.openxmlformats.org/officeDocument/2006/relationships" xmlns:m="http://schemas.openxmlformats.org/officeDocument/2006/math" xmlns:v="urn:schemas-microsoft-com:vml" xmlns:wp14="http://schemas.microsoft.com/office/word/2010/wordprocessingDrawing" xmlns:wp="http://schemas.openxmlformats.org/drawingml/2006/wordprocessingDrawing" xmlns:w10="urn:schemas-microsoft-com:office:word" xmlns:w="http://schemas.openxmlformats.org/wordprocessingml/2006/main" xmlns:w14="http://schemas.microsoft.com/office/word/2010/wordml" xmlns:w15="http://schemas.microsoft.com/office/word/2012/wordml" xmlns:w16cex="http://schemas.microsoft.com/office/word/2018/wordml/cex" xmlns:w16cid="http://schemas.microsoft.com/office/word/2016/wordml/cid" xmlns:w16="http://schemas.microsoft.com/office/word/2018/wordml" xmlns:w16se="http://schemas.microsoft.com/office/word/2015/wordml/symex" xmlns:wpg="http://schemas.microsoft.com/office/word/2010/wordprocessingGroup" xmlns:wpi="http://schemas.microsoft.com/office/word/2010/wordprocessingInk" xmlns:wne="http://schemas.microsoft.com/office/word/2006/wordml" xmlns:wps="http://schemas.microsoft.com/office/word/2010/wordprocessingShape" mc:Ignorable="w14 w15 w16se w16cid w16 w16cex wp14">
+  <w15:person w15:author="david lo">
+    <w15:presenceInfo w15:providerId="Windows Live" w15:userId="22858f224e6b215d"/>
+  </w15:person>
+</w15:people>
 </file>
 
 <file path=word/styles.xml><?xml version="1.0" encoding="utf-8"?>
@@ -3015,6 +6189,122 @@
       <w:contextualSpacing/>
     </w:pPr>
   </w:style>
+  <w:style w:type="table" w:styleId="TableGrid">
+    <w:name w:val="Table Grid"/>
+    <w:basedOn w:val="TableNormal"/>
+    <w:uiPriority w:val="39"/>
+    <w:rsid w:val="00152CA2"/>
+    <w:pPr>
+      <w:spacing w:after="0" w:line="240" w:lineRule="auto"/>
+    </w:pPr>
+    <w:tblPr>
+      <w:tblBorders>
+        <w:top w:val="single" w:sz="4" w:space="0" w:color="auto"/>
+        <w:left w:val="single" w:sz="4" w:space="0" w:color="auto"/>
+        <w:bottom w:val="single" w:sz="4" w:space="0" w:color="auto"/>
+        <w:right w:val="single" w:sz="4" w:space="0" w:color="auto"/>
+        <w:insideH w:val="single" w:sz="4" w:space="0" w:color="auto"/>
+        <w:insideV w:val="single" w:sz="4" w:space="0" w:color="auto"/>
+      </w:tblBorders>
+    </w:tblPr>
+  </w:style>
+  <w:style w:type="paragraph" w:styleId="BalloonText">
+    <w:name w:val="Balloon Text"/>
+    <w:basedOn w:val="Normal"/>
+    <w:link w:val="BalloonTextChar"/>
+    <w:uiPriority w:val="99"/>
+    <w:semiHidden/>
+    <w:unhideWhenUsed/>
+    <w:rsid w:val="00152CA2"/>
+    <w:pPr>
+      <w:spacing w:after="0" w:line="240" w:lineRule="auto"/>
+    </w:pPr>
+    <w:rPr>
+      <w:rFonts w:ascii="Segoe UI" w:hAnsi="Segoe UI" w:cs="Segoe UI"/>
+      <w:sz w:val="18"/>
+      <w:szCs w:val="18"/>
+    </w:rPr>
+  </w:style>
+  <w:style w:type="character" w:customStyle="1" w:styleId="BalloonTextChar">
+    <w:name w:val="Balloon Text Char"/>
+    <w:basedOn w:val="DefaultParagraphFont"/>
+    <w:link w:val="BalloonText"/>
+    <w:uiPriority w:val="99"/>
+    <w:semiHidden/>
+    <w:rsid w:val="00152CA2"/>
+    <w:rPr>
+      <w:rFonts w:ascii="Segoe UI" w:hAnsi="Segoe UI" w:cs="Segoe UI"/>
+      <w:sz w:val="18"/>
+      <w:szCs w:val="18"/>
+    </w:rPr>
+  </w:style>
+  <w:style w:type="character" w:styleId="Hyperlink">
+    <w:name w:val="Hyperlink"/>
+    <w:basedOn w:val="DefaultParagraphFont"/>
+    <w:uiPriority w:val="99"/>
+    <w:unhideWhenUsed/>
+    <w:rsid w:val="00DF5867"/>
+    <w:rPr>
+      <w:color w:val="0563C1" w:themeColor="hyperlink"/>
+      <w:u w:val="single"/>
+    </w:rPr>
+  </w:style>
+  <w:style w:type="character" w:styleId="UnresolvedMention">
+    <w:name w:val="Unresolved Mention"/>
+    <w:basedOn w:val="DefaultParagraphFont"/>
+    <w:uiPriority w:val="99"/>
+    <w:semiHidden/>
+    <w:unhideWhenUsed/>
+    <w:rsid w:val="00DF5867"/>
+    <w:rPr>
+      <w:color w:val="605E5C"/>
+      <w:shd w:val="clear" w:color="auto" w:fill="E1DFDD"/>
+    </w:rPr>
+  </w:style>
+  <w:style w:type="paragraph" w:styleId="Header">
+    <w:name w:val="header"/>
+    <w:basedOn w:val="Normal"/>
+    <w:link w:val="HeaderChar"/>
+    <w:uiPriority w:val="99"/>
+    <w:unhideWhenUsed/>
+    <w:rsid w:val="00927D2D"/>
+    <w:pPr>
+      <w:tabs>
+        <w:tab w:val="center" w:pos="4513"/>
+        <w:tab w:val="right" w:pos="9026"/>
+      </w:tabs>
+      <w:spacing w:after="0" w:line="240" w:lineRule="auto"/>
+    </w:pPr>
+  </w:style>
+  <w:style w:type="character" w:customStyle="1" w:styleId="HeaderChar">
+    <w:name w:val="Header Char"/>
+    <w:basedOn w:val="DefaultParagraphFont"/>
+    <w:link w:val="Header"/>
+    <w:uiPriority w:val="99"/>
+    <w:rsid w:val="00927D2D"/>
+  </w:style>
+  <w:style w:type="paragraph" w:styleId="Footer">
+    <w:name w:val="footer"/>
+    <w:basedOn w:val="Normal"/>
+    <w:link w:val="FooterChar"/>
+    <w:uiPriority w:val="99"/>
+    <w:unhideWhenUsed/>
+    <w:rsid w:val="00927D2D"/>
+    <w:pPr>
+      <w:tabs>
+        <w:tab w:val="center" w:pos="4513"/>
+        <w:tab w:val="right" w:pos="9026"/>
+      </w:tabs>
+      <w:spacing w:after="0" w:line="240" w:lineRule="auto"/>
+    </w:pPr>
+  </w:style>
+  <w:style w:type="character" w:customStyle="1" w:styleId="FooterChar">
+    <w:name w:val="Footer Char"/>
+    <w:basedOn w:val="DefaultParagraphFont"/>
+    <w:link w:val="Footer"/>
+    <w:uiPriority w:val="99"/>
+    <w:rsid w:val="00927D2D"/>
+  </w:style>
 </w:styles>
 </file>
 

</xml_diff>

<commit_message>
beefing up final report
</commit_message>
<xml_diff>
--- a/Report/Final report draft.docx
+++ b/Report/Final report draft.docx
@@ -15,17 +15,8 @@
           <w:b/>
           <w:bCs/>
         </w:rPr>
-        <w:t xml:space="preserve">Predicting First Day of IPO Stock Return Using </w:t>
-      </w:r>
-      <w:proofErr w:type="spellStart"/>
-      <w:r>
-        <w:rPr>
-          <w:b/>
-          <w:bCs/>
-        </w:rPr>
-        <w:t>XGBoost</w:t>
-      </w:r>
-      <w:proofErr w:type="spellEnd"/>
+        <w:t>Predicting First Day of IPO Stock Return Using XGBoost</w:t>
+      </w:r>
     </w:p>
     <w:p/>
     <w:p>
@@ -93,31 +84,7 @@
         <w:t>st</w:t>
       </w:r>
       <w:r>
-        <w:t xml:space="preserve"> century, the initial IPO return in the field of artificial intelligence was not studied extensively other than linear classification. Since then, genetic algorithms to predict IPO </w:t>
-      </w:r>
-      <w:proofErr w:type="spellStart"/>
-      <w:r>
-        <w:t>underpricing</w:t>
-      </w:r>
-      <w:proofErr w:type="spellEnd"/>
-      <w:r>
-        <w:t xml:space="preserve"> were proposed by </w:t>
-      </w:r>
-      <w:proofErr w:type="spellStart"/>
-      <w:r>
-        <w:t>Luque</w:t>
-      </w:r>
-      <w:proofErr w:type="spellEnd"/>
-      <w:r>
-        <w:t xml:space="preserve">, Quintana and </w:t>
-      </w:r>
-      <w:proofErr w:type="spellStart"/>
-      <w:r>
-        <w:t>Isasi</w:t>
-      </w:r>
-      <w:proofErr w:type="spellEnd"/>
-      <w:r>
-        <w:t xml:space="preserve"> in 2012. In the same year, Huang et al. proposed genetic-search model IPO first day return based on </w:t>
+        <w:t xml:space="preserve"> century, the initial IPO return in the field of artificial intelligence was not studied extensively other than linear classification. Since then, genetic algorithms to predict IPO underpricing were proposed by Luque, Quintana and Isasi in 2012. In the same year, Huang et al. proposed genetic-search model IPO first day return based on </w:t>
       </w:r>
       <w:r>
         <w:t>common financial metrics as data inputs</w:t>
@@ -126,31 +93,7 @@
         <w:t xml:space="preserve">. </w:t>
       </w:r>
       <w:r>
-        <w:t xml:space="preserve">Artificial neural networks (ANN) and support vector machines (SVM) were also proposed later. Quintana, </w:t>
-      </w:r>
-      <w:proofErr w:type="spellStart"/>
-      <w:r>
-        <w:t>Saez</w:t>
-      </w:r>
-      <w:proofErr w:type="spellEnd"/>
-      <w:r>
-        <w:t xml:space="preserve"> and </w:t>
-      </w:r>
-      <w:proofErr w:type="spellStart"/>
-      <w:r>
-        <w:t>Isasi</w:t>
-      </w:r>
-      <w:proofErr w:type="spellEnd"/>
-      <w:r>
-        <w:t xml:space="preserve"> proposed an ensemble method, namely random forest, to predict IPO </w:t>
-      </w:r>
-      <w:proofErr w:type="spellStart"/>
-      <w:r>
-        <w:t>underpricing</w:t>
-      </w:r>
-      <w:proofErr w:type="spellEnd"/>
-      <w:r>
-        <w:t xml:space="preserve"> in 2017, and ensemble method has become a mainstream in studying the topic of IPO returns.</w:t>
+        <w:t>Artificial neural networks (ANN) and support vector machines (SVM) were also proposed later. Quintana, Saez and Isasi proposed an ensemble method, namely random forest, to predict IPO underpricing in 2017, and ensemble method has become a mainstream in studying the topic of IPO returns.</w:t>
       </w:r>
       <w:r>
         <w:t xml:space="preserve"> In this study, we will explore other</w:t>
@@ -161,15 +104,7 @@
         </w:r>
       </w:ins>
       <w:r>
-        <w:t xml:space="preserve"> artificial intelligence algorithms, namely </w:t>
-      </w:r>
-      <w:proofErr w:type="spellStart"/>
-      <w:r>
-        <w:t>XGBoost</w:t>
-      </w:r>
-      <w:proofErr w:type="spellEnd"/>
-      <w:r>
-        <w:t xml:space="preserve"> of the ensemble method, to learn IPO data and predict the first day of IPO return. The investable universe of this study is IPO in Hong Kong stock market.</w:t>
+        <w:t xml:space="preserve"> artificial intelligence algorithms, namely XGBoost of the ensemble method, to learn IPO data and predict the first day of IPO return. The investable universe of this study is IPO in Hong Kong stock market.</w:t>
       </w:r>
     </w:p>
     <w:p>
@@ -199,42 +134,10 @@
         </w:pPrChange>
       </w:pPr>
       <w:r>
-        <w:t>Extreme Gradient Boosting, often known as “</w:t>
-      </w:r>
-      <w:proofErr w:type="spellStart"/>
-      <w:r>
-        <w:t>XGBoost</w:t>
-      </w:r>
-      <w:proofErr w:type="spellEnd"/>
-      <w:r>
-        <w:t xml:space="preserve">”, is an emerging algorithm in machine learning for classification or regression. </w:t>
-      </w:r>
-      <w:proofErr w:type="spellStart"/>
-      <w:r>
-        <w:t>XGBoost</w:t>
-      </w:r>
-      <w:proofErr w:type="spellEnd"/>
-      <w:r>
-        <w:t xml:space="preserve">, which is also an ensemble machine learning method, is powerful and efficient that a number of competition winning machine learning algorithms have been based on </w:t>
-      </w:r>
-      <w:proofErr w:type="spellStart"/>
-      <w:r>
-        <w:t>XGBoost</w:t>
-      </w:r>
-      <w:proofErr w:type="spellEnd"/>
-      <w:r>
-        <w:t xml:space="preserve">. </w:t>
-      </w:r>
-      <w:r>
-        <w:t xml:space="preserve">This study is motivated to apply </w:t>
-      </w:r>
-      <w:proofErr w:type="spellStart"/>
-      <w:r>
-        <w:t>XGBoost</w:t>
-      </w:r>
-      <w:proofErr w:type="spellEnd"/>
-      <w:r>
-        <w:t xml:space="preserve"> to learn first day IPO return in the Hong Kong Stock Exchange (SEHK).</w:t>
+        <w:t xml:space="preserve">Extreme Gradient Boosting, often known as “XGBoost”, is an emerging algorithm in machine learning for classification or regression. XGBoost, which is also an ensemble machine learning method, is powerful and efficient that a number of competition winning machine learning algorithms have been based on XGBoost. </w:t>
+      </w:r>
+      <w:r>
+        <w:t>This study is motivated to apply XGBoost to learn first day IPO return in the Hong Kong Stock Exchange (SEHK).</w:t>
       </w:r>
     </w:p>
     <w:p>
@@ -303,22 +206,11 @@
       </w:del>
       <w:ins w:id="13" w:author="david lo" w:date="2020-12-09T11:43:00Z">
         <w:r>
-          <w:t>selected</w:t>
-        </w:r>
-        <w:r>
-          <w:t xml:space="preserve"> </w:t>
-        </w:r>
-      </w:ins>
-      <w:r>
-        <w:t xml:space="preserve">from AAStocks.com and employed for our </w:t>
-      </w:r>
-      <w:proofErr w:type="spellStart"/>
-      <w:r>
-        <w:t>XGBoost</w:t>
-      </w:r>
-      <w:proofErr w:type="spellEnd"/>
-      <w:r>
-        <w:t xml:space="preserve"> model. </w:t>
+          <w:t xml:space="preserve">selected </w:t>
+        </w:r>
+      </w:ins>
+      <w:r>
+        <w:t xml:space="preserve">from AAStocks.com and employed for our XGBoost model. </w:t>
       </w:r>
     </w:p>
     <w:tbl>
@@ -1111,7 +1003,6 @@
           <w:t xml:space="preserve"> </w:t>
         </w:r>
       </w:ins>
-      <w:proofErr w:type="spellStart"/>
       <w:r>
         <w:rPr>
           <w:b/>
@@ -1119,7 +1010,6 @@
         </w:rPr>
         <w:t>XGBoost</w:t>
       </w:r>
-      <w:proofErr w:type="spellEnd"/>
     </w:p>
     <w:p>
       <w:pPr>
@@ -1138,15 +1028,7 @@
         <w:t>Weak learners individually have low variance. They have fast learning but due to the low model complexity, bias associated with them is high too. [Generally, the weak learners are short decision trees known as stumps</w:t>
       </w:r>
       <w:r>
-        <w:t xml:space="preserve"> (also the model choice of </w:t>
-      </w:r>
-      <w:proofErr w:type="spellStart"/>
-      <w:r>
-        <w:t>XGBoost</w:t>
-      </w:r>
-      <w:proofErr w:type="spellEnd"/>
-      <w:r>
-        <w:t>)</w:t>
+        <w:t xml:space="preserve"> (also the model choice of XGBoost)</w:t>
       </w:r>
       <w:r>
         <w:t xml:space="preserve">, and ensemble models configure the weights of each weak </w:t>
@@ -1156,21 +1038,8 @@
         <w:t>learners to maximise the likelihood of the outputs.</w:t>
       </w:r>
       <w:r>
-        <w:t xml:space="preserve">] Common boosting algorithms are Adaptive Boosting (AdaBoost) and Gradient Boosting, and Tianqi Chen and Carlos </w:t>
-      </w:r>
-      <w:proofErr w:type="spellStart"/>
-      <w:r>
-        <w:t>Guestrin</w:t>
-      </w:r>
-      <w:proofErr w:type="spellEnd"/>
-      <w:r>
-        <w:t xml:space="preserve"> of the University of Washington modified the Gradient Boosting and coined the term </w:t>
-      </w:r>
-      <w:proofErr w:type="spellStart"/>
-      <w:r>
-        <w:t>XGBoost</w:t>
-      </w:r>
-      <w:proofErr w:type="spellEnd"/>
+        <w:t>] Common boosting algorithms are Adaptive Boosting (AdaBoost) and Gradient Boosting, and Tianqi Chen and Carlos Guestrin of the University of Washington modified the Gradient Boosting and coined the term XGBoost</w:t>
+      </w:r>
       <w:r>
         <w:t xml:space="preserve"> as a supervised learning</w:t>
       </w:r>
@@ -1186,28 +1055,15 @@
         </w:pPrChange>
       </w:pPr>
       <w:r>
-        <w:t xml:space="preserve">The objective function of </w:t>
-      </w:r>
-      <w:proofErr w:type="spellStart"/>
-      <w:r>
-        <w:t>XGBoost</w:t>
-      </w:r>
-      <w:proofErr w:type="spellEnd"/>
-      <w:r>
-        <w:t xml:space="preserve"> comprises training loss function and regularising overfitting:</w:t>
+        <w:t>The objective function of XGBoost comprises training loss function and regularising overfitting:</w:t>
       </w:r>
     </w:p>
     <w:p>
       <w:pPr>
         <w:jc w:val="center"/>
       </w:pPr>
-      <w:proofErr w:type="spellStart"/>
-      <w:r>
-        <w:t>obj</w:t>
-      </w:r>
-      <w:proofErr w:type="spellEnd"/>
-      <w:r>
-        <w:t>(</w:t>
+      <w:r>
+        <w:t>obj(</w:t>
       </w:r>
       <w:r>
         <w:rPr>
@@ -1273,13 +1129,8 @@
           <w:pPr/>
         </w:pPrChange>
       </w:pPr>
-      <w:proofErr w:type="spellStart"/>
-      <w:r>
-        <w:t>XGBoost</w:t>
-      </w:r>
-      <w:proofErr w:type="spellEnd"/>
-      <w:r>
-        <w:t xml:space="preserve"> is a tree ensemble model </w:t>
+      <w:r>
+        <w:t xml:space="preserve">XGBoost is a tree ensemble model </w:t>
       </w:r>
       <w:r>
         <w:t xml:space="preserve">that </w:t>
@@ -1360,13 +1211,7 @@
                 <w:rPr>
                   <w:rFonts w:ascii="Cambria Math" w:hAnsi="Cambria Math"/>
                 </w:rPr>
-                <m:t>k</m:t>
-              </m:r>
-              <m:r>
-                <w:rPr>
-                  <w:rFonts w:ascii="Cambria Math" w:hAnsi="Cambria Math"/>
-                </w:rPr>
-                <m:t>=1</m:t>
+                <m:t>k=1</m:t>
               </m:r>
             </m:sub>
             <m:sup>
@@ -1553,15 +1398,7 @@
         <w:t>e</w:t>
       </w:r>
       <w:r>
-        <w:t xml:space="preserve"> it. </w:t>
-      </w:r>
-      <w:proofErr w:type="spellStart"/>
-      <w:r>
-        <w:t>XGBoost</w:t>
-      </w:r>
-      <w:proofErr w:type="spellEnd"/>
-      <w:r>
-        <w:t xml:space="preserve"> regularises the structure of the tree</w:t>
+        <w:t xml:space="preserve"> it. XGBoost regularises the structure of the tree</w:t>
       </w:r>
       <w:r>
         <w:t>s</w:t>
@@ -1624,19 +1461,7 @@
                 <w:rPr>
                   <w:rFonts w:ascii="Cambria Math" w:hAnsi="Cambria Math"/>
                 </w:rPr>
-                <m:t>(</m:t>
-              </m:r>
-              <m:r>
-                <w:rPr>
-                  <w:rFonts w:ascii="Cambria Math" w:hAnsi="Cambria Math"/>
-                </w:rPr>
-                <m:t>t</m:t>
-              </m:r>
-              <m:r>
-                <w:rPr>
-                  <w:rFonts w:ascii="Cambria Math" w:hAnsi="Cambria Math"/>
-                </w:rPr>
-                <m:t>)</m:t>
+                <m:t>(t)</m:t>
               </m:r>
             </m:sup>
           </m:sSubSup>
@@ -1662,13 +1487,7 @@
                 <w:rPr>
                   <w:rFonts w:ascii="Cambria Math" w:hAnsi="Cambria Math"/>
                 </w:rPr>
-                <m:t>k</m:t>
-              </m:r>
-              <m:r>
-                <w:rPr>
-                  <w:rFonts w:ascii="Cambria Math" w:hAnsi="Cambria Math"/>
-                </w:rPr>
-                <m:t>=1</m:t>
+                <m:t>k=1</m:t>
               </m:r>
             </m:sub>
             <m:sup>
@@ -1792,25 +1611,7 @@
                     <w:rPr>
                       <w:rFonts w:ascii="Cambria Math" w:hAnsi="Cambria Math"/>
                     </w:rPr>
-                    <m:t>(</m:t>
-                  </m:r>
-                  <m:r>
-                    <w:rPr>
-                      <w:rFonts w:ascii="Cambria Math" w:hAnsi="Cambria Math"/>
-                    </w:rPr>
-                    <m:t>t</m:t>
-                  </m:r>
-                  <m:r>
-                    <w:rPr>
-                      <w:rFonts w:ascii="Cambria Math" w:hAnsi="Cambria Math"/>
-                    </w:rPr>
-                    <m:t>-</m:t>
-                  </m:r>
-                  <m:r>
-                    <w:rPr>
-                      <w:rFonts w:ascii="Cambria Math" w:hAnsi="Cambria Math"/>
-                    </w:rPr>
-                    <m:t>1)</m:t>
+                    <m:t>(t-1)</m:t>
                   </m:r>
                 </m:sup>
               </m:sSubSup>
@@ -1927,19 +1728,7 @@
                 <w:rPr>
                   <w:rFonts w:ascii="Cambria Math" w:hAnsi="Cambria Math"/>
                 </w:rPr>
-                <m:t>(</m:t>
-              </m:r>
-              <m:r>
-                <w:rPr>
-                  <w:rFonts w:ascii="Cambria Math" w:hAnsi="Cambria Math"/>
-                </w:rPr>
-                <m:t>t</m:t>
-              </m:r>
-              <m:r>
-                <w:rPr>
-                  <w:rFonts w:ascii="Cambria Math" w:hAnsi="Cambria Math"/>
-                </w:rPr>
-                <m:t>)</m:t>
+                <m:t>(t)</m:t>
               </m:r>
             </m:sup>
           </m:sSup>
@@ -1965,13 +1754,7 @@
                 <w:rPr>
                   <w:rFonts w:ascii="Cambria Math" w:hAnsi="Cambria Math"/>
                 </w:rPr>
-                <m:t>i</m:t>
-              </m:r>
-              <m:r>
-                <w:rPr>
-                  <w:rFonts w:ascii="Cambria Math" w:hAnsi="Cambria Math"/>
-                </w:rPr>
-                <m:t>=1</m:t>
+                <m:t>i=1</m:t>
               </m:r>
             </m:sub>
             <m:sup>
@@ -2051,19 +1834,7 @@
                             <w:rPr>
                               <w:rFonts w:ascii="Cambria Math" w:hAnsi="Cambria Math"/>
                             </w:rPr>
-                            <m:t>t</m:t>
-                          </m:r>
-                          <m:r>
-                            <w:rPr>
-                              <w:rFonts w:ascii="Cambria Math" w:hAnsi="Cambria Math"/>
-                            </w:rPr>
-                            <m:t>-</m:t>
-                          </m:r>
-                          <m:r>
-                            <w:rPr>
-                              <w:rFonts w:ascii="Cambria Math" w:hAnsi="Cambria Math"/>
-                            </w:rPr>
-                            <m:t>1</m:t>
+                            <m:t>t-1</m:t>
                           </m:r>
                         </m:e>
                       </m:d>
@@ -2321,13 +2092,7 @@
                 <w:rPr>
                   <w:rFonts w:ascii="Cambria Math" w:hAnsi="Cambria Math"/>
                 </w:rPr>
-                <m:t>+</m:t>
-              </m:r>
-              <m:r>
-                <w:rPr>
-                  <w:rFonts w:ascii="Cambria Math" w:hAnsi="Cambria Math"/>
-                </w:rPr>
-                <m:t>c</m:t>
+                <m:t>+c</m:t>
               </m:r>
             </m:e>
           </m:nary>
@@ -2527,13 +2292,7 @@
       </w:del>
       <w:ins w:id="101" w:author="david lo" w:date="2020-12-09T11:50:00Z">
         <w:r>
-          <w:t>[</w:t>
-        </w:r>
-        <w:r>
-          <w:t>520</w:t>
-        </w:r>
-        <w:r>
-          <w:t xml:space="preserve">] </w:t>
+          <w:t xml:space="preserve">[520] </w:t>
         </w:r>
       </w:ins>
       <w:del w:id="102" w:author="david lo" w:date="2020-12-09T11:50:00Z">
@@ -2762,15 +2521,7 @@
       </w:pPr>
       <w:ins w:id="141" w:author="david lo" w:date="2020-12-09T12:30:00Z">
         <w:r>
-          <w:t xml:space="preserve">In order for our </w:t>
-        </w:r>
-        <w:proofErr w:type="spellStart"/>
-        <w:r>
-          <w:t>XGBoost</w:t>
-        </w:r>
-        <w:proofErr w:type="spellEnd"/>
-        <w:r>
-          <w:t xml:space="preserve"> model to learn</w:t>
+          <w:t>In order for our XGBoost model to learn</w:t>
         </w:r>
       </w:ins>
       <w:ins w:id="142" w:author="david lo" w:date="2020-12-09T12:34:00Z">
@@ -2859,63 +2610,65 @@
       </w:ins>
       <w:ins w:id="156" w:author="david lo" w:date="2020-12-09T13:54:00Z">
         <w:r>
-          <w:t xml:space="preserve">N/A values, it is noted that </w:t>
-        </w:r>
-        <w:proofErr w:type="spellStart"/>
-        <w:r>
-          <w:t>AAStocks</w:t>
-        </w:r>
-        <w:proofErr w:type="spellEnd"/>
-        <w:r>
-          <w:t xml:space="preserve"> treated the transfer of listing from GEM to the Main Board as IPO and also there were some sec</w:t>
-        </w:r>
-      </w:ins>
-      <w:ins w:id="157" w:author="david lo" w:date="2020-12-09T13:55:00Z">
+          <w:t xml:space="preserve">N/A values, it is noted that AAStocks treated the transfer of listing from GEM </w:t>
+        </w:r>
+      </w:ins>
+      <w:ins w:id="157" w:author="david lo" w:date="2020-12-09T16:08:00Z">
+        <w:r>
+          <w:t xml:space="preserve">(historically known as “Growth Enterprise Market”) </w:t>
+        </w:r>
+      </w:ins>
+      <w:ins w:id="158" w:author="david lo" w:date="2020-12-09T13:54:00Z">
+        <w:r>
+          <w:t>to the Main Board as IPO and also there were some sec</w:t>
+        </w:r>
+      </w:ins>
+      <w:ins w:id="159" w:author="david lo" w:date="2020-12-09T13:55:00Z">
         <w:r>
           <w:t>ondary listings in Hong Kong, both of the cases did not involve public subscription of new shares. We consider it appropriate to drop all such entries with N/A values</w:t>
         </w:r>
       </w:ins>
-      <w:ins w:id="158" w:author="david lo" w:date="2020-12-09T13:56:00Z">
+      <w:ins w:id="160" w:author="david lo" w:date="2020-12-09T13:56:00Z">
         <w:r>
           <w:t xml:space="preserve"> and dropping such data should not affect the overall integrity of the dataset. For those undersubscribed IPO</w:t>
         </w:r>
       </w:ins>
-      <w:ins w:id="159" w:author="david lo" w:date="2020-12-09T13:57:00Z">
+      <w:ins w:id="161" w:author="david lo" w:date="2020-12-09T13:57:00Z">
         <w:r>
           <w:t xml:space="preserve">, though it intuitively suggests that these stocks are less attractive and less in </w:t>
         </w:r>
       </w:ins>
-      <w:ins w:id="160" w:author="david lo" w:date="2020-12-09T13:58:00Z">
+      <w:ins w:id="162" w:author="david lo" w:date="2020-12-09T13:58:00Z">
         <w:r>
           <w:t xml:space="preserve">demand and it may be interesting to have a machine learning algorithm </w:t>
         </w:r>
       </w:ins>
-      <w:ins w:id="161" w:author="david lo" w:date="2020-12-09T13:59:00Z">
+      <w:ins w:id="163" w:author="david lo" w:date="2020-12-09T13:59:00Z">
         <w:r>
           <w:t>to learn the first day return of these undersubscribed stock</w:t>
         </w:r>
       </w:ins>
-      <w:ins w:id="162" w:author="david lo" w:date="2020-12-09T14:00:00Z">
+      <w:ins w:id="164" w:author="david lo" w:date="2020-12-09T14:00:00Z">
         <w:r>
           <w:t>s</w:t>
         </w:r>
       </w:ins>
-      <w:ins w:id="163" w:author="david lo" w:date="2020-12-09T13:59:00Z">
+      <w:ins w:id="165" w:author="david lo" w:date="2020-12-09T13:59:00Z">
         <w:r>
           <w:t xml:space="preserve">, </w:t>
         </w:r>
       </w:ins>
-      <w:ins w:id="164" w:author="david lo" w:date="2020-12-09T14:00:00Z">
+      <w:ins w:id="166" w:author="david lo" w:date="2020-12-09T14:00:00Z">
         <w:r>
           <w:t xml:space="preserve">the data from AAStocks.com did not provide the quantitative information on the extent of the undersubscription. Therefore, for simplicity and demonstration in this project, we also dropped such </w:t>
         </w:r>
       </w:ins>
-      <w:ins w:id="165" w:author="david lo" w:date="2020-12-09T14:01:00Z">
+      <w:ins w:id="167" w:author="david lo" w:date="2020-12-09T14:01:00Z">
         <w:r>
           <w:t>undersubscribed stocks in the cleaned dataset.</w:t>
         </w:r>
       </w:ins>
-      <w:ins w:id="166" w:author="david lo" w:date="2020-12-09T14:11:00Z">
+      <w:ins w:id="168" w:author="david lo" w:date="2020-12-09T14:11:00Z">
         <w:r>
           <w:t xml:space="preserve"> </w:t>
         </w:r>
@@ -2928,176 +2681,168 @@
       <w:pPr>
         <w:jc w:val="both"/>
         <w:rPr>
-          <w:ins w:id="167" w:author="david lo" w:date="2020-12-09T13:46:00Z"/>
-        </w:rPr>
-        <w:pPrChange w:id="168" w:author="david lo" w:date="2020-12-09T15:28:00Z">
-          <w:pPr/>
-        </w:pPrChange>
-      </w:pPr>
-    </w:p>
-    <w:p>
-      <w:pPr>
-        <w:jc w:val="both"/>
-        <w:rPr>
-          <w:ins w:id="169" w:author="david lo" w:date="2020-12-09T14:16:00Z"/>
+          <w:ins w:id="169" w:author="david lo" w:date="2020-12-09T13:46:00Z"/>
         </w:rPr>
         <w:pPrChange w:id="170" w:author="david lo" w:date="2020-12-09T15:28:00Z">
           <w:pPr/>
         </w:pPrChange>
       </w:pPr>
-      <w:ins w:id="171" w:author="david lo" w:date="2020-12-09T14:11:00Z">
-        <w:r>
-          <w:t>Secondly</w:t>
-        </w:r>
-      </w:ins>
-      <w:ins w:id="172" w:author="david lo" w:date="2020-12-09T14:12:00Z">
-        <w:r>
-          <w:t>,</w:t>
-        </w:r>
-      </w:ins>
-      <w:ins w:id="173" w:author="david lo" w:date="2020-12-09T14:11:00Z">
-        <w:r>
-          <w:t xml:space="preserve"> w</w:t>
-        </w:r>
-      </w:ins>
-      <w:ins w:id="174" w:author="david lo" w:date="2020-12-09T13:41:00Z">
-        <w:r>
-          <w:t xml:space="preserve">hen the data is scraped, </w:t>
-        </w:r>
-      </w:ins>
-      <w:ins w:id="175" w:author="david lo" w:date="2020-12-09T14:12:00Z">
-        <w:r>
-          <w:t xml:space="preserve">Python </w:t>
-        </w:r>
-      </w:ins>
-      <w:ins w:id="176" w:author="david lo" w:date="2020-12-09T13:41:00Z">
-        <w:r>
-          <w:t>read</w:t>
-        </w:r>
-      </w:ins>
-      <w:ins w:id="177" w:author="david lo" w:date="2020-12-09T14:12:00Z">
-        <w:r>
-          <w:t>s</w:t>
-        </w:r>
-      </w:ins>
-      <w:ins w:id="178" w:author="david lo" w:date="2020-12-09T13:41:00Z">
-        <w:r>
-          <w:t xml:space="preserve"> the data from the csv file as an ‘object’ datatype. Converting an ‘object’ to numeric is necessary for the learning model to </w:t>
-        </w:r>
-      </w:ins>
-      <w:ins w:id="179" w:author="david lo" w:date="2020-12-09T13:46:00Z">
-        <w:r>
-          <w:t xml:space="preserve">read the data. </w:t>
-        </w:r>
-      </w:ins>
-      <w:ins w:id="180" w:author="david lo" w:date="2020-12-09T14:12:00Z">
-        <w:r>
-          <w:t>Treatment</w:t>
-        </w:r>
-      </w:ins>
-      <w:ins w:id="181" w:author="david lo" w:date="2020-12-09T14:13:00Z">
-        <w:r>
-          <w:t>s</w:t>
-        </w:r>
-      </w:ins>
-      <w:ins w:id="182" w:author="david lo" w:date="2020-12-09T14:12:00Z">
-        <w:r>
-          <w:t xml:space="preserve"> of string data such as removing</w:t>
-        </w:r>
-      </w:ins>
-      <w:ins w:id="183" w:author="david lo" w:date="2020-12-09T14:13:00Z">
-        <w:r>
-          <w:t xml:space="preserve"> ‘,’, ‘%’ and ‘-‘ were performed. The raw data of the market capitalisation attribute was a range of market capitalisations </w:t>
-        </w:r>
-      </w:ins>
-      <w:ins w:id="184" w:author="david lo" w:date="2020-12-09T14:14:00Z">
-        <w:r>
-          <w:t>based on the high end and low end of the subscription price. New attributes of “</w:t>
-        </w:r>
-      </w:ins>
-      <w:ins w:id="185" w:author="david lo" w:date="2020-12-09T14:15:00Z">
-        <w:r>
-          <w:t>m</w:t>
-        </w:r>
-      </w:ins>
-      <w:ins w:id="186" w:author="david lo" w:date="2020-12-09T14:14:00Z">
-        <w:r>
-          <w:t>arket capitalisation</w:t>
-        </w:r>
-      </w:ins>
-      <w:ins w:id="187" w:author="david lo" w:date="2020-12-09T14:15:00Z">
-        <w:r>
-          <w:t xml:space="preserve"> low</w:t>
-        </w:r>
-      </w:ins>
-      <w:ins w:id="188" w:author="david lo" w:date="2020-12-09T14:14:00Z">
-        <w:r>
-          <w:t>” and “</w:t>
-        </w:r>
-      </w:ins>
-      <w:ins w:id="189" w:author="david lo" w:date="2020-12-09T14:15:00Z">
-        <w:r>
-          <w:t xml:space="preserve">market capitalisation high” were created to store the low end and high end of the market capitalisation range, respectively and the market capitalisation attribute is </w:t>
-        </w:r>
-      </w:ins>
-      <w:ins w:id="190" w:author="david lo" w:date="2020-12-09T14:16:00Z">
-        <w:r>
-          <w:t>disregarded in the subsequent learning.</w:t>
-        </w:r>
-      </w:ins>
     </w:p>
     <w:p>
       <w:pPr>
         <w:jc w:val="both"/>
         <w:rPr>
-          <w:ins w:id="191" w:author="david lo" w:date="2020-12-09T14:16:00Z"/>
-        </w:rPr>
-        <w:pPrChange w:id="192" w:author="david lo" w:date="2020-12-09T15:28:00Z">
+          <w:ins w:id="171" w:author="david lo" w:date="2020-12-09T14:16:00Z"/>
+        </w:rPr>
+        <w:pPrChange w:id="172" w:author="david lo" w:date="2020-12-09T15:28:00Z">
           <w:pPr/>
         </w:pPrChange>
       </w:pPr>
+      <w:ins w:id="173" w:author="david lo" w:date="2020-12-09T14:11:00Z">
+        <w:r>
+          <w:t>Secondly</w:t>
+        </w:r>
+      </w:ins>
+      <w:ins w:id="174" w:author="david lo" w:date="2020-12-09T14:12:00Z">
+        <w:r>
+          <w:t>,</w:t>
+        </w:r>
+      </w:ins>
+      <w:ins w:id="175" w:author="david lo" w:date="2020-12-09T14:11:00Z">
+        <w:r>
+          <w:t xml:space="preserve"> w</w:t>
+        </w:r>
+      </w:ins>
+      <w:ins w:id="176" w:author="david lo" w:date="2020-12-09T13:41:00Z">
+        <w:r>
+          <w:t xml:space="preserve">hen the data is scraped, </w:t>
+        </w:r>
+      </w:ins>
+      <w:ins w:id="177" w:author="david lo" w:date="2020-12-09T14:12:00Z">
+        <w:r>
+          <w:t xml:space="preserve">Python </w:t>
+        </w:r>
+      </w:ins>
+      <w:ins w:id="178" w:author="david lo" w:date="2020-12-09T13:41:00Z">
+        <w:r>
+          <w:t>read</w:t>
+        </w:r>
+      </w:ins>
+      <w:ins w:id="179" w:author="david lo" w:date="2020-12-09T14:12:00Z">
+        <w:r>
+          <w:t>s</w:t>
+        </w:r>
+      </w:ins>
+      <w:ins w:id="180" w:author="david lo" w:date="2020-12-09T13:41:00Z">
+        <w:r>
+          <w:t xml:space="preserve"> the data from the csv file as an ‘object’ datatype. Converting an ‘object’ to numeric is necessary for the learning model to </w:t>
+        </w:r>
+      </w:ins>
+      <w:ins w:id="181" w:author="david lo" w:date="2020-12-09T13:46:00Z">
+        <w:r>
+          <w:t xml:space="preserve">read the data. </w:t>
+        </w:r>
+      </w:ins>
+      <w:ins w:id="182" w:author="david lo" w:date="2020-12-09T14:12:00Z">
+        <w:r>
+          <w:t>Treatment</w:t>
+        </w:r>
+      </w:ins>
+      <w:ins w:id="183" w:author="david lo" w:date="2020-12-09T14:13:00Z">
+        <w:r>
+          <w:t>s</w:t>
+        </w:r>
+      </w:ins>
+      <w:ins w:id="184" w:author="david lo" w:date="2020-12-09T14:12:00Z">
+        <w:r>
+          <w:t xml:space="preserve"> of string data such as removing</w:t>
+        </w:r>
+      </w:ins>
+      <w:ins w:id="185" w:author="david lo" w:date="2020-12-09T14:13:00Z">
+        <w:r>
+          <w:t xml:space="preserve"> ‘,’, ‘%’ and ‘-‘ were performed. The raw data of the market capitalisation attribute was a range of market capitalisations </w:t>
+        </w:r>
+      </w:ins>
+      <w:ins w:id="186" w:author="david lo" w:date="2020-12-09T14:14:00Z">
+        <w:r>
+          <w:t>based on the high end and low end of the subscription price. New attributes of “</w:t>
+        </w:r>
+      </w:ins>
+      <w:ins w:id="187" w:author="david lo" w:date="2020-12-09T14:15:00Z">
+        <w:r>
+          <w:t>m</w:t>
+        </w:r>
+      </w:ins>
+      <w:ins w:id="188" w:author="david lo" w:date="2020-12-09T14:14:00Z">
+        <w:r>
+          <w:t>arket capitalisation</w:t>
+        </w:r>
+      </w:ins>
+      <w:ins w:id="189" w:author="david lo" w:date="2020-12-09T14:15:00Z">
+        <w:r>
+          <w:t xml:space="preserve"> low</w:t>
+        </w:r>
+      </w:ins>
+      <w:ins w:id="190" w:author="david lo" w:date="2020-12-09T14:14:00Z">
+        <w:r>
+          <w:t>” and “</w:t>
+        </w:r>
+      </w:ins>
+      <w:ins w:id="191" w:author="david lo" w:date="2020-12-09T14:15:00Z">
+        <w:r>
+          <w:t xml:space="preserve">market capitalisation high” were created to store the low end and high end of the market capitalisation range, respectively and the market capitalisation attribute is </w:t>
+        </w:r>
+      </w:ins>
+      <w:ins w:id="192" w:author="david lo" w:date="2020-12-09T14:16:00Z">
+        <w:r>
+          <w:t>disregarded in the subsequent learning.</w:t>
+        </w:r>
+      </w:ins>
     </w:p>
     <w:p>
       <w:pPr>
         <w:jc w:val="both"/>
-        <w:pPrChange w:id="193" w:author="david lo" w:date="2020-12-09T15:28:00Z">
+        <w:rPr>
+          <w:ins w:id="193" w:author="david lo" w:date="2020-12-09T14:16:00Z"/>
+        </w:rPr>
+        <w:pPrChange w:id="194" w:author="david lo" w:date="2020-12-09T15:28:00Z">
           <w:pPr/>
         </w:pPrChange>
       </w:pPr>
-      <w:ins w:id="194" w:author="david lo" w:date="2020-12-09T14:16:00Z">
+    </w:p>
+    <w:p>
+      <w:pPr>
+        <w:jc w:val="both"/>
+        <w:pPrChange w:id="195" w:author="david lo" w:date="2020-12-09T15:28:00Z">
+          <w:pPr/>
+        </w:pPrChange>
+      </w:pPr>
+      <w:ins w:id="196" w:author="david lo" w:date="2020-12-09T14:16:00Z">
         <w:r>
           <w:t xml:space="preserve">The final dataset ready for learning is stored in “processed_stock_data.csv”. </w:t>
         </w:r>
       </w:ins>
-      <w:ins w:id="195" w:author="david lo" w:date="2020-12-09T14:17:00Z">
+      <w:ins w:id="197" w:author="david lo" w:date="2020-12-09T14:17:00Z">
         <w:r>
           <w:t>The pre</w:t>
         </w:r>
       </w:ins>
-      <w:ins w:id="196" w:author="david lo" w:date="2020-12-09T14:18:00Z">
+      <w:ins w:id="198" w:author="david lo" w:date="2020-12-09T14:18:00Z">
         <w:r>
           <w:t>-</w:t>
         </w:r>
       </w:ins>
-      <w:ins w:id="197" w:author="david lo" w:date="2020-12-09T14:17:00Z">
+      <w:ins w:id="199" w:author="david lo" w:date="2020-12-09T14:17:00Z">
         <w:r>
           <w:t xml:space="preserve">processing process of the raw dataset is demonstrated in </w:t>
         </w:r>
       </w:ins>
-      <w:ins w:id="198" w:author="david lo" w:date="2020-12-09T14:18:00Z">
-        <w:r>
-          <w:t>“</w:t>
-        </w:r>
-        <w:proofErr w:type="spellStart"/>
-        <w:r>
-          <w:t>stock_data_cleaning.ipynb</w:t>
-        </w:r>
-        <w:proofErr w:type="spellEnd"/>
-        <w:r>
-          <w:t>”.</w:t>
-        </w:r>
-      </w:ins>
-      <w:ins w:id="199" w:author="david lo" w:date="2020-12-09T14:16:00Z">
+      <w:ins w:id="200" w:author="david lo" w:date="2020-12-09T14:18:00Z">
+        <w:r>
+          <w:t>“stock_data_cleaning.ipynb”.</w:t>
+        </w:r>
+      </w:ins>
+      <w:ins w:id="201" w:author="david lo" w:date="2020-12-09T14:16:00Z">
         <w:r>
           <w:t xml:space="preserve"> </w:t>
         </w:r>
@@ -3106,7 +2851,7 @@
     <w:p>
       <w:pPr>
         <w:rPr>
-          <w:ins w:id="200" w:author="david lo" w:date="2020-12-09T14:17:00Z"/>
+          <w:ins w:id="202" w:author="david lo" w:date="2020-12-09T14:17:00Z"/>
           <w:b/>
           <w:bCs/>
         </w:rPr>
@@ -3115,7 +2860,7 @@
     <w:p>
       <w:pPr>
         <w:rPr>
-          <w:ins w:id="201" w:author="david lo" w:date="2020-12-09T14:17:00Z"/>
+          <w:ins w:id="203" w:author="david lo" w:date="2020-12-09T14:17:00Z"/>
           <w:b/>
           <w:bCs/>
         </w:rPr>
@@ -3155,7 +2900,7 @@
     <w:p>
       <w:pPr>
         <w:jc w:val="both"/>
-        <w:pPrChange w:id="202" w:author="david lo" w:date="2020-12-09T15:27:00Z">
+        <w:pPrChange w:id="204" w:author="david lo" w:date="2020-12-09T15:27:00Z">
           <w:pPr/>
         </w:pPrChange>
       </w:pPr>
@@ -3163,43 +2908,22 @@
         <w:t xml:space="preserve">We use Python as our programming language. </w:t>
       </w:r>
       <w:r>
-        <w:t xml:space="preserve">To use </w:t>
-      </w:r>
-      <w:proofErr w:type="spellStart"/>
-      <w:r>
-        <w:t>XGBoost</w:t>
-      </w:r>
-      <w:proofErr w:type="spellEnd"/>
-      <w:r>
-        <w:t>, the library [</w:t>
-      </w:r>
-      <w:proofErr w:type="spellStart"/>
-      <w:r>
-        <w:t>py-xgboost</w:t>
-      </w:r>
-      <w:proofErr w:type="spellEnd"/>
-      <w:r>
-        <w:t xml:space="preserve">] is installed, together with other necessary libraries including </w:t>
-      </w:r>
-      <w:del w:id="203" w:author="david lo" w:date="2020-12-09T14:17:00Z">
+        <w:t xml:space="preserve">To use XGBoost, the library [py-xgboost] is installed, together with other necessary libraries including </w:t>
+      </w:r>
+      <w:del w:id="205" w:author="david lo" w:date="2020-12-09T14:17:00Z">
         <w:r>
           <w:delText>[</w:delText>
         </w:r>
       </w:del>
-      <w:proofErr w:type="spellStart"/>
-      <w:r>
-        <w:t>numpy</w:t>
-      </w:r>
-      <w:proofErr w:type="spellEnd"/>
-      <w:r>
-        <w:t>, pandas, scikit-learn</w:t>
-      </w:r>
-      <w:ins w:id="204" w:author="david lo" w:date="2020-12-09T12:12:00Z">
+      <w:r>
+        <w:t>numpy, pandas, scikit-learn</w:t>
+      </w:r>
+      <w:ins w:id="206" w:author="david lo" w:date="2020-12-09T12:12:00Z">
         <w:r>
           <w:t xml:space="preserve"> and matplotlib</w:t>
         </w:r>
       </w:ins>
-      <w:del w:id="205" w:author="david lo" w:date="2020-12-09T14:17:00Z">
+      <w:del w:id="207" w:author="david lo" w:date="2020-12-09T14:17:00Z">
         <w:r>
           <w:delText>]</w:delText>
         </w:r>
@@ -3215,7 +2939,7 @@
           <w:i/>
           <w:iCs/>
         </w:rPr>
-        <w:pPrChange w:id="206" w:author="david lo" w:date="2020-12-09T15:27:00Z">
+        <w:pPrChange w:id="208" w:author="david lo" w:date="2020-12-09T15:27:00Z">
           <w:pPr/>
         </w:pPrChange>
       </w:pPr>
@@ -3224,35 +2948,21 @@
           <w:i/>
           <w:iCs/>
         </w:rPr>
-        <w:t xml:space="preserve">Hyperparameters of </w:t>
-      </w:r>
-      <w:proofErr w:type="spellStart"/>
-      <w:r>
-        <w:rPr>
-          <w:i/>
-          <w:iCs/>
-        </w:rPr>
-        <w:t>XGBoost</w:t>
-      </w:r>
-      <w:proofErr w:type="spellEnd"/>
+        <w:t>Hyperparameters of XGBoost</w:t>
+      </w:r>
     </w:p>
     <w:p>
       <w:pPr>
         <w:jc w:val="both"/>
-        <w:pPrChange w:id="207" w:author="david lo" w:date="2020-12-09T15:27:00Z">
+        <w:pPrChange w:id="209" w:author="david lo" w:date="2020-12-09T15:27:00Z">
           <w:pPr/>
         </w:pPrChange>
       </w:pPr>
       <w:r>
         <w:t xml:space="preserve">Documentations of </w:t>
       </w:r>
-      <w:proofErr w:type="spellStart"/>
-      <w:r>
-        <w:t>XGBoost</w:t>
-      </w:r>
-      <w:proofErr w:type="spellEnd"/>
-      <w:r>
-        <w:t xml:space="preserve"> set out general parameters and parameters for tree boosters. The following are the important one we modelled:</w:t>
+      <w:r>
+        <w:t>XGBoost set out general parameters and parameters for tree boosters. The following are the important one we modelled:</w:t>
       </w:r>
     </w:p>
     <w:p>
@@ -3261,14 +2971,12 @@
           <w:tab w:val="left" w:pos="1843"/>
         </w:tabs>
       </w:pPr>
-      <w:proofErr w:type="spellStart"/>
       <w:r>
         <w:rPr>
           <w:highlight w:val="lightGray"/>
         </w:rPr>
         <w:t>learning_rate</w:t>
       </w:r>
-      <w:proofErr w:type="spellEnd"/>
       <w:r>
         <w:t xml:space="preserve">: </w:t>
       </w:r>
@@ -3285,7 +2993,7 @@
           <w:tab w:val="left" w:pos="1843"/>
         </w:tabs>
         <w:ind w:left="1843" w:hanging="1843"/>
-        <w:pPrChange w:id="208" w:author="david lo" w:date="2020-12-09T15:13:00Z">
+        <w:pPrChange w:id="210" w:author="david lo" w:date="2020-12-09T15:13:00Z">
           <w:pPr>
             <w:tabs>
               <w:tab w:val="left" w:pos="1843"/>
@@ -3293,14 +3001,12 @@
           </w:pPr>
         </w:pPrChange>
       </w:pPr>
-      <w:proofErr w:type="spellStart"/>
       <w:r>
         <w:rPr>
           <w:highlight w:val="lightGray"/>
         </w:rPr>
         <w:t>max_depth</w:t>
       </w:r>
-      <w:proofErr w:type="spellEnd"/>
       <w:r>
         <w:t xml:space="preserve">: </w:t>
       </w:r>
@@ -3310,7 +3016,7 @@
       <w:r>
         <w:t>which govern the training stumps on the depth level they could have</w:t>
       </w:r>
-      <w:ins w:id="209" w:author="david lo" w:date="2020-12-09T15:13:00Z">
+      <w:ins w:id="211" w:author="david lo" w:date="2020-12-09T15:13:00Z">
         <w:r>
           <w:t xml:space="preserve"> and is initially set to 5</w:t>
         </w:r>
@@ -3354,15 +3060,7 @@
         <w:t>]</w:t>
       </w:r>
       <w:r>
-        <w:t xml:space="preserve"> means that </w:t>
-      </w:r>
-      <w:proofErr w:type="spellStart"/>
-      <w:r>
-        <w:t>XGBoost</w:t>
-      </w:r>
-      <w:proofErr w:type="spellEnd"/>
-      <w:r>
-        <w:t xml:space="preserve"> would randomly sample half of the training data prior to growing trees. and this will prevent overfitting.</w:t>
+        <w:t xml:space="preserve"> means that XGBoost would randomly sample half of the training data prior to growing trees. and this will prevent overfitting.</w:t>
       </w:r>
     </w:p>
     <w:p>
@@ -3372,14 +3070,12 @@
         </w:tabs>
         <w:ind w:left="1843" w:hanging="1843"/>
       </w:pPr>
-      <w:proofErr w:type="spellStart"/>
       <w:r>
         <w:rPr>
           <w:highlight w:val="lightGray"/>
         </w:rPr>
         <w:t>colsample_bytree</w:t>
       </w:r>
-      <w:proofErr w:type="spellEnd"/>
       <w:r>
         <w:t xml:space="preserve">: </w:t>
       </w:r>
@@ -3402,14 +3098,12 @@
           <w:tab w:val="left" w:pos="1843"/>
         </w:tabs>
       </w:pPr>
-      <w:proofErr w:type="spellStart"/>
       <w:r>
         <w:rPr>
           <w:highlight w:val="lightGray"/>
         </w:rPr>
         <w:t>n_estimator</w:t>
       </w:r>
-      <w:proofErr w:type="spellEnd"/>
       <w:r>
         <w:t xml:space="preserve">: </w:t>
       </w:r>
@@ -3442,7 +3136,7 @@
       <w:r>
         <w:t xml:space="preserve">the default of objective is </w:t>
       </w:r>
-      <w:ins w:id="210" w:author="david lo" w:date="2020-12-09T14:56:00Z">
+      <w:ins w:id="212" w:author="david lo" w:date="2020-12-09T14:56:00Z">
         <w:r>
           <w:t xml:space="preserve">mean </w:t>
         </w:r>
@@ -3450,7 +3144,7 @@
       <w:r>
         <w:t>squared</w:t>
       </w:r>
-      <w:ins w:id="211" w:author="david lo" w:date="2020-12-09T14:56:00Z">
+      <w:ins w:id="213" w:author="david lo" w:date="2020-12-09T14:56:00Z">
         <w:r>
           <w:t xml:space="preserve"> </w:t>
         </w:r>
@@ -3462,23 +3156,15 @@
     <w:p>
       <w:pPr>
         <w:rPr>
-          <w:ins w:id="212" w:author="david lo" w:date="2020-12-09T15:12:00Z"/>
-        </w:rPr>
-      </w:pPr>
-      <w:ins w:id="213" w:author="david lo" w:date="2020-12-09T15:11:00Z">
-        <w:r>
-          <w:t xml:space="preserve">In the </w:t>
-        </w:r>
-        <w:proofErr w:type="spellStart"/>
-        <w:r>
-          <w:t>Jupyter</w:t>
-        </w:r>
-        <w:proofErr w:type="spellEnd"/>
-        <w:r>
-          <w:t xml:space="preserve"> Notebook, a </w:t>
-        </w:r>
-      </w:ins>
-      <w:ins w:id="214" w:author="david lo" w:date="2020-12-09T15:12:00Z">
+          <w:ins w:id="214" w:author="david lo" w:date="2020-12-09T15:12:00Z"/>
+        </w:rPr>
+      </w:pPr>
+      <w:ins w:id="215" w:author="david lo" w:date="2020-12-09T15:11:00Z">
+        <w:r>
+          <w:t xml:space="preserve">In the Jupyter Notebook, a </w:t>
+        </w:r>
+      </w:ins>
+      <w:ins w:id="216" w:author="david lo" w:date="2020-12-09T15:12:00Z">
         <w:r>
           <w:t>dictionary is defined to store the above hyperparameters:</w:t>
         </w:r>
@@ -3487,13 +3173,13 @@
     <w:p>
       <w:pPr>
         <w:rPr>
-          <w:ins w:id="215" w:author="david lo" w:date="2020-12-09T15:13:00Z"/>
+          <w:ins w:id="217" w:author="david lo" w:date="2020-12-09T15:13:00Z"/>
           <w:rFonts w:ascii="Consolas" w:hAnsi="Consolas"/>
           <w:sz w:val="20"/>
           <w:szCs w:val="20"/>
-          <w:rPrChange w:id="216" w:author="david lo" w:date="2020-12-09T15:14:00Z">
+          <w:rPrChange w:id="218" w:author="david lo" w:date="2020-12-09T15:14:00Z">
             <w:rPr>
-              <w:ins w:id="217" w:author="david lo" w:date="2020-12-09T15:13:00Z"/>
+              <w:ins w:id="219" w:author="david lo" w:date="2020-12-09T15:13:00Z"/>
             </w:rPr>
           </w:rPrChange>
         </w:rPr>
@@ -3512,7 +3198,7 @@
           <w:insideV w:val="none" w:sz="0" w:space="0" w:color="auto"/>
         </w:tblBorders>
         <w:tblLook w:val="04A0" w:firstRow="1" w:lastRow="0" w:firstColumn="1" w:lastColumn="0" w:noHBand="0" w:noVBand="1"/>
-        <w:tblPrChange w:id="218" w:author="david lo" w:date="2020-12-09T15:15:00Z">
+        <w:tblPrChange w:id="220" w:author="david lo" w:date="2020-12-09T15:15:00Z">
           <w:tblPr>
             <w:tblStyle w:val="TableGrid"/>
             <w:tblW w:w="0" w:type="auto"/>
@@ -3522,7 +3208,7 @@
       </w:tblPr>
       <w:tblGrid>
         <w:gridCol w:w="9016"/>
-        <w:tblGridChange w:id="219">
+        <w:tblGridChange w:id="221">
           <w:tblGrid>
             <w:gridCol w:w="9016"/>
           </w:tblGrid>
@@ -3530,13 +3216,13 @@
       </w:tblGrid>
       <w:tr>
         <w:trPr>
-          <w:ins w:id="220" w:author="david lo" w:date="2020-12-09T15:14:00Z"/>
+          <w:ins w:id="222" w:author="david lo" w:date="2020-12-09T15:14:00Z"/>
         </w:trPr>
         <w:tc>
           <w:tcPr>
             <w:tcW w:w="9016" w:type="dxa"/>
             <w:shd w:val="clear" w:color="auto" w:fill="E7E6E6" w:themeFill="background2"/>
-            <w:tcPrChange w:id="221" w:author="david lo" w:date="2020-12-09T15:15:00Z">
+            <w:tcPrChange w:id="223" w:author="david lo" w:date="2020-12-09T15:15:00Z">
               <w:tcPr>
                 <w:tcW w:w="9016" w:type="dxa"/>
               </w:tcPr>
@@ -3546,56 +3232,24 @@
             <w:pPr>
               <w:ind w:left="1023" w:hanging="992"/>
               <w:rPr>
-                <w:ins w:id="222" w:author="david lo" w:date="2020-12-09T15:14:00Z"/>
+                <w:ins w:id="224" w:author="david lo" w:date="2020-12-09T15:14:00Z"/>
                 <w:rFonts w:ascii="Courier New" w:hAnsi="Courier New" w:cs="Courier New"/>
                 <w:sz w:val="20"/>
                 <w:szCs w:val="20"/>
-                <w:rPrChange w:id="223" w:author="david lo" w:date="2020-12-09T15:24:00Z">
+                <w:rPrChange w:id="225" w:author="david lo" w:date="2020-12-09T15:24:00Z">
                   <w:rPr>
-                    <w:ins w:id="224" w:author="david lo" w:date="2020-12-09T15:14:00Z"/>
+                    <w:ins w:id="226" w:author="david lo" w:date="2020-12-09T15:14:00Z"/>
                     <w:rFonts w:ascii="Consolas" w:hAnsi="Consolas"/>
                     <w:sz w:val="20"/>
                     <w:szCs w:val="20"/>
                   </w:rPr>
                 </w:rPrChange>
               </w:rPr>
-              <w:pPrChange w:id="225" w:author="david lo" w:date="2020-12-09T15:15:00Z">
+              <w:pPrChange w:id="227" w:author="david lo" w:date="2020-12-09T15:15:00Z">
                 <w:pPr/>
               </w:pPrChange>
             </w:pPr>
-            <w:ins w:id="226" w:author="david lo" w:date="2020-12-09T15:14:00Z">
-              <w:r>
-                <w:rPr>
-                  <w:rFonts w:ascii="Courier New" w:hAnsi="Courier New" w:cs="Courier New"/>
-                  <w:sz w:val="20"/>
-                  <w:szCs w:val="20"/>
-                  <w:rPrChange w:id="227" w:author="david lo" w:date="2020-12-09T15:24:00Z">
-                    <w:rPr>
-                      <w:rFonts w:ascii="Consolas" w:hAnsi="Consolas"/>
-                      <w:sz w:val="20"/>
-                      <w:szCs w:val="20"/>
-                    </w:rPr>
-                  </w:rPrChange>
-                </w:rPr>
-                <w:t>params = {“objective”: “</w:t>
-              </w:r>
-              <w:proofErr w:type="spellStart"/>
-              <w:r>
-                <w:rPr>
-                  <w:rFonts w:ascii="Courier New" w:hAnsi="Courier New" w:cs="Courier New"/>
-                  <w:sz w:val="20"/>
-                  <w:szCs w:val="20"/>
-                  <w:rPrChange w:id="228" w:author="david lo" w:date="2020-12-09T15:24:00Z">
-                    <w:rPr>
-                      <w:rFonts w:ascii="Consolas" w:hAnsi="Consolas"/>
-                      <w:sz w:val="20"/>
-                      <w:szCs w:val="20"/>
-                    </w:rPr>
-                  </w:rPrChange>
-                </w:rPr>
-                <w:t>reg:linear</w:t>
-              </w:r>
-              <w:proofErr w:type="spellEnd"/>
+            <w:ins w:id="228" w:author="david lo" w:date="2020-12-09T15:14:00Z">
               <w:r>
                 <w:rPr>
                   <w:rFonts w:ascii="Courier New" w:hAnsi="Courier New" w:cs="Courier New"/>
@@ -3609,110 +3263,14 @@
                     </w:rPr>
                   </w:rPrChange>
                 </w:rPr>
-                <w:t>”, “</w:t>
-              </w:r>
-              <w:proofErr w:type="spellStart"/>
-              <w:r>
-                <w:rPr>
-                  <w:rFonts w:ascii="Courier New" w:hAnsi="Courier New" w:cs="Courier New"/>
-                  <w:sz w:val="20"/>
-                  <w:szCs w:val="20"/>
-                  <w:rPrChange w:id="230" w:author="david lo" w:date="2020-12-09T15:24:00Z">
-                    <w:rPr>
-                      <w:rFonts w:ascii="Consolas" w:hAnsi="Consolas"/>
-                      <w:sz w:val="20"/>
-                      <w:szCs w:val="20"/>
-                    </w:rPr>
-                  </w:rPrChange>
-                </w:rPr>
-                <w:t>colsample_bytree</w:t>
-              </w:r>
-              <w:proofErr w:type="spellEnd"/>
-              <w:r>
-                <w:rPr>
-                  <w:rFonts w:ascii="Courier New" w:hAnsi="Courier New" w:cs="Courier New"/>
-                  <w:sz w:val="20"/>
-                  <w:szCs w:val="20"/>
-                  <w:rPrChange w:id="231" w:author="david lo" w:date="2020-12-09T15:24:00Z">
-                    <w:rPr>
-                      <w:rFonts w:ascii="Consolas" w:hAnsi="Consolas"/>
-                      <w:sz w:val="20"/>
-                      <w:szCs w:val="20"/>
-                    </w:rPr>
-                  </w:rPrChange>
-                </w:rPr>
-                <w:t>”: 0.3, “</w:t>
-              </w:r>
-              <w:proofErr w:type="spellStart"/>
-              <w:r>
-                <w:rPr>
-                  <w:rFonts w:ascii="Courier New" w:hAnsi="Courier New" w:cs="Courier New"/>
-                  <w:sz w:val="20"/>
-                  <w:szCs w:val="20"/>
-                  <w:rPrChange w:id="232" w:author="david lo" w:date="2020-12-09T15:24:00Z">
-                    <w:rPr>
-                      <w:rFonts w:ascii="Consolas" w:hAnsi="Consolas"/>
-                      <w:sz w:val="20"/>
-                      <w:szCs w:val="20"/>
-                    </w:rPr>
-                  </w:rPrChange>
-                </w:rPr>
-                <w:t>learning_rate</w:t>
-              </w:r>
-              <w:proofErr w:type="spellEnd"/>
-              <w:r>
-                <w:rPr>
-                  <w:rFonts w:ascii="Courier New" w:hAnsi="Courier New" w:cs="Courier New"/>
-                  <w:sz w:val="20"/>
-                  <w:szCs w:val="20"/>
-                  <w:rPrChange w:id="233" w:author="david lo" w:date="2020-12-09T15:24:00Z">
-                    <w:rPr>
-                      <w:rFonts w:ascii="Consolas" w:hAnsi="Consolas"/>
-                      <w:sz w:val="20"/>
-                      <w:szCs w:val="20"/>
-                    </w:rPr>
-                  </w:rPrChange>
-                </w:rPr>
-                <w:t>”: 0.1, “</w:t>
-              </w:r>
-              <w:proofErr w:type="spellStart"/>
-              <w:r>
-                <w:rPr>
-                  <w:rFonts w:ascii="Courier New" w:hAnsi="Courier New" w:cs="Courier New"/>
-                  <w:sz w:val="20"/>
-                  <w:szCs w:val="20"/>
-                  <w:rPrChange w:id="234" w:author="david lo" w:date="2020-12-09T15:24:00Z">
-                    <w:rPr>
-                      <w:rFonts w:ascii="Consolas" w:hAnsi="Consolas"/>
-                      <w:sz w:val="20"/>
-                      <w:szCs w:val="20"/>
-                    </w:rPr>
-                  </w:rPrChange>
-                </w:rPr>
-                <w:t>max_depth</w:t>
-              </w:r>
-              <w:proofErr w:type="spellEnd"/>
-              <w:r>
-                <w:rPr>
-                  <w:rFonts w:ascii="Courier New" w:hAnsi="Courier New" w:cs="Courier New"/>
-                  <w:sz w:val="20"/>
-                  <w:szCs w:val="20"/>
-                  <w:rPrChange w:id="235" w:author="david lo" w:date="2020-12-09T15:24:00Z">
-                    <w:rPr>
-                      <w:rFonts w:ascii="Consolas" w:hAnsi="Consolas"/>
-                      <w:sz w:val="20"/>
-                      <w:szCs w:val="20"/>
-                    </w:rPr>
-                  </w:rPrChange>
-                </w:rPr>
-                <w:t>”: 5, “alpha”: 10}</w:t>
+                <w:t>params = {“objective”: “reg:linear”, “colsample_bytree”: 0.3, “learning_rate”: 0.1, “max_depth”: 5, “alpha”: 10}</w:t>
               </w:r>
             </w:ins>
           </w:p>
           <w:p>
             <w:pPr>
               <w:rPr>
-                <w:ins w:id="236" w:author="david lo" w:date="2020-12-09T15:14:00Z"/>
+                <w:ins w:id="230" w:author="david lo" w:date="2020-12-09T15:14:00Z"/>
               </w:rPr>
             </w:pPr>
           </w:p>
@@ -3722,14 +3280,14 @@
     <w:p>
       <w:pPr>
         <w:rPr>
-          <w:ins w:id="237" w:author="david lo" w:date="2020-12-09T15:11:00Z"/>
+          <w:ins w:id="231" w:author="david lo" w:date="2020-12-09T15:11:00Z"/>
         </w:rPr>
       </w:pPr>
     </w:p>
     <w:p>
       <w:pPr>
         <w:jc w:val="both"/>
-        <w:pPrChange w:id="238" w:author="david lo" w:date="2020-12-09T15:27:00Z">
+        <w:pPrChange w:id="232" w:author="david lo" w:date="2020-12-09T15:27:00Z">
           <w:pPr/>
         </w:pPrChange>
       </w:pPr>
@@ -3740,24 +3298,24 @@
     <w:p>
       <w:pPr>
         <w:rPr>
-          <w:del w:id="239" w:author="david lo" w:date="2020-12-09T15:15:00Z"/>
-        </w:rPr>
-      </w:pPr>
-    </w:p>
-    <w:p>
-      <w:pPr>
-        <w:rPr>
-          <w:del w:id="240" w:author="david lo" w:date="2020-12-09T15:15:00Z"/>
-        </w:rPr>
-      </w:pPr>
-    </w:p>
-    <w:p>
-      <w:pPr>
-        <w:rPr>
-          <w:del w:id="241" w:author="david lo" w:date="2020-12-09T15:15:00Z"/>
-        </w:rPr>
-      </w:pPr>
-      <w:del w:id="242" w:author="david lo" w:date="2020-12-09T15:15:00Z">
+          <w:del w:id="233" w:author="david lo" w:date="2020-12-09T15:15:00Z"/>
+        </w:rPr>
+      </w:pPr>
+    </w:p>
+    <w:p>
+      <w:pPr>
+        <w:rPr>
+          <w:del w:id="234" w:author="david lo" w:date="2020-12-09T15:15:00Z"/>
+        </w:rPr>
+      </w:pPr>
+    </w:p>
+    <w:p>
+      <w:pPr>
+        <w:rPr>
+          <w:del w:id="235" w:author="david lo" w:date="2020-12-09T15:15:00Z"/>
+        </w:rPr>
+      </w:pPr>
+      <w:del w:id="236" w:author="david lo" w:date="2020-12-09T15:15:00Z">
         <w:r>
           <w:delText xml:space="preserve"> </w:delText>
         </w:r>
@@ -3766,7 +3324,7 @@
     <w:p>
       <w:pPr>
         <w:rPr>
-          <w:del w:id="243" w:author="david lo" w:date="2020-12-09T15:15:00Z"/>
+          <w:del w:id="237" w:author="david lo" w:date="2020-12-09T15:15:00Z"/>
         </w:rPr>
       </w:pPr>
     </w:p>
@@ -3790,7 +3348,7 @@
     <w:p>
       <w:pPr>
         <w:rPr>
-          <w:ins w:id="244" w:author="david lo" w:date="2020-12-09T15:18:00Z"/>
+          <w:ins w:id="238" w:author="david lo" w:date="2020-12-09T15:18:00Z"/>
         </w:rPr>
       </w:pPr>
     </w:p>
@@ -3798,140 +3356,89 @@
       <w:pPr>
         <w:jc w:val="both"/>
         <w:rPr>
-          <w:ins w:id="245" w:author="david lo" w:date="2020-12-09T15:22:00Z"/>
-          <w:rPrChange w:id="246" w:author="david lo" w:date="2020-12-09T15:22:00Z">
+          <w:ins w:id="239" w:author="david lo" w:date="2020-12-09T15:22:00Z"/>
+          <w:rPrChange w:id="240" w:author="david lo" w:date="2020-12-09T15:22:00Z">
             <w:rPr>
-              <w:ins w:id="247" w:author="david lo" w:date="2020-12-09T15:22:00Z"/>
+              <w:ins w:id="241" w:author="david lo" w:date="2020-12-09T15:22:00Z"/>
               <w:rFonts w:ascii="Consolas" w:hAnsi="Consolas"/>
               <w:sz w:val="20"/>
               <w:szCs w:val="20"/>
             </w:rPr>
           </w:rPrChange>
         </w:rPr>
-        <w:pPrChange w:id="248" w:author="david lo" w:date="2020-12-09T15:27:00Z">
+        <w:pPrChange w:id="242" w:author="david lo" w:date="2020-12-09T15:27:00Z">
           <w:pPr/>
         </w:pPrChange>
       </w:pPr>
-      <w:ins w:id="249" w:author="david lo" w:date="2020-12-09T15:19:00Z">
+      <w:ins w:id="243" w:author="david lo" w:date="2020-12-09T15:19:00Z">
         <w:r>
           <w:t xml:space="preserve">Estimating the first day return of the IPO is a regression problem. </w:t>
         </w:r>
       </w:ins>
-      <w:ins w:id="250" w:author="david lo" w:date="2020-12-09T15:18:00Z">
-        <w:r>
-          <w:t xml:space="preserve">We applied the </w:t>
-        </w:r>
-        <w:proofErr w:type="spellStart"/>
-        <w:r>
-          <w:t>XGBoost</w:t>
-        </w:r>
-        <w:proofErr w:type="spellEnd"/>
-        <w:r>
-          <w:t xml:space="preserve"> library of Python and called the </w:t>
-        </w:r>
-        <w:proofErr w:type="spellStart"/>
+      <w:ins w:id="244" w:author="david lo" w:date="2020-12-09T15:18:00Z">
+        <w:r>
+          <w:t xml:space="preserve">We applied the XGBoost library of Python and called the </w:t>
+        </w:r>
         <w:r>
           <w:rPr>
             <w:rFonts w:ascii="Courier New" w:hAnsi="Courier New" w:cs="Courier New"/>
-            <w:rPrChange w:id="251" w:author="david lo" w:date="2020-12-09T15:27:00Z">
+            <w:rPrChange w:id="245" w:author="david lo" w:date="2020-12-09T15:27:00Z">
               <w:rPr/>
             </w:rPrChange>
           </w:rPr>
-          <w:t>XGBRegressor</w:t>
-        </w:r>
-        <w:proofErr w:type="spellEnd"/>
+          <w:t>XGBRegressor()</w:t>
+        </w:r>
+        <w:r>
+          <w:t xml:space="preserve"> </w:t>
+        </w:r>
+      </w:ins>
+      <w:ins w:id="246" w:author="david lo" w:date="2020-12-09T15:19:00Z">
+        <w:r>
+          <w:t xml:space="preserve">class </w:t>
+        </w:r>
+      </w:ins>
+      <w:ins w:id="247" w:author="david lo" w:date="2020-12-09T15:18:00Z">
+        <w:r>
+          <w:t>to instantiate an XGBoost regressor object</w:t>
+        </w:r>
+      </w:ins>
+      <w:ins w:id="248" w:author="david lo" w:date="2020-12-09T15:19:00Z">
+        <w:r>
+          <w:t xml:space="preserve">. </w:t>
+        </w:r>
+      </w:ins>
+      <w:ins w:id="249" w:author="david lo" w:date="2020-12-09T15:20:00Z">
+        <w:r>
+          <w:t xml:space="preserve">XGBoost </w:t>
+        </w:r>
+        <w:r>
+          <w:lastRenderedPageBreak/>
+          <w:t xml:space="preserve">is capable of learning classification problems, which could be done by calling the </w:t>
+        </w:r>
         <w:r>
           <w:rPr>
             <w:rFonts w:ascii="Courier New" w:hAnsi="Courier New" w:cs="Courier New"/>
-            <w:rPrChange w:id="252" w:author="david lo" w:date="2020-12-09T15:27:00Z">
+            <w:rPrChange w:id="250" w:author="david lo" w:date="2020-12-09T15:27:00Z">
               <w:rPr/>
             </w:rPrChange>
           </w:rPr>
-          <w:t>()</w:t>
-        </w:r>
-        <w:r>
-          <w:t xml:space="preserve"> </w:t>
-        </w:r>
-      </w:ins>
-      <w:ins w:id="253" w:author="david lo" w:date="2020-12-09T15:19:00Z">
-        <w:r>
-          <w:t xml:space="preserve">class </w:t>
-        </w:r>
-      </w:ins>
-      <w:ins w:id="254" w:author="david lo" w:date="2020-12-09T15:18:00Z">
-        <w:r>
-          <w:t xml:space="preserve">to instantiate an </w:t>
-        </w:r>
-        <w:proofErr w:type="spellStart"/>
-        <w:r>
-          <w:t>XGBoost</w:t>
-        </w:r>
-        <w:proofErr w:type="spellEnd"/>
-        <w:r>
-          <w:t xml:space="preserve"> regressor object</w:t>
-        </w:r>
-      </w:ins>
-      <w:ins w:id="255" w:author="david lo" w:date="2020-12-09T15:19:00Z">
-        <w:r>
-          <w:t xml:space="preserve">. </w:t>
-        </w:r>
-      </w:ins>
-      <w:proofErr w:type="spellStart"/>
-      <w:ins w:id="256" w:author="david lo" w:date="2020-12-09T15:20:00Z">
-        <w:r>
-          <w:t>XGBoost</w:t>
-        </w:r>
-        <w:proofErr w:type="spellEnd"/>
-        <w:r>
-          <w:t xml:space="preserve"> </w:t>
-        </w:r>
-        <w:r>
-          <w:lastRenderedPageBreak/>
-          <w:t xml:space="preserve">is capable of learning classification problems, which could be done by calling the </w:t>
-        </w:r>
-        <w:proofErr w:type="spellStart"/>
-        <w:r>
-          <w:rPr>
-            <w:rFonts w:ascii="Courier New" w:hAnsi="Courier New" w:cs="Courier New"/>
-            <w:rPrChange w:id="257" w:author="david lo" w:date="2020-12-09T15:27:00Z">
-              <w:rPr/>
-            </w:rPrChange>
-          </w:rPr>
-          <w:t>XGBClassifier</w:t>
-        </w:r>
-        <w:proofErr w:type="spellEnd"/>
-        <w:r>
-          <w:rPr>
-            <w:rFonts w:ascii="Courier New" w:hAnsi="Courier New" w:cs="Courier New"/>
-            <w:rPrChange w:id="258" w:author="david lo" w:date="2020-12-09T15:27:00Z">
-              <w:rPr/>
-            </w:rPrChange>
-          </w:rPr>
-          <w:t>()</w:t>
+          <w:t>XGBClassifier()</w:t>
         </w:r>
         <w:r>
           <w:t xml:space="preserve"> class instead. </w:t>
         </w:r>
       </w:ins>
-      <w:ins w:id="259" w:author="david lo" w:date="2020-12-09T15:21:00Z">
-        <w:r>
-          <w:t xml:space="preserve">In </w:t>
-        </w:r>
-        <w:proofErr w:type="spellStart"/>
-        <w:r>
-          <w:t>Jupyter</w:t>
-        </w:r>
-        <w:proofErr w:type="spellEnd"/>
-        <w:r>
-          <w:t xml:space="preserve"> Notebook, the following line</w:t>
-        </w:r>
-      </w:ins>
-      <w:ins w:id="260" w:author="david lo" w:date="2020-12-09T15:25:00Z">
+      <w:ins w:id="251" w:author="david lo" w:date="2020-12-09T15:21:00Z">
+        <w:r>
+          <w:t>In Jupyter Notebook, the following line</w:t>
+        </w:r>
+      </w:ins>
+      <w:ins w:id="252" w:author="david lo" w:date="2020-12-09T15:25:00Z">
         <w:r>
           <w:t>s of code</w:t>
         </w:r>
       </w:ins>
-      <w:ins w:id="261" w:author="david lo" w:date="2020-12-09T15:21:00Z">
+      <w:ins w:id="253" w:author="david lo" w:date="2020-12-09T15:21:00Z">
         <w:r>
           <w:t xml:space="preserve"> was executed:</w:t>
         </w:r>
@@ -3956,7 +3463,7 @@
       </w:tblGrid>
       <w:tr>
         <w:trPr>
-          <w:ins w:id="262" w:author="david lo" w:date="2020-12-09T15:22:00Z"/>
+          <w:ins w:id="254" w:author="david lo" w:date="2020-12-09T15:22:00Z"/>
         </w:trPr>
         <w:tc>
           <w:tcPr>
@@ -3967,20 +3474,19 @@
             <w:pPr>
               <w:ind w:left="1023" w:hanging="992"/>
               <w:rPr>
-                <w:ins w:id="263" w:author="david lo" w:date="2020-12-09T15:25:00Z"/>
+                <w:ins w:id="255" w:author="david lo" w:date="2020-12-09T15:25:00Z"/>
                 <w:rFonts w:ascii="Courier New" w:hAnsi="Courier New" w:cs="Courier New"/>
                 <w:sz w:val="20"/>
                 <w:szCs w:val="20"/>
               </w:rPr>
             </w:pPr>
-            <w:proofErr w:type="spellStart"/>
-            <w:ins w:id="264" w:author="david lo" w:date="2020-12-09T15:22:00Z">
+            <w:ins w:id="256" w:author="david lo" w:date="2020-12-09T15:22:00Z">
               <w:r>
                 <w:rPr>
                   <w:rFonts w:ascii="Courier New" w:hAnsi="Courier New" w:cs="Courier New"/>
                   <w:sz w:val="20"/>
                   <w:szCs w:val="20"/>
-                  <w:rPrChange w:id="265" w:author="david lo" w:date="2020-12-09T15:24:00Z">
+                  <w:rPrChange w:id="257" w:author="david lo" w:date="2020-12-09T15:24:00Z">
                     <w:rPr>
                       <w:rFonts w:ascii="Consolas" w:hAnsi="Consolas"/>
                       <w:sz w:val="20"/>
@@ -3988,15 +3494,16 @@
                     </w:rPr>
                   </w:rPrChange>
                 </w:rPr>
-                <w:t>rg_reg</w:t>
+                <w:t>rg_reg = xgb.XGBRegressor(objective = ‘reg:linear’, colsample_bytree = 0.3, learning_r</w:t>
               </w:r>
-              <w:proofErr w:type="spellEnd"/>
+            </w:ins>
+            <w:ins w:id="258" w:author="david lo" w:date="2020-12-09T15:23:00Z">
               <w:r>
                 <w:rPr>
                   <w:rFonts w:ascii="Courier New" w:hAnsi="Courier New" w:cs="Courier New"/>
                   <w:sz w:val="20"/>
                   <w:szCs w:val="20"/>
-                  <w:rPrChange w:id="266" w:author="david lo" w:date="2020-12-09T15:24:00Z">
+                  <w:rPrChange w:id="259" w:author="david lo" w:date="2020-12-09T15:24:00Z">
                     <w:rPr>
                       <w:rFonts w:ascii="Consolas" w:hAnsi="Consolas"/>
                       <w:sz w:val="20"/>
@@ -4004,216 +3511,7 @@
                     </w:rPr>
                   </w:rPrChange>
                 </w:rPr>
-                <w:t xml:space="preserve"> = </w:t>
-              </w:r>
-              <w:proofErr w:type="spellStart"/>
-              <w:r>
-                <w:rPr>
-                  <w:rFonts w:ascii="Courier New" w:hAnsi="Courier New" w:cs="Courier New"/>
-                  <w:sz w:val="20"/>
-                  <w:szCs w:val="20"/>
-                  <w:rPrChange w:id="267" w:author="david lo" w:date="2020-12-09T15:24:00Z">
-                    <w:rPr>
-                      <w:rFonts w:ascii="Consolas" w:hAnsi="Consolas"/>
-                      <w:sz w:val="20"/>
-                      <w:szCs w:val="20"/>
-                    </w:rPr>
-                  </w:rPrChange>
-                </w:rPr>
-                <w:t>xgb.XGBRegressor</w:t>
-              </w:r>
-              <w:proofErr w:type="spellEnd"/>
-              <w:r>
-                <w:rPr>
-                  <w:rFonts w:ascii="Courier New" w:hAnsi="Courier New" w:cs="Courier New"/>
-                  <w:sz w:val="20"/>
-                  <w:szCs w:val="20"/>
-                  <w:rPrChange w:id="268" w:author="david lo" w:date="2020-12-09T15:24:00Z">
-                    <w:rPr>
-                      <w:rFonts w:ascii="Consolas" w:hAnsi="Consolas"/>
-                      <w:sz w:val="20"/>
-                      <w:szCs w:val="20"/>
-                    </w:rPr>
-                  </w:rPrChange>
-                </w:rPr>
-                <w:t>(objective = ‘</w:t>
-              </w:r>
-              <w:proofErr w:type="spellStart"/>
-              <w:r>
-                <w:rPr>
-                  <w:rFonts w:ascii="Courier New" w:hAnsi="Courier New" w:cs="Courier New"/>
-                  <w:sz w:val="20"/>
-                  <w:szCs w:val="20"/>
-                  <w:rPrChange w:id="269" w:author="david lo" w:date="2020-12-09T15:24:00Z">
-                    <w:rPr>
-                      <w:rFonts w:ascii="Consolas" w:hAnsi="Consolas"/>
-                      <w:sz w:val="20"/>
-                      <w:szCs w:val="20"/>
-                    </w:rPr>
-                  </w:rPrChange>
-                </w:rPr>
-                <w:t>reg:linear</w:t>
-              </w:r>
-              <w:proofErr w:type="spellEnd"/>
-              <w:r>
-                <w:rPr>
-                  <w:rFonts w:ascii="Courier New" w:hAnsi="Courier New" w:cs="Courier New"/>
-                  <w:sz w:val="20"/>
-                  <w:szCs w:val="20"/>
-                  <w:rPrChange w:id="270" w:author="david lo" w:date="2020-12-09T15:24:00Z">
-                    <w:rPr>
-                      <w:rFonts w:ascii="Consolas" w:hAnsi="Consolas"/>
-                      <w:sz w:val="20"/>
-                      <w:szCs w:val="20"/>
-                    </w:rPr>
-                  </w:rPrChange>
-                </w:rPr>
-                <w:t xml:space="preserve">’, </w:t>
-              </w:r>
-              <w:proofErr w:type="spellStart"/>
-              <w:r>
-                <w:rPr>
-                  <w:rFonts w:ascii="Courier New" w:hAnsi="Courier New" w:cs="Courier New"/>
-                  <w:sz w:val="20"/>
-                  <w:szCs w:val="20"/>
-                  <w:rPrChange w:id="271" w:author="david lo" w:date="2020-12-09T15:24:00Z">
-                    <w:rPr>
-                      <w:rFonts w:ascii="Consolas" w:hAnsi="Consolas"/>
-                      <w:sz w:val="20"/>
-                      <w:szCs w:val="20"/>
-                    </w:rPr>
-                  </w:rPrChange>
-                </w:rPr>
-                <w:t>colsample_bytree</w:t>
-              </w:r>
-              <w:proofErr w:type="spellEnd"/>
-              <w:r>
-                <w:rPr>
-                  <w:rFonts w:ascii="Courier New" w:hAnsi="Courier New" w:cs="Courier New"/>
-                  <w:sz w:val="20"/>
-                  <w:szCs w:val="20"/>
-                  <w:rPrChange w:id="272" w:author="david lo" w:date="2020-12-09T15:24:00Z">
-                    <w:rPr>
-                      <w:rFonts w:ascii="Consolas" w:hAnsi="Consolas"/>
-                      <w:sz w:val="20"/>
-                      <w:szCs w:val="20"/>
-                    </w:rPr>
-                  </w:rPrChange>
-                </w:rPr>
-                <w:t xml:space="preserve"> = 0.3, </w:t>
-              </w:r>
-              <w:proofErr w:type="spellStart"/>
-              <w:r>
-                <w:rPr>
-                  <w:rFonts w:ascii="Courier New" w:hAnsi="Courier New" w:cs="Courier New"/>
-                  <w:sz w:val="20"/>
-                  <w:szCs w:val="20"/>
-                  <w:rPrChange w:id="273" w:author="david lo" w:date="2020-12-09T15:24:00Z">
-                    <w:rPr>
-                      <w:rFonts w:ascii="Consolas" w:hAnsi="Consolas"/>
-                      <w:sz w:val="20"/>
-                      <w:szCs w:val="20"/>
-                    </w:rPr>
-                  </w:rPrChange>
-                </w:rPr>
-                <w:t>learning_r</w:t>
-              </w:r>
-            </w:ins>
-            <w:ins w:id="274" w:author="david lo" w:date="2020-12-09T15:23:00Z">
-              <w:r>
-                <w:rPr>
-                  <w:rFonts w:ascii="Courier New" w:hAnsi="Courier New" w:cs="Courier New"/>
-                  <w:sz w:val="20"/>
-                  <w:szCs w:val="20"/>
-                  <w:rPrChange w:id="275" w:author="david lo" w:date="2020-12-09T15:24:00Z">
-                    <w:rPr>
-                      <w:rFonts w:ascii="Consolas" w:hAnsi="Consolas"/>
-                      <w:sz w:val="20"/>
-                      <w:szCs w:val="20"/>
-                    </w:rPr>
-                  </w:rPrChange>
-                </w:rPr>
-                <w:t>ate</w:t>
-              </w:r>
-              <w:proofErr w:type="spellEnd"/>
-              <w:r>
-                <w:rPr>
-                  <w:rFonts w:ascii="Courier New" w:hAnsi="Courier New" w:cs="Courier New"/>
-                  <w:sz w:val="20"/>
-                  <w:szCs w:val="20"/>
-                  <w:rPrChange w:id="276" w:author="david lo" w:date="2020-12-09T15:24:00Z">
-                    <w:rPr>
-                      <w:rFonts w:ascii="Consolas" w:hAnsi="Consolas"/>
-                      <w:sz w:val="20"/>
-                      <w:szCs w:val="20"/>
-                    </w:rPr>
-                  </w:rPrChange>
-                </w:rPr>
-                <w:t xml:space="preserve"> = 0.1, </w:t>
-              </w:r>
-              <w:proofErr w:type="spellStart"/>
-              <w:r>
-                <w:rPr>
-                  <w:rFonts w:ascii="Courier New" w:hAnsi="Courier New" w:cs="Courier New"/>
-                  <w:sz w:val="20"/>
-                  <w:szCs w:val="20"/>
-                  <w:rPrChange w:id="277" w:author="david lo" w:date="2020-12-09T15:24:00Z">
-                    <w:rPr>
-                      <w:rFonts w:ascii="Consolas" w:hAnsi="Consolas"/>
-                      <w:sz w:val="20"/>
-                      <w:szCs w:val="20"/>
-                    </w:rPr>
-                  </w:rPrChange>
-                </w:rPr>
-                <w:t>max_depth</w:t>
-              </w:r>
-              <w:proofErr w:type="spellEnd"/>
-              <w:r>
-                <w:rPr>
-                  <w:rFonts w:ascii="Courier New" w:hAnsi="Courier New" w:cs="Courier New"/>
-                  <w:sz w:val="20"/>
-                  <w:szCs w:val="20"/>
-                  <w:rPrChange w:id="278" w:author="david lo" w:date="2020-12-09T15:24:00Z">
-                    <w:rPr>
-                      <w:rFonts w:ascii="Consolas" w:hAnsi="Consolas"/>
-                      <w:sz w:val="20"/>
-                      <w:szCs w:val="20"/>
-                    </w:rPr>
-                  </w:rPrChange>
-                </w:rPr>
-                <w:t xml:space="preserve"> = 5, </w:t>
-              </w:r>
-              <w:proofErr w:type="spellStart"/>
-              <w:r>
-                <w:rPr>
-                  <w:rFonts w:ascii="Courier New" w:hAnsi="Courier New" w:cs="Courier New"/>
-                  <w:sz w:val="20"/>
-                  <w:szCs w:val="20"/>
-                  <w:rPrChange w:id="279" w:author="david lo" w:date="2020-12-09T15:24:00Z">
-                    <w:rPr>
-                      <w:rFonts w:ascii="Consolas" w:hAnsi="Consolas"/>
-                      <w:sz w:val="20"/>
-                      <w:szCs w:val="20"/>
-                    </w:rPr>
-                  </w:rPrChange>
-                </w:rPr>
-                <w:t>n_estimators</w:t>
-              </w:r>
-              <w:proofErr w:type="spellEnd"/>
-              <w:r>
-                <w:rPr>
-                  <w:rFonts w:ascii="Courier New" w:hAnsi="Courier New" w:cs="Courier New"/>
-                  <w:sz w:val="20"/>
-                  <w:szCs w:val="20"/>
-                  <w:rPrChange w:id="280" w:author="david lo" w:date="2020-12-09T15:24:00Z">
-                    <w:rPr>
-                      <w:rFonts w:ascii="Consolas" w:hAnsi="Consolas"/>
-                      <w:sz w:val="20"/>
-                      <w:szCs w:val="20"/>
-                    </w:rPr>
-                  </w:rPrChange>
-                </w:rPr>
-                <w:t xml:space="preserve"> = 10)</w:t>
+                <w:t>ate = 0.1, max_depth = 5, n_estimators = 10)</w:t>
               </w:r>
             </w:ins>
           </w:p>
@@ -4221,66 +3519,20 @@
             <w:pPr>
               <w:ind w:left="1023" w:hanging="992"/>
               <w:rPr>
-                <w:ins w:id="281" w:author="david lo" w:date="2020-12-09T15:25:00Z"/>
+                <w:ins w:id="260" w:author="david lo" w:date="2020-12-09T15:25:00Z"/>
                 <w:rFonts w:ascii="Courier New" w:hAnsi="Courier New" w:cs="Courier New"/>
                 <w:sz w:val="20"/>
                 <w:szCs w:val="20"/>
               </w:rPr>
             </w:pPr>
-            <w:proofErr w:type="spellStart"/>
-            <w:ins w:id="282" w:author="david lo" w:date="2020-12-09T15:25:00Z">
+            <w:ins w:id="261" w:author="david lo" w:date="2020-12-09T15:25:00Z">
               <w:r>
                 <w:rPr>
                   <w:rFonts w:ascii="Courier New" w:hAnsi="Courier New" w:cs="Courier New"/>
                   <w:sz w:val="20"/>
                   <w:szCs w:val="20"/>
                 </w:rPr>
-                <w:t>xg_reg.fit</w:t>
-              </w:r>
-              <w:proofErr w:type="spellEnd"/>
-              <w:r>
-                <w:rPr>
-                  <w:rFonts w:ascii="Courier New" w:hAnsi="Courier New" w:cs="Courier New"/>
-                  <w:sz w:val="20"/>
-                  <w:szCs w:val="20"/>
-                </w:rPr>
-                <w:t>(</w:t>
-              </w:r>
-              <w:proofErr w:type="spellStart"/>
-              <w:r>
-                <w:rPr>
-                  <w:rFonts w:ascii="Courier New" w:hAnsi="Courier New" w:cs="Courier New"/>
-                  <w:sz w:val="20"/>
-                  <w:szCs w:val="20"/>
-                </w:rPr>
-                <w:t>X_train</w:t>
-              </w:r>
-              <w:proofErr w:type="spellEnd"/>
-              <w:r>
-                <w:rPr>
-                  <w:rFonts w:ascii="Courier New" w:hAnsi="Courier New" w:cs="Courier New"/>
-                  <w:sz w:val="20"/>
-                  <w:szCs w:val="20"/>
-                </w:rPr>
-                <w:t xml:space="preserve">, </w:t>
-              </w:r>
-              <w:proofErr w:type="spellStart"/>
-              <w:r>
-                <w:rPr>
-                  <w:rFonts w:ascii="Courier New" w:hAnsi="Courier New" w:cs="Courier New"/>
-                  <w:sz w:val="20"/>
-                  <w:szCs w:val="20"/>
-                </w:rPr>
-                <w:t>y_train</w:t>
-              </w:r>
-              <w:proofErr w:type="spellEnd"/>
-              <w:r>
-                <w:rPr>
-                  <w:rFonts w:ascii="Courier New" w:hAnsi="Courier New" w:cs="Courier New"/>
-                  <w:sz w:val="20"/>
-                  <w:szCs w:val="20"/>
-                </w:rPr>
-                <w:t>)</w:t>
+                <w:t>xg_reg.fit(X_train, y_train)</w:t>
               </w:r>
             </w:ins>
           </w:p>
@@ -4288,13 +3540,13 @@
             <w:pPr>
               <w:ind w:left="1023" w:hanging="992"/>
               <w:rPr>
-                <w:ins w:id="283" w:author="david lo" w:date="2020-12-09T15:22:00Z"/>
+                <w:ins w:id="262" w:author="david lo" w:date="2020-12-09T15:22:00Z"/>
                 <w:rFonts w:ascii="Courier New" w:hAnsi="Courier New" w:cs="Courier New"/>
                 <w:sz w:val="20"/>
                 <w:szCs w:val="20"/>
-                <w:rPrChange w:id="284" w:author="david lo" w:date="2020-12-09T15:24:00Z">
+                <w:rPrChange w:id="263" w:author="david lo" w:date="2020-12-09T15:24:00Z">
                   <w:rPr>
-                    <w:ins w:id="285" w:author="david lo" w:date="2020-12-09T15:22:00Z"/>
+                    <w:ins w:id="264" w:author="david lo" w:date="2020-12-09T15:22:00Z"/>
                     <w:rFonts w:ascii="Consolas" w:hAnsi="Consolas"/>
                     <w:sz w:val="20"/>
                     <w:szCs w:val="20"/>
@@ -4302,67 +3554,21 @@
                 </w:rPrChange>
               </w:rPr>
             </w:pPr>
-            <w:proofErr w:type="spellStart"/>
-            <w:ins w:id="286" w:author="david lo" w:date="2020-12-09T15:25:00Z">
+            <w:ins w:id="265" w:author="david lo" w:date="2020-12-09T15:25:00Z">
               <w:r>
                 <w:rPr>
                   <w:rFonts w:ascii="Courier New" w:hAnsi="Courier New" w:cs="Courier New"/>
                   <w:sz w:val="20"/>
                   <w:szCs w:val="20"/>
                 </w:rPr>
-                <w:t>preds</w:t>
-              </w:r>
-              <w:proofErr w:type="spellEnd"/>
-              <w:r>
-                <w:rPr>
-                  <w:rFonts w:ascii="Courier New" w:hAnsi="Courier New" w:cs="Courier New"/>
-                  <w:sz w:val="20"/>
-                  <w:szCs w:val="20"/>
-                </w:rPr>
-                <w:t xml:space="preserve"> = </w:t>
-              </w:r>
-              <w:proofErr w:type="spellStart"/>
-              <w:r>
-                <w:rPr>
-                  <w:rFonts w:ascii="Courier New" w:hAnsi="Courier New" w:cs="Courier New"/>
-                  <w:sz w:val="20"/>
-                  <w:szCs w:val="20"/>
-                </w:rPr>
-                <w:t>xg_reg.predict</w:t>
-              </w:r>
-              <w:proofErr w:type="spellEnd"/>
-              <w:r>
-                <w:rPr>
-                  <w:rFonts w:ascii="Courier New" w:hAnsi="Courier New" w:cs="Courier New"/>
-                  <w:sz w:val="20"/>
-                  <w:szCs w:val="20"/>
-                </w:rPr>
-                <w:t>(</w:t>
-              </w:r>
-              <w:proofErr w:type="spellStart"/>
-              <w:r>
-                <w:rPr>
-                  <w:rFonts w:ascii="Courier New" w:hAnsi="Courier New" w:cs="Courier New"/>
-                  <w:sz w:val="20"/>
-                  <w:szCs w:val="20"/>
-                </w:rPr>
-                <w:t>X_test</w:t>
-              </w:r>
-              <w:proofErr w:type="spellEnd"/>
-              <w:r>
-                <w:rPr>
-                  <w:rFonts w:ascii="Courier New" w:hAnsi="Courier New" w:cs="Courier New"/>
-                  <w:sz w:val="20"/>
-                  <w:szCs w:val="20"/>
-                </w:rPr>
-                <w:t>)</w:t>
+                <w:t>preds = xg_reg.predict(X_test)</w:t>
               </w:r>
             </w:ins>
           </w:p>
           <w:p>
             <w:pPr>
               <w:rPr>
-                <w:ins w:id="287" w:author="david lo" w:date="2020-12-09T15:22:00Z"/>
+                <w:ins w:id="266" w:author="david lo" w:date="2020-12-09T15:22:00Z"/>
               </w:rPr>
             </w:pPr>
           </w:p>
@@ -4372,7 +3578,7 @@
     <w:p>
       <w:pPr>
         <w:rPr>
-          <w:ins w:id="288" w:author="david lo" w:date="2020-12-09T15:22:00Z"/>
+          <w:ins w:id="267" w:author="david lo" w:date="2020-12-09T15:22:00Z"/>
         </w:rPr>
       </w:pPr>
     </w:p>
@@ -4380,90 +3586,60 @@
       <w:pPr>
         <w:jc w:val="both"/>
         <w:rPr>
-          <w:ins w:id="289" w:author="david lo" w:date="2020-12-09T15:37:00Z"/>
-        </w:rPr>
-      </w:pPr>
-      <w:ins w:id="290" w:author="david lo" w:date="2020-12-09T15:25:00Z">
+          <w:ins w:id="268" w:author="david lo" w:date="2020-12-09T15:37:00Z"/>
+        </w:rPr>
+      </w:pPr>
+      <w:ins w:id="269" w:author="david lo" w:date="2020-12-09T15:25:00Z">
         <w:r>
           <w:t xml:space="preserve">Please note that </w:t>
         </w:r>
-        <w:proofErr w:type="spellStart"/>
         <w:r>
           <w:rPr>
             <w:rFonts w:ascii="Courier New" w:hAnsi="Courier New" w:cs="Courier New"/>
-            <w:rPrChange w:id="291" w:author="david lo" w:date="2020-12-09T15:27:00Z">
+            <w:rPrChange w:id="270" w:author="david lo" w:date="2020-12-09T15:27:00Z">
               <w:rPr/>
             </w:rPrChange>
           </w:rPr>
           <w:t>X_test</w:t>
         </w:r>
-        <w:proofErr w:type="spellEnd"/>
         <w:r>
           <w:t xml:space="preserve">, </w:t>
         </w:r>
       </w:ins>
-      <w:proofErr w:type="spellStart"/>
-      <w:ins w:id="292" w:author="david lo" w:date="2020-12-09T15:26:00Z">
+      <w:ins w:id="271" w:author="david lo" w:date="2020-12-09T15:26:00Z">
         <w:r>
           <w:rPr>
             <w:rFonts w:ascii="Courier New" w:hAnsi="Courier New" w:cs="Courier New"/>
-            <w:rPrChange w:id="293" w:author="david lo" w:date="2020-12-09T15:27:00Z">
+            <w:rPrChange w:id="272" w:author="david lo" w:date="2020-12-09T15:27:00Z">
               <w:rPr/>
             </w:rPrChange>
           </w:rPr>
           <w:t>X_train</w:t>
         </w:r>
-        <w:proofErr w:type="spellEnd"/>
         <w:r>
           <w:t xml:space="preserve">, </w:t>
         </w:r>
-        <w:proofErr w:type="spellStart"/>
         <w:r>
           <w:rPr>
             <w:rFonts w:ascii="Courier New" w:hAnsi="Courier New" w:cs="Courier New"/>
-            <w:rPrChange w:id="294" w:author="david lo" w:date="2020-12-09T15:27:00Z">
+            <w:rPrChange w:id="273" w:author="david lo" w:date="2020-12-09T15:27:00Z">
               <w:rPr/>
             </w:rPrChange>
           </w:rPr>
           <w:t>y_train</w:t>
         </w:r>
-        <w:proofErr w:type="spellEnd"/>
         <w:r>
           <w:t xml:space="preserve"> are the testing dataset, training dataset and trained results, respectively. </w:t>
         </w:r>
       </w:ins>
-      <w:ins w:id="295" w:author="david lo" w:date="2020-12-09T15:36:00Z">
-        <w:r>
-          <w:t>Then, root mean squared error (</w:t>
-        </w:r>
-        <w:proofErr w:type="spellStart"/>
-        <w:r>
-          <w:t>rmse</w:t>
-        </w:r>
-        <w:proofErr w:type="spellEnd"/>
-        <w:r>
-          <w:t xml:space="preserve">) is calculated by invoking the </w:t>
-        </w:r>
-        <w:proofErr w:type="spellStart"/>
-        <w:r>
-          <w:t>sklearns</w:t>
-        </w:r>
-        <w:proofErr w:type="spellEnd"/>
-        <w:r>
-          <w:t>’ metrics module.</w:t>
-        </w:r>
-      </w:ins>
-      <w:ins w:id="296" w:author="david lo" w:date="2020-12-09T15:37:00Z">
-        <w:r>
-          <w:t xml:space="preserve"> The </w:t>
-        </w:r>
-        <w:proofErr w:type="spellStart"/>
-        <w:r>
-          <w:t>rmse</w:t>
-        </w:r>
-        <w:proofErr w:type="spellEnd"/>
-        <w:r>
-          <w:t xml:space="preserve"> first obtained from our model was approximately 0.5763.</w:t>
+      <w:ins w:id="274" w:author="david lo" w:date="2020-12-09T15:36:00Z">
+        <w:r>
+          <w:t>Then, root mean squared error (rmse) is calculated by invoking the sklearns’ metrics module.</w:t>
+        </w:r>
+      </w:ins>
+      <w:ins w:id="275" w:author="david lo" w:date="2020-12-09T15:37:00Z">
+        <w:r>
+          <w:t xml:space="preserve"> The rmse first obtained from our model was approximately 0.5763.</w:t>
         </w:r>
       </w:ins>
     </w:p>
@@ -4471,7 +3647,7 @@
       <w:pPr>
         <w:jc w:val="both"/>
         <w:rPr>
-          <w:ins w:id="297" w:author="david lo" w:date="2020-12-09T15:37:00Z"/>
+          <w:ins w:id="276" w:author="david lo" w:date="2020-12-09T15:37:00Z"/>
         </w:rPr>
       </w:pPr>
     </w:p>
@@ -4479,30 +3655,22 @@
       <w:pPr>
         <w:jc w:val="both"/>
         <w:rPr>
-          <w:ins w:id="298" w:author="david lo" w:date="2020-12-09T15:40:00Z"/>
-        </w:rPr>
-      </w:pPr>
-      <w:ins w:id="299" w:author="david lo" w:date="2020-12-09T15:38:00Z">
+          <w:ins w:id="277" w:author="david lo" w:date="2020-12-09T15:40:00Z"/>
+        </w:rPr>
+      </w:pPr>
+      <w:ins w:id="278" w:author="david lo" w:date="2020-12-09T15:38:00Z">
         <w:r>
           <w:t xml:space="preserve">It is a general practice to do a k-fold cross validation to improve the model, where all the entries in the original dataset are used for both training as well as validation, and all entries are used just once. </w:t>
         </w:r>
       </w:ins>
-      <w:ins w:id="300" w:author="david lo" w:date="2020-12-09T15:39:00Z">
-        <w:r>
-          <w:t xml:space="preserve">K-fold cross validation is supported by Python’s </w:t>
-        </w:r>
-        <w:proofErr w:type="spellStart"/>
-        <w:r>
-          <w:t>xgboost</w:t>
-        </w:r>
-        <w:proofErr w:type="spellEnd"/>
-        <w:r>
-          <w:t xml:space="preserve"> using a </w:t>
+      <w:ins w:id="279" w:author="david lo" w:date="2020-12-09T15:39:00Z">
+        <w:r>
+          <w:t xml:space="preserve">K-fold cross validation is supported by Python’s xgboost using a </w:t>
         </w:r>
         <w:r>
           <w:rPr>
             <w:rFonts w:ascii="Courier New" w:hAnsi="Courier New" w:cs="Courier New"/>
-            <w:rPrChange w:id="301" w:author="david lo" w:date="2020-12-09T15:39:00Z">
+            <w:rPrChange w:id="280" w:author="david lo" w:date="2020-12-09T15:39:00Z">
               <w:rPr/>
             </w:rPrChange>
           </w:rPr>
@@ -4512,54 +3680,52 @@
           <w:t xml:space="preserve"> method.</w:t>
         </w:r>
       </w:ins>
-      <w:ins w:id="302" w:author="david lo" w:date="2020-12-09T15:40:00Z">
+      <w:ins w:id="281" w:author="david lo" w:date="2020-12-09T15:40:00Z">
         <w:r>
           <w:t xml:space="preserve"> To do this</w:t>
         </w:r>
       </w:ins>
-      <w:ins w:id="303" w:author="david lo" w:date="2020-12-09T15:43:00Z">
+      <w:ins w:id="282" w:author="david lo" w:date="2020-12-09T15:43:00Z">
         <w:r>
           <w:t xml:space="preserve"> for our learning model</w:t>
         </w:r>
       </w:ins>
-      <w:ins w:id="304" w:author="david lo" w:date="2020-12-09T15:40:00Z">
+      <w:ins w:id="283" w:author="david lo" w:date="2020-12-09T15:40:00Z">
         <w:r>
           <w:t>, the following line of code was run</w:t>
         </w:r>
       </w:ins>
-      <w:ins w:id="305" w:author="david lo" w:date="2020-12-09T15:42:00Z">
+      <w:ins w:id="284" w:author="david lo" w:date="2020-12-09T15:42:00Z">
         <w:r>
           <w:t xml:space="preserve"> to build a 3-fold cross validation model</w:t>
         </w:r>
       </w:ins>
-      <w:ins w:id="306" w:author="david lo" w:date="2020-12-09T15:43:00Z">
+      <w:ins w:id="285" w:author="david lo" w:date="2020-12-09T15:43:00Z">
         <w:r>
           <w:t xml:space="preserve"> and store the results in </w:t>
         </w:r>
-        <w:proofErr w:type="spellStart"/>
         <w:r>
           <w:rPr>
             <w:rFonts w:ascii="Courier New" w:hAnsi="Courier New" w:cs="Courier New"/>
-            <w:rPrChange w:id="307" w:author="david lo" w:date="2020-12-09T15:44:00Z">
+            <w:rPrChange w:id="286" w:author="david lo" w:date="2020-12-09T15:44:00Z">
               <w:rPr/>
             </w:rPrChange>
           </w:rPr>
           <w:t>cv_r</w:t>
         </w:r>
       </w:ins>
-      <w:ins w:id="308" w:author="david lo" w:date="2020-12-09T15:44:00Z">
+      <w:ins w:id="287" w:author="david lo" w:date="2020-12-09T15:44:00Z">
         <w:r>
           <w:rPr>
             <w:rFonts w:ascii="Courier New" w:hAnsi="Courier New" w:cs="Courier New"/>
-            <w:rPrChange w:id="309" w:author="david lo" w:date="2020-12-09T15:44:00Z">
+            <w:rPrChange w:id="288" w:author="david lo" w:date="2020-12-09T15:44:00Z">
               <w:rPr/>
             </w:rPrChange>
           </w:rPr>
           <w:t>esults</w:t>
         </w:r>
       </w:ins>
-      <w:proofErr w:type="spellEnd"/>
-      <w:ins w:id="310" w:author="david lo" w:date="2020-12-09T15:41:00Z">
+      <w:ins w:id="289" w:author="david lo" w:date="2020-12-09T15:41:00Z">
         <w:r>
           <w:t>:</w:t>
         </w:r>
@@ -4568,7 +3734,7 @@
     <w:p>
       <w:pPr>
         <w:rPr>
-          <w:ins w:id="311" w:author="david lo" w:date="2020-12-09T15:40:00Z"/>
+          <w:ins w:id="290" w:author="david lo" w:date="2020-12-09T15:40:00Z"/>
           <w:rFonts w:ascii="Consolas" w:hAnsi="Consolas"/>
           <w:sz w:val="20"/>
           <w:szCs w:val="20"/>
@@ -4594,7 +3760,7 @@
       </w:tblGrid>
       <w:tr>
         <w:trPr>
-          <w:ins w:id="312" w:author="david lo" w:date="2020-12-09T15:40:00Z"/>
+          <w:ins w:id="291" w:author="david lo" w:date="2020-12-09T15:40:00Z"/>
         </w:trPr>
         <w:tc>
           <w:tcPr>
@@ -4605,173 +3771,37 @@
             <w:pPr>
               <w:ind w:left="1023" w:hanging="992"/>
               <w:rPr>
-                <w:ins w:id="313" w:author="david lo" w:date="2020-12-09T15:40:00Z"/>
+                <w:ins w:id="292" w:author="david lo" w:date="2020-12-09T15:40:00Z"/>
                 <w:rFonts w:ascii="Courier New" w:hAnsi="Courier New" w:cs="Courier New"/>
                 <w:sz w:val="20"/>
                 <w:szCs w:val="20"/>
               </w:rPr>
             </w:pPr>
-            <w:proofErr w:type="spellStart"/>
-            <w:ins w:id="314" w:author="david lo" w:date="2020-12-09T15:41:00Z">
+            <w:ins w:id="293" w:author="david lo" w:date="2020-12-09T15:41:00Z">
               <w:r>
                 <w:rPr>
                   <w:rFonts w:ascii="Courier New" w:hAnsi="Courier New" w:cs="Courier New"/>
                   <w:sz w:val="20"/>
                   <w:szCs w:val="20"/>
                 </w:rPr>
-                <w:t>cv_results</w:t>
+                <w:t>cv_results = xgb.cv(dtrain=data_dmatrix, params=params, nfold=3, num_boost_</w:t>
               </w:r>
-              <w:proofErr w:type="spellEnd"/>
+            </w:ins>
+            <w:ins w:id="294" w:author="david lo" w:date="2020-12-09T15:42:00Z">
               <w:r>
                 <w:rPr>
                   <w:rFonts w:ascii="Courier New" w:hAnsi="Courier New" w:cs="Courier New"/>
                   <w:sz w:val="20"/>
                   <w:szCs w:val="20"/>
                 </w:rPr>
-                <w:t xml:space="preserve"> = xgb.cv(</w:t>
-              </w:r>
-              <w:proofErr w:type="spellStart"/>
-              <w:r>
-                <w:rPr>
-                  <w:rFonts w:ascii="Courier New" w:hAnsi="Courier New" w:cs="Courier New"/>
-                  <w:sz w:val="20"/>
-                  <w:szCs w:val="20"/>
-                </w:rPr>
-                <w:t>dtrain</w:t>
-              </w:r>
-              <w:proofErr w:type="spellEnd"/>
-              <w:r>
-                <w:rPr>
-                  <w:rFonts w:ascii="Courier New" w:hAnsi="Courier New" w:cs="Courier New"/>
-                  <w:sz w:val="20"/>
-                  <w:szCs w:val="20"/>
-                </w:rPr>
-                <w:t>=</w:t>
-              </w:r>
-              <w:proofErr w:type="spellStart"/>
-              <w:r>
-                <w:rPr>
-                  <w:rFonts w:ascii="Courier New" w:hAnsi="Courier New" w:cs="Courier New"/>
-                  <w:sz w:val="20"/>
-                  <w:szCs w:val="20"/>
-                </w:rPr>
-                <w:t>data_dmatrix</w:t>
-              </w:r>
-              <w:proofErr w:type="spellEnd"/>
-              <w:r>
-                <w:rPr>
-                  <w:rFonts w:ascii="Courier New" w:hAnsi="Courier New" w:cs="Courier New"/>
-                  <w:sz w:val="20"/>
-                  <w:szCs w:val="20"/>
-                </w:rPr>
-                <w:t xml:space="preserve">, params=params, </w:t>
-              </w:r>
-              <w:proofErr w:type="spellStart"/>
-              <w:r>
-                <w:rPr>
-                  <w:rFonts w:ascii="Courier New" w:hAnsi="Courier New" w:cs="Courier New"/>
-                  <w:sz w:val="20"/>
-                  <w:szCs w:val="20"/>
-                </w:rPr>
-                <w:t>nfold</w:t>
-              </w:r>
-              <w:proofErr w:type="spellEnd"/>
-              <w:r>
-                <w:rPr>
-                  <w:rFonts w:ascii="Courier New" w:hAnsi="Courier New" w:cs="Courier New"/>
-                  <w:sz w:val="20"/>
-                  <w:szCs w:val="20"/>
-                </w:rPr>
-                <w:t xml:space="preserve">=3, </w:t>
-              </w:r>
-              <w:proofErr w:type="spellStart"/>
-              <w:r>
-                <w:rPr>
-                  <w:rFonts w:ascii="Courier New" w:hAnsi="Courier New" w:cs="Courier New"/>
-                  <w:sz w:val="20"/>
-                  <w:szCs w:val="20"/>
-                </w:rPr>
-                <w:t>num_boost_</w:t>
-              </w:r>
-            </w:ins>
-            <w:ins w:id="315" w:author="david lo" w:date="2020-12-09T15:42:00Z">
-              <w:r>
-                <w:rPr>
-                  <w:rFonts w:ascii="Courier New" w:hAnsi="Courier New" w:cs="Courier New"/>
-                  <w:sz w:val="20"/>
-                  <w:szCs w:val="20"/>
-                </w:rPr>
-                <w:t>round</w:t>
-              </w:r>
-              <w:proofErr w:type="spellEnd"/>
-              <w:r>
-                <w:rPr>
-                  <w:rFonts w:ascii="Courier New" w:hAnsi="Courier New" w:cs="Courier New"/>
-                  <w:sz w:val="20"/>
-                  <w:szCs w:val="20"/>
-                </w:rPr>
-                <w:t xml:space="preserve">=50, </w:t>
-              </w:r>
-              <w:proofErr w:type="spellStart"/>
-              <w:r>
-                <w:rPr>
-                  <w:rFonts w:ascii="Courier New" w:hAnsi="Courier New" w:cs="Courier New"/>
-                  <w:sz w:val="20"/>
-                  <w:szCs w:val="20"/>
-                </w:rPr>
-                <w:t>early_stopping_rounds</w:t>
-              </w:r>
-              <w:proofErr w:type="spellEnd"/>
-              <w:r>
-                <w:rPr>
-                  <w:rFonts w:ascii="Courier New" w:hAnsi="Courier New" w:cs="Courier New"/>
-                  <w:sz w:val="20"/>
-                  <w:szCs w:val="20"/>
-                </w:rPr>
-                <w:t>=10, metrics=”</w:t>
-              </w:r>
-              <w:proofErr w:type="spellStart"/>
-              <w:r>
-                <w:rPr>
-                  <w:rFonts w:ascii="Courier New" w:hAnsi="Courier New" w:cs="Courier New"/>
-                  <w:sz w:val="20"/>
-                  <w:szCs w:val="20"/>
-                </w:rPr>
-                <w:t>rmse</w:t>
-              </w:r>
-              <w:proofErr w:type="spellEnd"/>
-              <w:r>
-                <w:rPr>
-                  <w:rFonts w:ascii="Courier New" w:hAnsi="Courier New" w:cs="Courier New"/>
-                  <w:sz w:val="20"/>
-                  <w:szCs w:val="20"/>
-                </w:rPr>
-                <w:t xml:space="preserve">”, </w:t>
-              </w:r>
-              <w:proofErr w:type="spellStart"/>
-              <w:r>
-                <w:rPr>
-                  <w:rFonts w:ascii="Courier New" w:hAnsi="Courier New" w:cs="Courier New"/>
-                  <w:sz w:val="20"/>
-                  <w:szCs w:val="20"/>
-                </w:rPr>
-                <w:t>as_pandas</w:t>
-              </w:r>
-              <w:proofErr w:type="spellEnd"/>
-              <w:r>
-                <w:rPr>
-                  <w:rFonts w:ascii="Courier New" w:hAnsi="Courier New" w:cs="Courier New"/>
-                  <w:sz w:val="20"/>
-                  <w:szCs w:val="20"/>
-                </w:rPr>
-                <w:t>=True, seed=123)</w:t>
+                <w:t>round=50, early_stopping_rounds=10, metrics=”rmse”, as_pandas=True, seed=123)</w:t>
               </w:r>
             </w:ins>
           </w:p>
           <w:p>
             <w:pPr>
               <w:rPr>
-                <w:ins w:id="316" w:author="david lo" w:date="2020-12-09T15:40:00Z"/>
+                <w:ins w:id="295" w:author="david lo" w:date="2020-12-09T15:40:00Z"/>
               </w:rPr>
             </w:pPr>
           </w:p>
@@ -4781,7 +3811,7 @@
     <w:p>
       <w:pPr>
         <w:rPr>
-          <w:ins w:id="317" w:author="david lo" w:date="2020-12-09T15:40:00Z"/>
+          <w:ins w:id="296" w:author="david lo" w:date="2020-12-09T15:40:00Z"/>
         </w:rPr>
       </w:pPr>
     </w:p>
@@ -4789,49 +3819,17 @@
       <w:pPr>
         <w:jc w:val="both"/>
         <w:rPr>
-          <w:ins w:id="318" w:author="david lo" w:date="2020-12-09T15:40:00Z"/>
-        </w:rPr>
-      </w:pPr>
-      <w:ins w:id="319" w:author="david lo" w:date="2020-12-09T15:44:00Z">
-        <w:r>
-          <w:t xml:space="preserve">Please note that </w:t>
-        </w:r>
-        <w:proofErr w:type="spellStart"/>
-        <w:r>
-          <w:t>data_dmatrix</w:t>
-        </w:r>
-        <w:proofErr w:type="spellEnd"/>
-        <w:r>
-          <w:t xml:space="preserve"> was defined in our </w:t>
-        </w:r>
-        <w:proofErr w:type="spellStart"/>
-        <w:r>
-          <w:t>Jupyter</w:t>
-        </w:r>
-        <w:proofErr w:type="spellEnd"/>
-        <w:r>
-          <w:t xml:space="preserve"> Notebook as the </w:t>
-        </w:r>
-        <w:proofErr w:type="spellStart"/>
-        <w:r>
-          <w:t>Dmatrix</w:t>
-        </w:r>
-        <w:proofErr w:type="spellEnd"/>
-        <w:r>
-          <w:t xml:space="preserve"> data s</w:t>
-        </w:r>
-      </w:ins>
-      <w:ins w:id="320" w:author="david lo" w:date="2020-12-09T15:45:00Z">
-        <w:r>
-          <w:t xml:space="preserve">tructure for storing our dataset, which is a feature of the Python’s </w:t>
-        </w:r>
-        <w:proofErr w:type="spellStart"/>
-        <w:r>
-          <w:t>xgboost</w:t>
-        </w:r>
-        <w:proofErr w:type="spellEnd"/>
-        <w:r>
-          <w:t xml:space="preserve"> library.</w:t>
+          <w:ins w:id="297" w:author="david lo" w:date="2020-12-09T15:40:00Z"/>
+        </w:rPr>
+      </w:pPr>
+      <w:ins w:id="298" w:author="david lo" w:date="2020-12-09T15:44:00Z">
+        <w:r>
+          <w:t>Please note that data_dmatrix was defined in our Jupyter Notebook as the Dmatrix data s</w:t>
+        </w:r>
+      </w:ins>
+      <w:ins w:id="299" w:author="david lo" w:date="2020-12-09T15:45:00Z">
+        <w:r>
+          <w:t>tructure for storing our dataset, which is a feature of the Python’s xgboost library.</w:t>
         </w:r>
       </w:ins>
     </w:p>
@@ -4839,26 +3837,21 @@
       <w:pPr>
         <w:jc w:val="both"/>
         <w:rPr>
-          <w:ins w:id="321" w:author="david lo" w:date="2020-12-09T15:27:00Z"/>
-        </w:rPr>
-        <w:pPrChange w:id="322" w:author="david lo" w:date="2020-12-09T15:51:00Z">
+          <w:ins w:id="300" w:author="david lo" w:date="2020-12-09T15:27:00Z"/>
+        </w:rPr>
+        <w:pPrChange w:id="301" w:author="david lo" w:date="2020-12-09T15:51:00Z">
           <w:pPr/>
         </w:pPrChange>
       </w:pPr>
-      <w:ins w:id="323" w:author="david lo" w:date="2020-12-09T15:45:00Z">
+      <w:ins w:id="302" w:author="david lo" w:date="2020-12-09T15:45:00Z">
         <w:r>
           <w:t>T</w:t>
         </w:r>
       </w:ins>
-      <w:ins w:id="324" w:author="david lo" w:date="2020-12-09T15:46:00Z">
-        <w:r>
-          <w:t xml:space="preserve">he 3-fold cross validation successfully achieved improvement in </w:t>
-        </w:r>
-        <w:proofErr w:type="spellStart"/>
-        <w:r>
-          <w:t>rmse</w:t>
-        </w:r>
-        <w:proofErr w:type="spellEnd"/>
+      <w:ins w:id="303" w:author="david lo" w:date="2020-12-09T15:46:00Z">
+        <w:r>
+          <w:t>he 3-fold cross validation successfully achieved improvement in rmse</w:t>
+        </w:r>
         <w:r>
           <w:t xml:space="preserve">, which now decreased to approximately 0.4694. </w:t>
         </w:r>
@@ -4867,7 +3860,7 @@
     <w:p>
       <w:pPr>
         <w:jc w:val="both"/>
-        <w:pPrChange w:id="325" w:author="david lo" w:date="2020-12-09T15:51:00Z">
+        <w:pPrChange w:id="304" w:author="david lo" w:date="2020-12-09T15:51:00Z">
           <w:pPr/>
         </w:pPrChange>
       </w:pPr>
@@ -4876,94 +3869,59 @@
       <w:pPr>
         <w:jc w:val="both"/>
         <w:rPr>
-          <w:ins w:id="326" w:author="david lo" w:date="2020-12-09T15:50:00Z"/>
-        </w:rPr>
-        <w:pPrChange w:id="327" w:author="david lo" w:date="2020-12-09T15:51:00Z">
+          <w:ins w:id="305" w:author="david lo" w:date="2020-12-09T15:50:00Z"/>
+        </w:rPr>
+        <w:pPrChange w:id="306" w:author="david lo" w:date="2020-12-09T15:51:00Z">
           <w:pPr/>
         </w:pPrChange>
       </w:pPr>
-      <w:del w:id="328" w:author="david lo" w:date="2020-12-09T15:47:00Z">
+      <w:del w:id="307" w:author="david lo" w:date="2020-12-09T15:47:00Z">
         <w:r>
           <w:delText>[Plot]</w:delText>
         </w:r>
       </w:del>
-      <w:ins w:id="329" w:author="david lo" w:date="2020-12-09T15:47:00Z">
-        <w:r>
-          <w:t xml:space="preserve">Visualisation is made possible by </w:t>
-        </w:r>
-        <w:proofErr w:type="spellStart"/>
-        <w:r>
-          <w:t>XGBoost</w:t>
-        </w:r>
-        <w:proofErr w:type="spellEnd"/>
-        <w:r>
-          <w:t>, and one way is to examine the importance of each feature column in the original dataset within the</w:t>
-        </w:r>
-      </w:ins>
-      <w:ins w:id="330" w:author="david lo" w:date="2020-12-09T15:48:00Z">
+      <w:ins w:id="308" w:author="david lo" w:date="2020-12-09T15:47:00Z">
+        <w:r>
+          <w:t>Visualisation is made possible by XGBoost, and one way is to examine the importance of each feature column in the original dataset within the</w:t>
+        </w:r>
+      </w:ins>
+      <w:ins w:id="309" w:author="david lo" w:date="2020-12-09T15:48:00Z">
         <w:r>
           <w:t xml:space="preserve"> model. There is a simple way of counting the number of times each feature is split across the boosting rounds</w:t>
         </w:r>
       </w:ins>
-      <w:ins w:id="331" w:author="david lo" w:date="2020-12-09T15:49:00Z">
+      <w:ins w:id="310" w:author="david lo" w:date="2020-12-09T15:49:00Z">
         <w:r>
           <w:t xml:space="preserve">, with the features ordered according to the number of times the features appeared. This can be done by calling the </w:t>
         </w:r>
-        <w:proofErr w:type="spellStart"/>
         <w:r>
           <w:rPr>
             <w:rFonts w:ascii="Courier New" w:hAnsi="Courier New" w:cs="Courier New"/>
-            <w:rPrChange w:id="332" w:author="david lo" w:date="2020-12-09T15:50:00Z">
+            <w:rPrChange w:id="311" w:author="david lo" w:date="2020-12-09T15:50:00Z">
               <w:rPr/>
             </w:rPrChange>
           </w:rPr>
-          <w:t>plot_importance</w:t>
-        </w:r>
-        <w:proofErr w:type="spellEnd"/>
-        <w:r>
-          <w:rPr>
-            <w:rFonts w:ascii="Courier New" w:hAnsi="Courier New" w:cs="Courier New"/>
-            <w:rPrChange w:id="333" w:author="david lo" w:date="2020-12-09T15:50:00Z">
-              <w:rPr/>
-            </w:rPrChange>
-          </w:rPr>
-          <w:t>()</w:t>
-        </w:r>
-        <w:r>
-          <w:t xml:space="preserve"> function in Python’s </w:t>
-        </w:r>
-        <w:proofErr w:type="spellStart"/>
-        <w:r>
-          <w:t>xgboost</w:t>
-        </w:r>
-        <w:proofErr w:type="spellEnd"/>
-        <w:r>
-          <w:t xml:space="preserve"> library. The result</w:t>
-        </w:r>
-      </w:ins>
-      <w:ins w:id="334" w:author="david lo" w:date="2020-12-09T15:50:00Z">
-        <w:r>
-          <w:t xml:space="preserve">ing chart in our </w:t>
-        </w:r>
-        <w:proofErr w:type="spellStart"/>
-        <w:r>
-          <w:t>Jupyter</w:t>
-        </w:r>
-        <w:proofErr w:type="spellEnd"/>
-        <w:r>
-          <w:t xml:space="preserve"> Notebook is shown below:</w:t>
-        </w:r>
-      </w:ins>
-    </w:p>
-    <w:p>
-      <w:pPr>
-        <w:rPr>
-          <w:ins w:id="335" w:author="david lo" w:date="2020-12-09T15:50:00Z"/>
-        </w:rPr>
-      </w:pPr>
-    </w:p>
-    <w:p>
-      <w:ins w:id="336" w:author="david lo" w:date="2020-12-09T15:51:00Z">
+          <w:t>plot_importance()</w:t>
+        </w:r>
+        <w:r>
+          <w:t xml:space="preserve"> function in Python’s xgboost library. The result</w:t>
+        </w:r>
+      </w:ins>
+      <w:ins w:id="312" w:author="david lo" w:date="2020-12-09T15:50:00Z">
+        <w:r>
+          <w:t>ing chart in our Jupyter Notebook is shown below:</w:t>
+        </w:r>
+      </w:ins>
+    </w:p>
+    <w:p>
+      <w:pPr>
+        <w:rPr>
+          <w:ins w:id="313" w:author="david lo" w:date="2020-12-09T15:50:00Z"/>
+        </w:rPr>
+      </w:pPr>
+    </w:p>
+    <w:p>
+      <w:ins w:id="314" w:author="david lo" w:date="2020-12-09T15:51:00Z">
         <w:r>
           <w:rPr>
             <w:noProof/>
@@ -5022,16 +3980,16 @@
     <w:p>
       <w:pPr>
         <w:rPr>
-          <w:ins w:id="337" w:author="david lo" w:date="2020-12-09T15:53:00Z"/>
-        </w:rPr>
-      </w:pPr>
-      <w:ins w:id="338" w:author="david lo" w:date="2020-12-09T15:52:00Z">
+          <w:ins w:id="315" w:author="david lo" w:date="2020-12-09T15:53:00Z"/>
+        </w:rPr>
+      </w:pPr>
+      <w:ins w:id="316" w:author="david lo" w:date="2020-12-09T15:52:00Z">
         <w:r>
           <w:lastRenderedPageBreak/>
           <w:t xml:space="preserve">From the chart above, it is noted that the lower end of the market capitalisation, final offer price and the allotment odds are the features of importance. </w:t>
         </w:r>
       </w:ins>
-      <w:ins w:id="339" w:author="david lo" w:date="2020-12-09T15:53:00Z">
+      <w:ins w:id="317" w:author="david lo" w:date="2020-12-09T15:53:00Z">
         <w:r>
           <w:t xml:space="preserve">However, the final offer price and the allotment odds are normally not available at the time of subscription. </w:t>
         </w:r>
@@ -5040,17 +3998,17 @@
     <w:p>
       <w:pPr>
         <w:rPr>
-          <w:ins w:id="340" w:author="david lo" w:date="2020-12-09T15:56:00Z"/>
+          <w:ins w:id="318" w:author="david lo" w:date="2020-12-09T15:56:00Z"/>
           <w:b/>
           <w:bCs/>
-          <w:rPrChange w:id="341" w:author="david lo" w:date="2020-12-09T15:56:00Z">
+          <w:rPrChange w:id="319" w:author="david lo" w:date="2020-12-09T15:56:00Z">
             <w:rPr>
-              <w:ins w:id="342" w:author="david lo" w:date="2020-12-09T15:56:00Z"/>
+              <w:ins w:id="320" w:author="david lo" w:date="2020-12-09T15:56:00Z"/>
             </w:rPr>
           </w:rPrChange>
         </w:rPr>
       </w:pPr>
-      <w:ins w:id="343" w:author="david lo" w:date="2020-12-09T15:56:00Z">
+      <w:ins w:id="321" w:author="david lo" w:date="2020-12-09T15:56:00Z">
         <w:r>
           <w:br/>
         </w:r>
@@ -5058,7 +4016,7 @@
           <w:rPr>
             <w:b/>
             <w:bCs/>
-            <w:rPrChange w:id="344" w:author="david lo" w:date="2020-12-09T15:56:00Z">
+            <w:rPrChange w:id="322" w:author="david lo" w:date="2020-12-09T15:56:00Z">
               <w:rPr/>
             </w:rPrChange>
           </w:rPr>
@@ -5069,97 +4027,65 @@
     <w:p>
       <w:pPr>
         <w:rPr>
-          <w:ins w:id="345" w:author="david lo" w:date="2020-12-09T16:01:00Z"/>
-        </w:rPr>
-      </w:pPr>
-      <w:ins w:id="346" w:author="david lo" w:date="2020-12-09T15:56:00Z">
-        <w:r>
-          <w:t xml:space="preserve">The </w:t>
-        </w:r>
-        <w:proofErr w:type="spellStart"/>
-        <w:r>
-          <w:t>XGBoost</w:t>
-        </w:r>
-        <w:proofErr w:type="spellEnd"/>
-        <w:r>
-          <w:t xml:space="preserve"> is a powerful learning tool capable of </w:t>
+          <w:ins w:id="323" w:author="david lo" w:date="2020-12-09T16:01:00Z"/>
+        </w:rPr>
+      </w:pPr>
+      <w:ins w:id="324" w:author="david lo" w:date="2020-12-09T15:56:00Z">
+        <w:r>
+          <w:t xml:space="preserve">The XGBoost is a powerful learning tool capable of </w:t>
         </w:r>
         <w:r>
           <w:t xml:space="preserve">learning </w:t>
         </w:r>
       </w:ins>
-      <w:ins w:id="347" w:author="david lo" w:date="2020-12-09T15:58:00Z">
-        <w:r>
-          <w:t xml:space="preserve">small to medium structured/tabular data. However, </w:t>
-        </w:r>
-        <w:proofErr w:type="spellStart"/>
-        <w:r>
-          <w:t>XGBoost</w:t>
-        </w:r>
-        <w:proofErr w:type="spellEnd"/>
-        <w:r>
-          <w:t xml:space="preserve"> does require considerable efforts in tun</w:t>
-        </w:r>
-      </w:ins>
-      <w:ins w:id="348" w:author="david lo" w:date="2020-12-09T15:59:00Z">
+      <w:ins w:id="325" w:author="david lo" w:date="2020-12-09T15:58:00Z">
+        <w:r>
+          <w:t>small to medium structured/tabular data. However, XGBoost does require considerable efforts in tun</w:t>
+        </w:r>
+      </w:ins>
+      <w:ins w:id="326" w:author="david lo" w:date="2020-12-09T15:59:00Z">
         <w:r>
           <w:t xml:space="preserve">ing the hyper-parameters as detailed in this report above. Choosing the suitable hyper-parameters may have </w:t>
         </w:r>
       </w:ins>
-      <w:ins w:id="349" w:author="david lo" w:date="2020-12-09T16:00:00Z">
-        <w:r>
-          <w:t xml:space="preserve">significant impact to the overall model configuration and hence the final </w:t>
-        </w:r>
-        <w:proofErr w:type="spellStart"/>
-        <w:r>
-          <w:t>rmse</w:t>
-        </w:r>
-        <w:proofErr w:type="spellEnd"/>
-        <w:r>
-          <w:t>. We suggest that future efforts should be spent on stu</w:t>
-        </w:r>
-      </w:ins>
-      <w:ins w:id="350" w:author="david lo" w:date="2020-12-09T16:01:00Z">
-        <w:r>
-          <w:t xml:space="preserve">dying the configuration of </w:t>
-        </w:r>
-        <w:proofErr w:type="spellStart"/>
-        <w:r>
-          <w:t>XGBoost</w:t>
-        </w:r>
-        <w:proofErr w:type="spellEnd"/>
-        <w:r>
-          <w:t xml:space="preserve"> hyper-parameters and the optimisation of the model. </w:t>
-        </w:r>
-      </w:ins>
-    </w:p>
-    <w:p>
-      <w:ins w:id="351" w:author="david lo" w:date="2020-12-09T16:01:00Z">
+      <w:ins w:id="327" w:author="david lo" w:date="2020-12-09T16:00:00Z">
+        <w:r>
+          <w:t>significant impact to the overall model configuration and hence the final rmse. We suggest that future efforts should be spent on stu</w:t>
+        </w:r>
+      </w:ins>
+      <w:ins w:id="328" w:author="david lo" w:date="2020-12-09T16:01:00Z">
+        <w:r>
+          <w:t xml:space="preserve">dying the configuration of XGBoost hyper-parameters and the optimisation of the model. </w:t>
+        </w:r>
+      </w:ins>
+    </w:p>
+    <w:p>
+      <w:ins w:id="329" w:author="david lo" w:date="2020-12-09T16:01:00Z">
         <w:r>
           <w:t xml:space="preserve">Due to our limitation in obtaining data, which is usually not free in the financial </w:t>
         </w:r>
       </w:ins>
-      <w:ins w:id="352" w:author="david lo" w:date="2020-12-09T16:02:00Z">
+      <w:ins w:id="330" w:author="david lo" w:date="2020-12-09T16:02:00Z">
         <w:r>
           <w:t>market, we obtained free but limited data from AAStocks.com</w:t>
         </w:r>
       </w:ins>
-      <w:ins w:id="353" w:author="david lo" w:date="2020-12-09T16:03:00Z">
+      <w:ins w:id="331" w:author="david lo" w:date="2020-12-09T16:03:00Z">
         <w:r>
           <w:t>, as</w:t>
         </w:r>
       </w:ins>
-      <w:ins w:id="354" w:author="david lo" w:date="2020-12-09T16:02:00Z">
+      <w:ins w:id="332" w:author="david lo" w:date="2020-12-09T16:02:00Z">
         <w:r>
           <w:t xml:space="preserve"> this project is not meant to provide sophisticated results for making a living in inve</w:t>
         </w:r>
       </w:ins>
-      <w:ins w:id="355" w:author="david lo" w:date="2020-12-09T16:03:00Z">
+      <w:ins w:id="333" w:author="david lo" w:date="2020-12-09T16:03:00Z">
         <w:r>
           <w:t xml:space="preserve">sting IPO stocks. It is suggestable for future works to include more data, such as financial figures of the IPO </w:t>
         </w:r>
       </w:ins>
-      <w:ins w:id="356" w:author="david lo" w:date="2020-12-09T16:04:00Z">
+      <w:ins w:id="334" w:author="david lo" w:date="2020-12-09T16:04:00Z">
         <w:r>
           <w:t xml:space="preserve">stocks, common financial metrics (e.g. P/E ratio, free cash flow and liquidity ratios), etc. </w:t>
         </w:r>
@@ -5191,7 +4117,7 @@
     <w:p>
       <w:pPr>
         <w:rPr>
-          <w:ins w:id="357" w:author="david lo" w:date="2020-12-09T15:55:00Z"/>
+          <w:ins w:id="335" w:author="david lo" w:date="2020-12-09T15:55:00Z"/>
           <w:b/>
           <w:bCs/>
         </w:rPr>
@@ -5200,12 +4126,12 @@
     <w:p>
       <w:pPr>
         <w:rPr>
-          <w:ins w:id="358" w:author="david lo" w:date="2020-12-09T15:55:00Z"/>
+          <w:ins w:id="336" w:author="david lo" w:date="2020-12-09T15:55:00Z"/>
           <w:b/>
           <w:bCs/>
         </w:rPr>
       </w:pPr>
-      <w:ins w:id="359" w:author="david lo" w:date="2020-12-09T15:55:00Z">
+      <w:ins w:id="337" w:author="david lo" w:date="2020-12-09T15:55:00Z">
         <w:r>
           <w:rPr>
             <w:b/>
@@ -5218,7 +4144,7 @@
     <w:p>
       <w:pPr>
         <w:rPr>
-          <w:ins w:id="360" w:author="david lo" w:date="2020-12-09T15:55:00Z"/>
+          <w:ins w:id="338" w:author="david lo" w:date="2020-12-09T15:55:00Z"/>
           <w:b/>
           <w:bCs/>
         </w:rPr>
@@ -5272,23 +4198,7 @@
         </w:numPr>
       </w:pPr>
       <w:r>
-        <w:t xml:space="preserve">T. Chen and C </w:t>
-      </w:r>
-      <w:proofErr w:type="spellStart"/>
-      <w:r>
-        <w:t>Guestrin</w:t>
-      </w:r>
-      <w:proofErr w:type="spellEnd"/>
-      <w:r>
-        <w:t xml:space="preserve">. </w:t>
-      </w:r>
-      <w:proofErr w:type="spellStart"/>
-      <w:r>
-        <w:t>XGBoost</w:t>
-      </w:r>
-      <w:proofErr w:type="spellEnd"/>
-      <w:r>
-        <w:t>: A Scalable Tree Boosting System. In Proceedings of the 22</w:t>
+        <w:t>T. Chen and C Guestrin. XGBoost: A Scalable Tree Boosting System. In Proceedings of the 22</w:t>
       </w:r>
       <w:r>
         <w:rPr>
@@ -5313,37 +4223,11 @@
           <w:numId w:val="1"/>
         </w:numPr>
       </w:pPr>
-      <w:proofErr w:type="spellStart"/>
-      <w:r>
-        <w:t>Luque</w:t>
-      </w:r>
-      <w:proofErr w:type="spellEnd"/>
-      <w:r>
-        <w:t xml:space="preserve">, C., </w:t>
-      </w:r>
-      <w:proofErr w:type="spellStart"/>
-      <w:r>
-        <w:t>Quinlana</w:t>
-      </w:r>
-      <w:proofErr w:type="spellEnd"/>
-      <w:r>
-        <w:t xml:space="preserve">, D., &amp; </w:t>
-      </w:r>
-      <w:proofErr w:type="spellStart"/>
-      <w:r>
-        <w:t>Isasi</w:t>
-      </w:r>
-      <w:proofErr w:type="spellEnd"/>
-      <w:r>
-        <w:t xml:space="preserve">, P. (2012). Predicting IPO </w:t>
-      </w:r>
-      <w:proofErr w:type="spellStart"/>
-      <w:r>
-        <w:t>underpricing</w:t>
-      </w:r>
-      <w:proofErr w:type="spellEnd"/>
-      <w:r>
-        <w:t xml:space="preserve"> with genetic algorithms. International Journal of Artificial Intelligence, 8(S12), 133-146.</w:t>
+      <w:r>
+        <w:t>Luque, C., Quinlana</w:t>
+      </w:r>
+      <w:r>
+        <w:t>, D., &amp; Isasi, P. (2012). Predicting IPO underpricing with genetic algorithms. International Journal of Artificial Intelligence, 8(S12), 133-146.</w:t>
       </w:r>
     </w:p>
     <w:p>
@@ -5360,31 +4244,7 @@
         </w:numPr>
       </w:pPr>
       <w:r>
-        <w:t xml:space="preserve">Quintana, D., </w:t>
-      </w:r>
-      <w:proofErr w:type="spellStart"/>
-      <w:r>
-        <w:t>Sacz</w:t>
-      </w:r>
-      <w:proofErr w:type="spellEnd"/>
-      <w:r>
-        <w:t xml:space="preserve">, Y., &amp; </w:t>
-      </w:r>
-      <w:proofErr w:type="spellStart"/>
-      <w:r>
-        <w:t>Isasi</w:t>
-      </w:r>
-      <w:proofErr w:type="spellEnd"/>
-      <w:r>
-        <w:t xml:space="preserve">, P. (2017). Random forest prediction of IPO </w:t>
-      </w:r>
-      <w:proofErr w:type="spellStart"/>
-      <w:r>
-        <w:t>underpricing</w:t>
-      </w:r>
-      <w:proofErr w:type="spellEnd"/>
-      <w:r>
-        <w:t>. Applied Sciences, 6(7).</w:t>
+        <w:t>Quintana, D., Sacz, Y., &amp; Isasi, P. (2017). Random forest prediction of IPO underpricing. Applied Sciences, 6(7).</w:t>
       </w:r>
     </w:p>
     <w:p>
@@ -5401,29 +4261,13 @@
         </w:numPr>
       </w:pPr>
       <w:r>
-        <w:t xml:space="preserve">B. Baba, G. </w:t>
-      </w:r>
-      <w:proofErr w:type="spellStart"/>
-      <w:r>
-        <w:t>Sevil</w:t>
-      </w:r>
-      <w:proofErr w:type="spellEnd"/>
-      <w:r>
-        <w:t xml:space="preserve">. (2020). </w:t>
+        <w:t xml:space="preserve">B. Baba, G. Sevil. (2020). </w:t>
       </w:r>
       <w:r>
         <w:t>Predicting IPO initial returns using random forest</w:t>
       </w:r>
       <w:r>
-        <w:t xml:space="preserve">. </w:t>
-      </w:r>
-      <w:proofErr w:type="spellStart"/>
-      <w:r>
-        <w:t>Borsa</w:t>
-      </w:r>
-      <w:proofErr w:type="spellEnd"/>
-      <w:r>
-        <w:t xml:space="preserve"> Istanbul Review 20-1(2020) 13-23. </w:t>
+        <w:t xml:space="preserve">. Borsa Istanbul Review 20-1(2020) 13-23. </w:t>
       </w:r>
     </w:p>
     <w:p>
@@ -5440,15 +4284,7 @@
         </w:numPr>
       </w:pPr>
       <w:r>
-        <w:t xml:space="preserve">S. Russell, P. </w:t>
-      </w:r>
-      <w:proofErr w:type="spellStart"/>
-      <w:r>
-        <w:t>Norvig</w:t>
-      </w:r>
-      <w:proofErr w:type="spellEnd"/>
-      <w:r>
-        <w:t>. (2009). Artificial Intelligence: A Modern Approach. Prentice Hall Press. 3</w:t>
+        <w:t>S. Russell, P. Norvig. (2009). Artificial Intelligence: A Modern Approach. Prentice Hall Press. 3</w:t>
       </w:r>
       <w:r>
         <w:rPr>
@@ -5473,29 +4309,21 @@
           <w:numId w:val="1"/>
         </w:numPr>
         <w:rPr>
-          <w:ins w:id="361" w:author="david lo" w:date="2020-12-09T15:53:00Z"/>
+          <w:ins w:id="339" w:author="david lo" w:date="2020-12-09T15:53:00Z"/>
         </w:rPr>
       </w:pPr>
       <w:r>
         <w:lastRenderedPageBreak/>
-        <w:t xml:space="preserve">[Documentations of </w:t>
-      </w:r>
-      <w:proofErr w:type="spellStart"/>
-      <w:r>
-        <w:t>XGBoost</w:t>
-      </w:r>
-      <w:proofErr w:type="spellEnd"/>
-      <w:r>
-        <w:t xml:space="preserve"> (xgboost.readthedocs.io/)</w:t>
+        <w:t>[Documentations of XGBoost (xgboost.readthedocs.io/)</w:t>
       </w:r>
     </w:p>
     <w:p>
       <w:pPr>
         <w:pStyle w:val="ListParagraph"/>
         <w:rPr>
-          <w:ins w:id="362" w:author="david lo" w:date="2020-12-09T15:53:00Z"/>
-        </w:rPr>
-        <w:pPrChange w:id="363" w:author="david lo" w:date="2020-12-09T15:53:00Z">
+          <w:ins w:id="340" w:author="david lo" w:date="2020-12-09T15:53:00Z"/>
+        </w:rPr>
+        <w:pPrChange w:id="341" w:author="david lo" w:date="2020-12-09T15:53:00Z">
           <w:pPr>
             <w:pStyle w:val="ListParagraph"/>
             <w:numPr>
@@ -5514,10 +4342,10 @@
           <w:numId w:val="1"/>
         </w:numPr>
         <w:rPr>
-          <w:ins w:id="364" w:author="david lo" w:date="2020-12-09T15:54:00Z"/>
-        </w:rPr>
-      </w:pPr>
-      <w:ins w:id="365" w:author="david lo" w:date="2020-12-09T15:54:00Z">
+          <w:ins w:id="342" w:author="david lo" w:date="2020-12-09T15:54:00Z"/>
+        </w:rPr>
+      </w:pPr>
+      <w:ins w:id="343" w:author="david lo" w:date="2020-12-09T15:54:00Z">
         <w:r>
           <w:fldChar w:fldCharType="begin"/>
         </w:r>
@@ -5525,12 +4353,12 @@
           <w:instrText xml:space="preserve"> HYPERLINK "http://</w:instrText>
         </w:r>
       </w:ins>
-      <w:ins w:id="366" w:author="david lo" w:date="2020-12-09T15:53:00Z">
+      <w:ins w:id="344" w:author="david lo" w:date="2020-12-09T15:53:00Z">
         <w:r>
           <w:instrText>www.datacamp.com/communit</w:instrText>
         </w:r>
       </w:ins>
-      <w:ins w:id="367" w:author="david lo" w:date="2020-12-09T15:54:00Z">
+      <w:ins w:id="345" w:author="david lo" w:date="2020-12-09T15:54:00Z">
         <w:r>
           <w:instrText xml:space="preserve">y/tutorials/xgboost-in-pyth" </w:instrText>
         </w:r>
@@ -5538,7 +4366,7 @@
           <w:fldChar w:fldCharType="separate"/>
         </w:r>
       </w:ins>
-      <w:ins w:id="368" w:author="david lo" w:date="2020-12-09T15:53:00Z">
+      <w:ins w:id="346" w:author="david lo" w:date="2020-12-09T15:53:00Z">
         <w:r>
           <w:rPr>
             <w:rStyle w:val="Hyperlink"/>
@@ -5546,7 +4374,7 @@
           <w:t>www.datacamp.com/communit</w:t>
         </w:r>
       </w:ins>
-      <w:ins w:id="369" w:author="david lo" w:date="2020-12-09T15:54:00Z">
+      <w:ins w:id="347" w:author="david lo" w:date="2020-12-09T15:54:00Z">
         <w:r>
           <w:rPr>
             <w:rStyle w:val="Hyperlink"/>
@@ -5569,7 +4397,7 @@
           <w:numId w:val="1"/>
         </w:numPr>
       </w:pPr>
-      <w:ins w:id="370" w:author="david lo" w:date="2020-12-09T15:54:00Z">
+      <w:ins w:id="348" w:author="david lo" w:date="2020-12-09T15:54:00Z">
         <w:r>
           <w:t>www.geeksforgeeks.org/xgboost-for-regression</w:t>
         </w:r>

</xml_diff>